<commit_message>
Chapter V, only the original
</commit_message>
<xml_diff>
--- a/cahier - og.docx
+++ b/cahier - og.docx
@@ -31,7 +31,23 @@
           <w:rFonts w:ascii="Garamond" w:hAnsi="Garamond"/>
           <w:lang w:val="fr-CA"/>
         </w:rPr>
-        <w:t>“photoStockage”</w:t>
+        <w:t>“</w:t>
+      </w:r>
+      <w:proofErr w:type="spellStart"/>
+      <w:r>
+        <w:rPr>
+          <w:rFonts w:ascii="Garamond" w:hAnsi="Garamond"/>
+          <w:lang w:val="fr-CA"/>
+        </w:rPr>
+        <w:t>photoStockage</w:t>
+      </w:r>
+      <w:proofErr w:type="spellEnd"/>
+      <w:r>
+        <w:rPr>
+          <w:rFonts w:ascii="Garamond" w:hAnsi="Garamond"/>
+          <w:lang w:val="fr-CA"/>
+        </w:rPr>
+        <w:t>”</w:t>
       </w:r>
     </w:p>
     <w:p>
@@ -171,7 +187,20 @@
           <w:rFonts w:ascii="Garamond" w:hAnsi="Garamond"/>
         </w:rPr>
         <w:tab/>
-        <w:t>i. Functional objectives</w:t>
+      </w:r>
+      <w:proofErr w:type="spellStart"/>
+      <w:r>
+        <w:rPr>
+          <w:rFonts w:ascii="Garamond" w:hAnsi="Garamond"/>
+        </w:rPr>
+        <w:t>i</w:t>
+      </w:r>
+      <w:proofErr w:type="spellEnd"/>
+      <w:r>
+        <w:rPr>
+          <w:rFonts w:ascii="Garamond" w:hAnsi="Garamond"/>
+        </w:rPr>
+        <w:t>. Functional objectives</w:t>
       </w:r>
     </w:p>
     <w:p>
@@ -218,7 +247,20 @@
           <w:rFonts w:ascii="Garamond" w:hAnsi="Garamond"/>
         </w:rPr>
         <w:tab/>
-        <w:t>i. Project Team</w:t>
+      </w:r>
+      <w:proofErr w:type="spellStart"/>
+      <w:r>
+        <w:rPr>
+          <w:rFonts w:ascii="Garamond" w:hAnsi="Garamond"/>
+        </w:rPr>
+        <w:t>i</w:t>
+      </w:r>
+      <w:proofErr w:type="spellEnd"/>
+      <w:r>
+        <w:rPr>
+          <w:rFonts w:ascii="Garamond" w:hAnsi="Garamond"/>
+        </w:rPr>
+        <w:t>. Project Team</w:t>
       </w:r>
     </w:p>
     <w:p>
@@ -265,7 +307,20 @@
           <w:rFonts w:ascii="Garamond" w:hAnsi="Garamond"/>
         </w:rPr>
         <w:tab/>
-        <w:t>i. Functional requirements</w:t>
+      </w:r>
+      <w:proofErr w:type="spellStart"/>
+      <w:r>
+        <w:rPr>
+          <w:rFonts w:ascii="Garamond" w:hAnsi="Garamond"/>
+        </w:rPr>
+        <w:t>i</w:t>
+      </w:r>
+      <w:proofErr w:type="spellEnd"/>
+      <w:r>
+        <w:rPr>
+          <w:rFonts w:ascii="Garamond" w:hAnsi="Garamond"/>
+        </w:rPr>
+        <w:t>. Functional requirements</w:t>
       </w:r>
     </w:p>
     <w:p>
@@ -312,7 +367,20 @@
           <w:rFonts w:ascii="Garamond" w:hAnsi="Garamond"/>
         </w:rPr>
         <w:tab/>
-        <w:t>i. Platforms</w:t>
+      </w:r>
+      <w:proofErr w:type="spellStart"/>
+      <w:r>
+        <w:rPr>
+          <w:rFonts w:ascii="Garamond" w:hAnsi="Garamond"/>
+        </w:rPr>
+        <w:t>i</w:t>
+      </w:r>
+      <w:proofErr w:type="spellEnd"/>
+      <w:r>
+        <w:rPr>
+          <w:rFonts w:ascii="Garamond" w:hAnsi="Garamond"/>
+        </w:rPr>
+        <w:t>. Platforms</w:t>
       </w:r>
     </w:p>
     <w:p>
@@ -509,7 +577,20 @@
           <w:rFonts w:ascii="Garamond" w:hAnsi="Garamond"/>
         </w:rPr>
         <w:tab/>
-        <w:t>i. Testing strategy</w:t>
+      </w:r>
+      <w:proofErr w:type="spellStart"/>
+      <w:r>
+        <w:rPr>
+          <w:rFonts w:ascii="Garamond" w:hAnsi="Garamond"/>
+        </w:rPr>
+        <w:t>i</w:t>
+      </w:r>
+      <w:proofErr w:type="spellEnd"/>
+      <w:r>
+        <w:rPr>
+          <w:rFonts w:ascii="Garamond" w:hAnsi="Garamond"/>
+        </w:rPr>
+        <w:t>. Testing strategy</w:t>
       </w:r>
     </w:p>
     <w:p>
@@ -550,7 +631,20 @@
           <w:rFonts w:ascii="Garamond" w:hAnsi="Garamond"/>
         </w:rPr>
         <w:tab/>
-        <w:t>i. Phases</w:t>
+      </w:r>
+      <w:proofErr w:type="spellStart"/>
+      <w:r>
+        <w:rPr>
+          <w:rFonts w:ascii="Garamond" w:hAnsi="Garamond"/>
+        </w:rPr>
+        <w:t>i</w:t>
+      </w:r>
+      <w:proofErr w:type="spellEnd"/>
+      <w:r>
+        <w:rPr>
+          <w:rFonts w:ascii="Garamond" w:hAnsi="Garamond"/>
+        </w:rPr>
+        <w:t>. Phases</w:t>
       </w:r>
     </w:p>
     <w:p>
@@ -605,7 +699,20 @@
           <w:rFonts w:ascii="Garamond" w:hAnsi="Garamond"/>
         </w:rPr>
         <w:tab/>
-        <w:t>i. Intellectual Property</w:t>
+      </w:r>
+      <w:proofErr w:type="spellStart"/>
+      <w:r>
+        <w:rPr>
+          <w:rFonts w:ascii="Garamond" w:hAnsi="Garamond"/>
+        </w:rPr>
+        <w:t>i</w:t>
+      </w:r>
+      <w:proofErr w:type="spellEnd"/>
+      <w:r>
+        <w:rPr>
+          <w:rFonts w:ascii="Garamond" w:hAnsi="Garamond"/>
+        </w:rPr>
+        <w:t>. Intellectual Property</w:t>
       </w:r>
     </w:p>
     <w:p>
@@ -646,7 +753,20 @@
           <w:rFonts w:ascii="Garamond" w:hAnsi="Garamond"/>
         </w:rPr>
         <w:tab/>
-        <w:t>i. Summary</w:t>
+      </w:r>
+      <w:proofErr w:type="spellStart"/>
+      <w:r>
+        <w:rPr>
+          <w:rFonts w:ascii="Garamond" w:hAnsi="Garamond"/>
+        </w:rPr>
+        <w:t>i</w:t>
+      </w:r>
+      <w:proofErr w:type="spellEnd"/>
+      <w:r>
+        <w:rPr>
+          <w:rFonts w:ascii="Garamond" w:hAnsi="Garamond"/>
+        </w:rPr>
+        <w:t>. Summary</w:t>
       </w:r>
     </w:p>
     <w:p>
@@ -661,27 +781,44 @@
           <w:rFonts w:ascii="Garamond" w:hAnsi="Garamond"/>
           <w:lang w:val="fr-FR"/>
         </w:rPr>
-        <w:t>XIII. Additional</w:t>
-      </w:r>
-    </w:p>
-    <w:p>
-      <w:pPr>
-        <w:rPr>
-          <w:rFonts w:ascii="Garamond" w:hAnsi="Garamond"/>
-        </w:rPr>
-      </w:pPr>
+        <w:t xml:space="preserve">XIII. </w:t>
+      </w:r>
+      <w:proofErr w:type="spellStart"/>
       <w:r>
         <w:rPr>
           <w:rFonts w:ascii="Garamond" w:hAnsi="Garamond"/>
           <w:lang w:val="fr-FR"/>
         </w:rPr>
+        <w:t>Additional</w:t>
+      </w:r>
+      <w:proofErr w:type="spellEnd"/>
+    </w:p>
+    <w:p>
+      <w:pPr>
+        <w:rPr>
+          <w:rFonts w:ascii="Garamond" w:hAnsi="Garamond"/>
+        </w:rPr>
+      </w:pPr>
+      <w:r>
+        <w:rPr>
+          <w:rFonts w:ascii="Garamond" w:hAnsi="Garamond"/>
+          <w:lang w:val="fr-FR"/>
+        </w:rPr>
         <w:tab/>
       </w:r>
-      <w:r>
-        <w:rPr>
-          <w:rFonts w:ascii="Garamond" w:hAnsi="Garamond"/>
-        </w:rPr>
-        <w:t>i. Documentation</w:t>
+      <w:proofErr w:type="spellStart"/>
+      <w:r>
+        <w:rPr>
+          <w:rFonts w:ascii="Garamond" w:hAnsi="Garamond"/>
+        </w:rPr>
+        <w:t>i</w:t>
+      </w:r>
+      <w:proofErr w:type="spellEnd"/>
+      <w:r>
+        <w:rPr>
+          <w:rFonts w:ascii="Garamond" w:hAnsi="Garamond"/>
+        </w:rPr>
+        <w:t>. Documentation</w:t>
       </w:r>
     </w:p>
     <w:p>
@@ -902,7 +1039,16 @@
           <w:sz w:val="24"/>
           <w:szCs w:val="24"/>
         </w:rPr>
-        <w:t>“photoStock</w:t>
+        <w:t>“</w:t>
+      </w:r>
+      <w:proofErr w:type="spellStart"/>
+      <w:r>
+        <w:rPr>
+          <w:rFonts w:ascii="Garamond" w:hAnsi="Garamond"/>
+          <w:sz w:val="24"/>
+          <w:szCs w:val="24"/>
+        </w:rPr>
+        <w:t>photoStock</w:t>
       </w:r>
       <w:r>
         <w:rPr>
@@ -918,15 +1064,42 @@
           <w:sz w:val="24"/>
           <w:szCs w:val="24"/>
         </w:rPr>
-        <w:t xml:space="preserve">ge” </w:t>
-      </w:r>
-      <w:r>
-        <w:rPr>
-          <w:rFonts w:ascii="Garamond" w:hAnsi="Garamond"/>
-          <w:sz w:val="24"/>
-          <w:szCs w:val="24"/>
-        </w:rPr>
-        <w:t>is a website / platform on which users can freely download and use high-quality photographs for any use they see fit. Users are also encouraged to upload and share their own photographs and experiences, creating a rich and diverse collection of images. The core functionality of “photoStockage” includes</w:t>
+        <w:t>ge</w:t>
+      </w:r>
+      <w:proofErr w:type="spellEnd"/>
+      <w:r>
+        <w:rPr>
+          <w:rFonts w:ascii="Garamond" w:hAnsi="Garamond"/>
+          <w:sz w:val="24"/>
+          <w:szCs w:val="24"/>
+        </w:rPr>
+        <w:t xml:space="preserve">” </w:t>
+      </w:r>
+      <w:r>
+        <w:rPr>
+          <w:rFonts w:ascii="Garamond" w:hAnsi="Garamond"/>
+          <w:sz w:val="24"/>
+          <w:szCs w:val="24"/>
+        </w:rPr>
+        <w:t>is a website / platform on which users can freely download and use high-quality photographs for any use they see fit. Users are also encouraged to upload and share their own photographs and experiences, creating a rich and diverse collection of images. The core functionality of “</w:t>
+      </w:r>
+      <w:proofErr w:type="spellStart"/>
+      <w:r>
+        <w:rPr>
+          <w:rFonts w:ascii="Garamond" w:hAnsi="Garamond"/>
+          <w:sz w:val="24"/>
+          <w:szCs w:val="24"/>
+        </w:rPr>
+        <w:t>photoStockage</w:t>
+      </w:r>
+      <w:proofErr w:type="spellEnd"/>
+      <w:r>
+        <w:rPr>
+          <w:rFonts w:ascii="Garamond" w:hAnsi="Garamond"/>
+          <w:sz w:val="24"/>
+          <w:szCs w:val="24"/>
+        </w:rPr>
+        <w:t>” includes</w:t>
       </w:r>
       <w:r>
         <w:rPr>
@@ -953,7 +1126,61 @@
           <w:sz w:val="24"/>
           <w:szCs w:val="24"/>
         </w:rPr>
-        <w:t>“photoStockage” addresses the need for ease of accessibility to high quality photos without the need of expensive licenses or annoying crediting of websites and or creators. The service is free and it allows downloading and uploading of high-quality photos for personal and commercial use without legal complications. Many other websites charge for commercial usage, have heavy restrictions on the type of usage that is allowed and often have availability limitations. “photoStockage” eliminates these barriers by providing a library of images that can be used freely, as long as the users agree to a legal usage (as stated in the terms of service. It can not effectively be enforced but the data of people that use photos of the website in unlawful ways will be given to the authorities.).</w:t>
+        <w:t>“</w:t>
+      </w:r>
+      <w:proofErr w:type="spellStart"/>
+      <w:r>
+        <w:rPr>
+          <w:rFonts w:ascii="Garamond" w:hAnsi="Garamond"/>
+          <w:sz w:val="24"/>
+          <w:szCs w:val="24"/>
+        </w:rPr>
+        <w:t>photoStockage</w:t>
+      </w:r>
+      <w:proofErr w:type="spellEnd"/>
+      <w:r>
+        <w:rPr>
+          <w:rFonts w:ascii="Garamond" w:hAnsi="Garamond"/>
+          <w:sz w:val="24"/>
+          <w:szCs w:val="24"/>
+        </w:rPr>
+        <w:t>” addresses the need for ease of accessibility to high quality photos without the need of expensive licenses or annoying crediting of websites and or creators. The service is free and it allows downloading and uploading of high-quality photos for personal and commercial use without legal complications. Many other websites charge for commercial usage, have heavy restrictions on the type of usage that is allowed and often have availability limitations. “</w:t>
+      </w:r>
+      <w:proofErr w:type="spellStart"/>
+      <w:r>
+        <w:rPr>
+          <w:rFonts w:ascii="Garamond" w:hAnsi="Garamond"/>
+          <w:sz w:val="24"/>
+          <w:szCs w:val="24"/>
+        </w:rPr>
+        <w:t>photoStockage</w:t>
+      </w:r>
+      <w:proofErr w:type="spellEnd"/>
+      <w:r>
+        <w:rPr>
+          <w:rFonts w:ascii="Garamond" w:hAnsi="Garamond"/>
+          <w:sz w:val="24"/>
+          <w:szCs w:val="24"/>
+        </w:rPr>
+        <w:t xml:space="preserve">” eliminates these barriers by providing a library of images that can be used freely, as long as the users agree to a legal usage (as stated in the terms of service. It </w:t>
+      </w:r>
+      <w:proofErr w:type="spellStart"/>
+      <w:r>
+        <w:rPr>
+          <w:rFonts w:ascii="Garamond" w:hAnsi="Garamond"/>
+          <w:sz w:val="24"/>
+          <w:szCs w:val="24"/>
+        </w:rPr>
+        <w:t>can not</w:t>
+      </w:r>
+      <w:proofErr w:type="spellEnd"/>
+      <w:r>
+        <w:rPr>
+          <w:rFonts w:ascii="Garamond" w:hAnsi="Garamond"/>
+          <w:sz w:val="24"/>
+          <w:szCs w:val="24"/>
+        </w:rPr>
+        <w:t xml:space="preserve"> effectively be enforced but the data of people that use photos of the website in unlawful ways will be given to the authorities.).</w:t>
       </w:r>
     </w:p>
     <w:p>
@@ -991,7 +1218,25 @@
           <w:sz w:val="24"/>
           <w:szCs w:val="24"/>
         </w:rPr>
-        <w:t xml:space="preserve">The main selling points of “photoStockage” are the pricing of it, as already stated it is completely free for all types of usage. There are no hidden fees, no premium memberships or any memberships of any kind. Another selling point is its simplicity and its user-friendly </w:t>
+        <w:t>The main selling points of “</w:t>
+      </w:r>
+      <w:proofErr w:type="spellStart"/>
+      <w:r>
+        <w:rPr>
+          <w:rFonts w:ascii="Garamond" w:hAnsi="Garamond"/>
+          <w:sz w:val="24"/>
+          <w:szCs w:val="24"/>
+        </w:rPr>
+        <w:t>photoStockage</w:t>
+      </w:r>
+      <w:proofErr w:type="spellEnd"/>
+      <w:r>
+        <w:rPr>
+          <w:rFonts w:ascii="Garamond" w:hAnsi="Garamond"/>
+          <w:sz w:val="24"/>
+          <w:szCs w:val="24"/>
+        </w:rPr>
+        <w:t xml:space="preserve">” are the pricing of it, as already stated it is completely free for all types of usage. There are no hidden fees, no premium memberships or any memberships of any kind. Another selling point is its simplicity and its user-friendly </w:t>
       </w:r>
       <w:r>
         <w:rPr>
@@ -1053,7 +1298,25 @@
           <w:sz w:val="24"/>
           <w:szCs w:val="24"/>
         </w:rPr>
-        <w:t>This project’s objectives are to promote the value of shared resources and open, truly free content, to establish “photoStockage” as a leading, if not the leading, platform for free photo sharing, increasing brand visibility and recognition, to support the creative industry by providing a resource pool at no cost which will enhance brand loyalty and user engagement.</w:t>
+        <w:t>This project’s objectives are to promote the value of shared resources and open, truly free content, to establish “</w:t>
+      </w:r>
+      <w:proofErr w:type="spellStart"/>
+      <w:r>
+        <w:rPr>
+          <w:rFonts w:ascii="Garamond" w:hAnsi="Garamond"/>
+          <w:sz w:val="24"/>
+          <w:szCs w:val="24"/>
+        </w:rPr>
+        <w:t>photoStockage</w:t>
+      </w:r>
+      <w:proofErr w:type="spellEnd"/>
+      <w:r>
+        <w:rPr>
+          <w:rFonts w:ascii="Garamond" w:hAnsi="Garamond"/>
+          <w:sz w:val="24"/>
+          <w:szCs w:val="24"/>
+        </w:rPr>
+        <w:t>” as a leading, if not the leading, platform for free photo sharing, increasing brand visibility and recognition, to support the creative industry by providing a resource pool at no cost which will enhance brand loyalty and user engagement.</w:t>
       </w:r>
     </w:p>
     <w:p>
@@ -1090,7 +1353,25 @@
           <w:szCs w:val="24"/>
         </w:rPr>
         <w:tab/>
-        <w:t xml:space="preserve">The platform’s features include the creation of user accounts / profiles, photo uploading, downloading, sharing and management, advanced searching and filtering options for photos, a legal agreement confirmation for photo usage on top of gdpr compliance, community features in the form of likes on photos and saving downloaded and liked photos and mobile-friendly design and responsiveness for usage on a variate of devices. </w:t>
+        <w:t xml:space="preserve">The platform’s features include the creation of user accounts / profiles, photo uploading, downloading, sharing and management, advanced searching and filtering options for photos, a legal agreement confirmation for photo usage on top of </w:t>
+      </w:r>
+      <w:proofErr w:type="spellStart"/>
+      <w:r>
+        <w:rPr>
+          <w:rFonts w:ascii="Garamond" w:hAnsi="Garamond"/>
+          <w:sz w:val="24"/>
+          <w:szCs w:val="24"/>
+        </w:rPr>
+        <w:t>gdpr</w:t>
+      </w:r>
+      <w:proofErr w:type="spellEnd"/>
+      <w:r>
+        <w:rPr>
+          <w:rFonts w:ascii="Garamond" w:hAnsi="Garamond"/>
+          <w:sz w:val="24"/>
+          <w:szCs w:val="24"/>
+        </w:rPr>
+        <w:t xml:space="preserve"> compliance, community features in the form of likes on photos and saving downloaded and liked photos and mobile-friendly design and responsiveness for usage on a variate of devices. </w:t>
       </w:r>
     </w:p>
     <w:p>
@@ -1110,7 +1391,25 @@
           <w:szCs w:val="24"/>
         </w:rPr>
         <w:lastRenderedPageBreak/>
-        <w:t>The target browsers include all major browsers like chrome, firefox, edge as well as support for older versions of internet explorer. The mobile friendly user interface allows ease of use to both desktop and mobile users</w:t>
+        <w:t xml:space="preserve">The target browsers include all major browsers like chrome, </w:t>
+      </w:r>
+      <w:proofErr w:type="spellStart"/>
+      <w:r>
+        <w:rPr>
+          <w:rFonts w:ascii="Garamond" w:hAnsi="Garamond"/>
+          <w:sz w:val="24"/>
+          <w:szCs w:val="24"/>
+        </w:rPr>
+        <w:t>firefox</w:t>
+      </w:r>
+      <w:proofErr w:type="spellEnd"/>
+      <w:r>
+        <w:rPr>
+          <w:rFonts w:ascii="Garamond" w:hAnsi="Garamond"/>
+          <w:sz w:val="24"/>
+          <w:szCs w:val="24"/>
+        </w:rPr>
+        <w:t>, edge as well as support for older versions of internet explorer. The mobile friendly user interface allows ease of use to both desktop and mobile users</w:t>
       </w:r>
       <w:r>
         <w:rPr>
@@ -1868,7 +2167,25 @@
           <w:sz w:val="24"/>
           <w:szCs w:val="24"/>
         </w:rPr>
-        <w:t>Performance, security and usability features can not be presented at the current state of the platform as they are not implemented!</w:t>
+        <w:t xml:space="preserve">Performance, security and usability features </w:t>
+      </w:r>
+      <w:proofErr w:type="spellStart"/>
+      <w:r>
+        <w:rPr>
+          <w:rFonts w:ascii="Garamond" w:hAnsi="Garamond"/>
+          <w:sz w:val="24"/>
+          <w:szCs w:val="24"/>
+        </w:rPr>
+        <w:t>can not</w:t>
+      </w:r>
+      <w:proofErr w:type="spellEnd"/>
+      <w:r>
+        <w:rPr>
+          <w:rFonts w:ascii="Garamond" w:hAnsi="Garamond"/>
+          <w:sz w:val="24"/>
+          <w:szCs w:val="24"/>
+        </w:rPr>
+        <w:t xml:space="preserve"> be presented at the current state of the platform as they are not implemented!</w:t>
       </w:r>
     </w:p>
     <w:p>
@@ -1958,7 +2275,25 @@
           <w:sz w:val="24"/>
           <w:szCs w:val="24"/>
         </w:rPr>
-        <w:t>, all photos will include automatically an alt tag for alternative text as well as the aria tag for the narrator. Further more users will be able to contact the administration to suggest their own changes to be implemented.</w:t>
+        <w:t xml:space="preserve">, all photos will include automatically an alt tag for alternative text as well as the aria tag for the narrator. </w:t>
+      </w:r>
+      <w:proofErr w:type="spellStart"/>
+      <w:r>
+        <w:rPr>
+          <w:rFonts w:ascii="Garamond" w:hAnsi="Garamond"/>
+          <w:sz w:val="24"/>
+          <w:szCs w:val="24"/>
+        </w:rPr>
+        <w:t>Further more</w:t>
+      </w:r>
+      <w:proofErr w:type="spellEnd"/>
+      <w:r>
+        <w:rPr>
+          <w:rFonts w:ascii="Garamond" w:hAnsi="Garamond"/>
+          <w:sz w:val="24"/>
+          <w:szCs w:val="24"/>
+        </w:rPr>
+        <w:t xml:space="preserve"> users will be able to contact the administration to suggest their own changes to be implemented.</w:t>
       </w:r>
     </w:p>
     <w:p>
@@ -2669,7 +3004,25 @@
           <w:sz w:val="24"/>
           <w:szCs w:val="24"/>
         </w:rPr>
-        <w:t>“photoStockage” offers three different roles for its users: an administrative role, reserved for the developer and trusted members, a user role, for all registered members and finally the role of the guest for anyone wishing to browse and utilize the website without the need of an account.</w:t>
+        <w:t>“</w:t>
+      </w:r>
+      <w:proofErr w:type="spellStart"/>
+      <w:r>
+        <w:rPr>
+          <w:rFonts w:ascii="Garamond" w:hAnsi="Garamond"/>
+          <w:sz w:val="24"/>
+          <w:szCs w:val="24"/>
+        </w:rPr>
+        <w:t>photoStockage</w:t>
+      </w:r>
+      <w:proofErr w:type="spellEnd"/>
+      <w:r>
+        <w:rPr>
+          <w:rFonts w:ascii="Garamond" w:hAnsi="Garamond"/>
+          <w:sz w:val="24"/>
+          <w:szCs w:val="24"/>
+        </w:rPr>
+        <w:t>” offers three different roles for its users: an administrative role, reserved for the developer and trusted members, a user role, for all registered members and finally the role of the guest for anyone wishing to browse and utilize the website without the need of an account.</w:t>
       </w:r>
     </w:p>
     <w:p>
@@ -2850,7 +3203,25 @@
           <w:sz w:val="24"/>
           <w:szCs w:val="24"/>
         </w:rPr>
-        <w:t>“upload” an image for uploading a new image, selecting their photo, filling in the forms detailing the name of the photo and its tags, choosing a photo and then clicking on the edit button which allows them to alter the name or the tags of the photo or even the photo itself and finally the delete button that prompts the user with a question asking them if they are suer they want to delete the image.</w:t>
+        <w:t xml:space="preserve">“upload” an image for uploading a new image, selecting their photo, filling in the forms detailing the name of the photo and its tags, choosing a photo and then clicking on the edit button which allows them to alter the name or the tags of the photo or even the photo itself and finally the delete button that prompts the user with a question asking them if they are </w:t>
+      </w:r>
+      <w:proofErr w:type="spellStart"/>
+      <w:r>
+        <w:rPr>
+          <w:rFonts w:ascii="Garamond" w:hAnsi="Garamond"/>
+          <w:sz w:val="24"/>
+          <w:szCs w:val="24"/>
+        </w:rPr>
+        <w:t>suer</w:t>
+      </w:r>
+      <w:proofErr w:type="spellEnd"/>
+      <w:r>
+        <w:rPr>
+          <w:rFonts w:ascii="Garamond" w:hAnsi="Garamond"/>
+          <w:sz w:val="24"/>
+          <w:szCs w:val="24"/>
+        </w:rPr>
+        <w:t xml:space="preserve"> they want to delete the image.</w:t>
       </w:r>
     </w:p>
     <w:p>
@@ -3022,7 +3393,23 @@
           <w:sz w:val="24"/>
           <w:szCs w:val="24"/>
         </w:rPr>
-        <w:t>Performance, security and usability features can not be presented at the current state of the platform as they are not implemented!</w:t>
+        <w:t xml:space="preserve">Performance, security and usability features </w:t>
+      </w:r>
+      <w:r>
+        <w:rPr>
+          <w:rFonts w:ascii="Garamond" w:hAnsi="Garamond"/>
+          <w:sz w:val="24"/>
+          <w:szCs w:val="24"/>
+        </w:rPr>
+        <w:t>cannot</w:t>
+      </w:r>
+      <w:r>
+        <w:rPr>
+          <w:rFonts w:ascii="Garamond" w:hAnsi="Garamond"/>
+          <w:sz w:val="24"/>
+          <w:szCs w:val="24"/>
+        </w:rPr>
+        <w:t xml:space="preserve"> be presented at the current state of the platform as they are not implemented!</w:t>
       </w:r>
     </w:p>
     <w:p>
@@ -3080,6 +3467,479 @@
           <w:szCs w:val="24"/>
         </w:rPr>
         <w:t>The website is designed with respect to smaller screen users and people with accessibility issues and disabilities. The user interface’s goal is to offer an enjoyable experience to every user of the platform.</w:t>
+      </w:r>
+    </w:p>
+    <w:p>
+      <w:pPr>
+        <w:ind w:firstLine="720"/>
+        <w:jc w:val="both"/>
+        <w:rPr>
+          <w:rFonts w:ascii="Garamond" w:hAnsi="Garamond"/>
+          <w:sz w:val="24"/>
+          <w:szCs w:val="24"/>
+        </w:rPr>
+      </w:pPr>
+    </w:p>
+    <w:p>
+      <w:pPr>
+        <w:ind w:firstLine="720"/>
+        <w:jc w:val="both"/>
+        <w:rPr>
+          <w:rFonts w:ascii="Garamond" w:hAnsi="Garamond"/>
+          <w:sz w:val="24"/>
+          <w:szCs w:val="24"/>
+        </w:rPr>
+      </w:pPr>
+    </w:p>
+    <w:p>
+      <w:pPr>
+        <w:ind w:firstLine="720"/>
+        <w:jc w:val="both"/>
+        <w:rPr>
+          <w:rFonts w:ascii="Garamond" w:hAnsi="Garamond"/>
+          <w:sz w:val="24"/>
+          <w:szCs w:val="24"/>
+        </w:rPr>
+      </w:pPr>
+    </w:p>
+    <w:p>
+      <w:pPr>
+        <w:ind w:firstLine="720"/>
+        <w:jc w:val="both"/>
+        <w:rPr>
+          <w:rFonts w:ascii="Garamond" w:hAnsi="Garamond"/>
+          <w:sz w:val="24"/>
+          <w:szCs w:val="24"/>
+        </w:rPr>
+      </w:pPr>
+    </w:p>
+    <w:p>
+      <w:pPr>
+        <w:ind w:firstLine="720"/>
+        <w:jc w:val="both"/>
+        <w:rPr>
+          <w:rFonts w:ascii="Garamond" w:hAnsi="Garamond"/>
+          <w:sz w:val="24"/>
+          <w:szCs w:val="24"/>
+        </w:rPr>
+      </w:pPr>
+    </w:p>
+    <w:p>
+      <w:pPr>
+        <w:ind w:firstLine="720"/>
+        <w:jc w:val="both"/>
+        <w:rPr>
+          <w:rFonts w:ascii="Garamond" w:hAnsi="Garamond"/>
+          <w:sz w:val="24"/>
+          <w:szCs w:val="24"/>
+        </w:rPr>
+      </w:pPr>
+    </w:p>
+    <w:p>
+      <w:pPr>
+        <w:ind w:firstLine="720"/>
+        <w:jc w:val="both"/>
+        <w:rPr>
+          <w:rFonts w:ascii="Garamond" w:hAnsi="Garamond"/>
+          <w:sz w:val="24"/>
+          <w:szCs w:val="24"/>
+        </w:rPr>
+      </w:pPr>
+    </w:p>
+    <w:p>
+      <w:pPr>
+        <w:ind w:firstLine="720"/>
+        <w:jc w:val="both"/>
+        <w:rPr>
+          <w:rFonts w:ascii="Garamond" w:hAnsi="Garamond"/>
+          <w:sz w:val="24"/>
+          <w:szCs w:val="24"/>
+        </w:rPr>
+      </w:pPr>
+    </w:p>
+    <w:p>
+      <w:pPr>
+        <w:ind w:firstLine="720"/>
+        <w:jc w:val="both"/>
+        <w:rPr>
+          <w:rFonts w:ascii="Garamond" w:hAnsi="Garamond"/>
+          <w:sz w:val="24"/>
+          <w:szCs w:val="24"/>
+        </w:rPr>
+      </w:pPr>
+    </w:p>
+    <w:p>
+      <w:pPr>
+        <w:pStyle w:val="ListParagraph"/>
+        <w:numPr>
+          <w:ilvl w:val="0"/>
+          <w:numId w:val="3"/>
+        </w:numPr>
+        <w:jc w:val="both"/>
+        <w:rPr>
+          <w:rFonts w:ascii="Garamond" w:hAnsi="Garamond"/>
+          <w:sz w:val="24"/>
+          <w:szCs w:val="24"/>
+        </w:rPr>
+      </w:pPr>
+      <w:r>
+        <w:rPr>
+          <w:rFonts w:ascii="Garamond" w:hAnsi="Garamond"/>
+          <w:sz w:val="24"/>
+          <w:szCs w:val="24"/>
+        </w:rPr>
+        <w:lastRenderedPageBreak/>
+        <w:t>Technical Specifications</w:t>
+      </w:r>
+    </w:p>
+    <w:p>
+      <w:pPr>
+        <w:ind w:left="360"/>
+        <w:jc w:val="both"/>
+        <w:rPr>
+          <w:rFonts w:ascii="Garamond" w:hAnsi="Garamond"/>
+          <w:sz w:val="24"/>
+          <w:szCs w:val="24"/>
+        </w:rPr>
+      </w:pPr>
+    </w:p>
+    <w:p>
+      <w:pPr>
+        <w:ind w:left="720"/>
+        <w:jc w:val="both"/>
+        <w:rPr>
+          <w:rFonts w:ascii="Garamond" w:hAnsi="Garamond"/>
+          <w:sz w:val="24"/>
+          <w:szCs w:val="24"/>
+        </w:rPr>
+      </w:pPr>
+      <w:r>
+        <w:rPr>
+          <w:rFonts w:ascii="Garamond" w:hAnsi="Garamond"/>
+          <w:sz w:val="24"/>
+          <w:szCs w:val="24"/>
+        </w:rPr>
+        <w:t>Platform</w:t>
+      </w:r>
+      <w:r>
+        <w:rPr>
+          <w:rFonts w:ascii="Garamond" w:hAnsi="Garamond"/>
+          <w:sz w:val="24"/>
+          <w:szCs w:val="24"/>
+        </w:rPr>
+        <w:t>s</w:t>
+      </w:r>
+    </w:p>
+    <w:p>
+      <w:pPr>
+        <w:ind w:left="720"/>
+        <w:jc w:val="both"/>
+        <w:rPr>
+          <w:rFonts w:ascii="Garamond" w:hAnsi="Garamond"/>
+          <w:sz w:val="24"/>
+          <w:szCs w:val="24"/>
+        </w:rPr>
+      </w:pPr>
+    </w:p>
+    <w:p>
+      <w:pPr>
+        <w:ind w:firstLine="720"/>
+        <w:jc w:val="both"/>
+        <w:rPr>
+          <w:rFonts w:ascii="Garamond" w:hAnsi="Garamond"/>
+          <w:sz w:val="24"/>
+          <w:szCs w:val="24"/>
+        </w:rPr>
+      </w:pPr>
+      <w:r>
+        <w:rPr>
+          <w:rFonts w:ascii="Garamond" w:hAnsi="Garamond"/>
+          <w:sz w:val="24"/>
+          <w:szCs w:val="24"/>
+        </w:rPr>
+        <w:t>“</w:t>
+      </w:r>
+      <w:proofErr w:type="spellStart"/>
+      <w:r>
+        <w:rPr>
+          <w:rFonts w:ascii="Garamond" w:hAnsi="Garamond"/>
+          <w:sz w:val="24"/>
+          <w:szCs w:val="24"/>
+        </w:rPr>
+        <w:t>photoStockage</w:t>
+      </w:r>
+      <w:proofErr w:type="spellEnd"/>
+      <w:r>
+        <w:rPr>
+          <w:rFonts w:ascii="Garamond" w:hAnsi="Garamond"/>
+          <w:sz w:val="24"/>
+          <w:szCs w:val="24"/>
+        </w:rPr>
+        <w:t>” aims to be used by any platform. The website’s content is available to be viewed and accessed by all browsers. It is made with consideration of smaller and bigger screens allowing it to be navigated by mobile devices, desktops and laptops. The site needs to be accessed online, meaning the user is required to have an internet connection with the relatively fast speeds for a smoother experience.</w:t>
+      </w:r>
+    </w:p>
+    <w:p>
+      <w:pPr>
+        <w:ind w:firstLine="720"/>
+        <w:jc w:val="both"/>
+        <w:rPr>
+          <w:rFonts w:ascii="Garamond" w:hAnsi="Garamond"/>
+          <w:sz w:val="24"/>
+          <w:szCs w:val="24"/>
+        </w:rPr>
+      </w:pPr>
+    </w:p>
+    <w:p>
+      <w:pPr>
+        <w:ind w:firstLine="720"/>
+        <w:jc w:val="both"/>
+        <w:rPr>
+          <w:rFonts w:ascii="Garamond" w:hAnsi="Garamond"/>
+          <w:sz w:val="24"/>
+          <w:szCs w:val="24"/>
+        </w:rPr>
+      </w:pPr>
+      <w:r>
+        <w:rPr>
+          <w:rFonts w:ascii="Garamond" w:hAnsi="Garamond"/>
+          <w:sz w:val="24"/>
+          <w:szCs w:val="24"/>
+        </w:rPr>
+        <w:t>Technology Stack</w:t>
+      </w:r>
+    </w:p>
+    <w:p>
+      <w:pPr>
+        <w:ind w:firstLine="720"/>
+        <w:jc w:val="both"/>
+        <w:rPr>
+          <w:rFonts w:ascii="Garamond" w:hAnsi="Garamond"/>
+          <w:sz w:val="24"/>
+          <w:szCs w:val="24"/>
+        </w:rPr>
+      </w:pPr>
+    </w:p>
+    <w:p>
+      <w:pPr>
+        <w:ind w:firstLine="720"/>
+        <w:jc w:val="both"/>
+        <w:rPr>
+          <w:rFonts w:ascii="Garamond" w:hAnsi="Garamond"/>
+          <w:sz w:val="24"/>
+          <w:szCs w:val="24"/>
+        </w:rPr>
+      </w:pPr>
+      <w:r>
+        <w:rPr>
+          <w:rFonts w:ascii="Garamond" w:hAnsi="Garamond"/>
+          <w:sz w:val="24"/>
+          <w:szCs w:val="24"/>
+        </w:rPr>
+        <w:t xml:space="preserve">The front-end of the platform is based on the meta-framework Next.js which is a </w:t>
+      </w:r>
+      <w:proofErr w:type="spellStart"/>
+      <w:r>
+        <w:rPr>
+          <w:rFonts w:ascii="Garamond" w:hAnsi="Garamond"/>
+          <w:sz w:val="24"/>
+          <w:szCs w:val="24"/>
+        </w:rPr>
+        <w:t>javascript</w:t>
+      </w:r>
+      <w:proofErr w:type="spellEnd"/>
+      <w:r>
+        <w:rPr>
+          <w:rFonts w:ascii="Garamond" w:hAnsi="Garamond"/>
+          <w:sz w:val="24"/>
+          <w:szCs w:val="24"/>
+        </w:rPr>
+        <w:t xml:space="preserve"> framework of the known </w:t>
+      </w:r>
+      <w:proofErr w:type="spellStart"/>
+      <w:r>
+        <w:rPr>
+          <w:rFonts w:ascii="Garamond" w:hAnsi="Garamond"/>
+          <w:sz w:val="24"/>
+          <w:szCs w:val="24"/>
+        </w:rPr>
+        <w:t>javascript</w:t>
+      </w:r>
+      <w:proofErr w:type="spellEnd"/>
+      <w:r>
+        <w:rPr>
+          <w:rFonts w:ascii="Garamond" w:hAnsi="Garamond"/>
+          <w:sz w:val="24"/>
+          <w:szCs w:val="24"/>
+        </w:rPr>
+        <w:t xml:space="preserve"> library React. Next.js enables a faster development process as well as developer friendly user experience and a community that includes members of the </w:t>
+      </w:r>
+      <w:proofErr w:type="spellStart"/>
+      <w:r>
+        <w:rPr>
+          <w:rFonts w:ascii="Garamond" w:hAnsi="Garamond"/>
+          <w:sz w:val="24"/>
+          <w:szCs w:val="24"/>
+        </w:rPr>
+        <w:t>javascript</w:t>
+      </w:r>
+      <w:proofErr w:type="spellEnd"/>
+      <w:r>
+        <w:rPr>
+          <w:rFonts w:ascii="Garamond" w:hAnsi="Garamond"/>
+          <w:sz w:val="24"/>
+          <w:szCs w:val="24"/>
+        </w:rPr>
+        <w:t xml:space="preserve"> ecosystem, react and next.js ecosystem making accessibility and availability issues of resources very limited. </w:t>
+      </w:r>
+    </w:p>
+    <w:p>
+      <w:pPr>
+        <w:ind w:firstLine="720"/>
+        <w:jc w:val="both"/>
+        <w:rPr>
+          <w:rFonts w:ascii="Garamond" w:hAnsi="Garamond"/>
+          <w:sz w:val="24"/>
+          <w:szCs w:val="24"/>
+        </w:rPr>
+      </w:pPr>
+      <w:r>
+        <w:rPr>
+          <w:rFonts w:ascii="Garamond" w:hAnsi="Garamond"/>
+          <w:sz w:val="24"/>
+          <w:szCs w:val="24"/>
+        </w:rPr>
+        <w:t xml:space="preserve">The back-end is consisted by node.js, another </w:t>
+      </w:r>
+      <w:proofErr w:type="spellStart"/>
+      <w:r>
+        <w:rPr>
+          <w:rFonts w:ascii="Garamond" w:hAnsi="Garamond"/>
+          <w:sz w:val="24"/>
+          <w:szCs w:val="24"/>
+        </w:rPr>
+        <w:t>javascript</w:t>
+      </w:r>
+      <w:proofErr w:type="spellEnd"/>
+      <w:r>
+        <w:rPr>
+          <w:rFonts w:ascii="Garamond" w:hAnsi="Garamond"/>
+          <w:sz w:val="24"/>
+          <w:szCs w:val="24"/>
+        </w:rPr>
+        <w:t xml:space="preserve"> framework that acts as the middle man between the front-end and the database, as well as other middleware like Clerk that handles user subscription and authentication.</w:t>
+      </w:r>
+    </w:p>
+    <w:p>
+      <w:pPr>
+        <w:ind w:firstLine="720"/>
+        <w:jc w:val="both"/>
+        <w:rPr>
+          <w:rFonts w:ascii="Garamond" w:hAnsi="Garamond"/>
+          <w:sz w:val="24"/>
+          <w:szCs w:val="24"/>
+        </w:rPr>
+      </w:pPr>
+      <w:r>
+        <w:rPr>
+          <w:rFonts w:ascii="Garamond" w:hAnsi="Garamond"/>
+          <w:sz w:val="24"/>
+          <w:szCs w:val="24"/>
+        </w:rPr>
+        <w:t xml:space="preserve">For the database, SQL based MariaDB is chosen because of its reliability and security. The community surrounding SQL based databases </w:t>
+      </w:r>
+      <w:r>
+        <w:rPr>
+          <w:rFonts w:ascii="Garamond" w:hAnsi="Garamond"/>
+          <w:sz w:val="24"/>
+          <w:szCs w:val="24"/>
+        </w:rPr>
+        <w:t>and MariaDB is enormous, offering solutions whenever problems arise and external resources are needed.</w:t>
+      </w:r>
+    </w:p>
+    <w:p>
+      <w:pPr>
+        <w:ind w:firstLine="720"/>
+        <w:jc w:val="both"/>
+        <w:rPr>
+          <w:rFonts w:ascii="Garamond" w:hAnsi="Garamond"/>
+          <w:sz w:val="24"/>
+          <w:szCs w:val="24"/>
+        </w:rPr>
+      </w:pPr>
+    </w:p>
+    <w:p>
+      <w:pPr>
+        <w:ind w:firstLine="720"/>
+        <w:jc w:val="both"/>
+        <w:rPr>
+          <w:rFonts w:ascii="Garamond" w:hAnsi="Garamond"/>
+          <w:sz w:val="24"/>
+          <w:szCs w:val="24"/>
+        </w:rPr>
+      </w:pPr>
+      <w:r>
+        <w:rPr>
+          <w:rFonts w:ascii="Garamond" w:hAnsi="Garamond"/>
+          <w:sz w:val="24"/>
+          <w:szCs w:val="24"/>
+        </w:rPr>
+        <w:t>Integration</w:t>
+      </w:r>
+    </w:p>
+    <w:p>
+      <w:pPr>
+        <w:ind w:firstLine="720"/>
+        <w:jc w:val="both"/>
+        <w:rPr>
+          <w:rFonts w:ascii="Garamond" w:hAnsi="Garamond"/>
+          <w:sz w:val="24"/>
+          <w:szCs w:val="24"/>
+        </w:rPr>
+      </w:pPr>
+      <w:r>
+        <w:rPr>
+          <w:rFonts w:ascii="Garamond" w:hAnsi="Garamond"/>
+          <w:sz w:val="24"/>
+          <w:szCs w:val="24"/>
+        </w:rPr>
+        <w:t>Third-party services like Clerk and other libraries that handle back-end and database security are implemented as they are needed. Security on the platform is a basic target and feature that is offered.</w:t>
+      </w:r>
+    </w:p>
+    <w:p>
+      <w:pPr>
+        <w:ind w:firstLine="720"/>
+        <w:jc w:val="both"/>
+        <w:rPr>
+          <w:rFonts w:ascii="Garamond" w:hAnsi="Garamond"/>
+          <w:sz w:val="24"/>
+          <w:szCs w:val="24"/>
+        </w:rPr>
+      </w:pPr>
+      <w:r>
+        <w:rPr>
+          <w:rFonts w:ascii="Garamond" w:hAnsi="Garamond"/>
+          <w:sz w:val="24"/>
+          <w:szCs w:val="24"/>
+        </w:rPr>
+        <w:t xml:space="preserve">It is also important to mention the use of LLMs like ChatGPT, Llama3 and </w:t>
+      </w:r>
+      <w:proofErr w:type="spellStart"/>
+      <w:r>
+        <w:rPr>
+          <w:rFonts w:ascii="Garamond" w:hAnsi="Garamond"/>
+          <w:sz w:val="24"/>
+          <w:szCs w:val="24"/>
+        </w:rPr>
+        <w:t>Mixtral</w:t>
+      </w:r>
+      <w:proofErr w:type="spellEnd"/>
+      <w:r>
+        <w:rPr>
+          <w:rFonts w:ascii="Garamond" w:hAnsi="Garamond"/>
+          <w:sz w:val="24"/>
+          <w:szCs w:val="24"/>
+        </w:rPr>
+        <w:t xml:space="preserve"> as they are used for providing assistance whenever the resources mentioned above do not suffice.</w:t>
       </w:r>
     </w:p>
     <w:sectPr>

</xml_diff>

<commit_message>
Chapter VII, no French text until the document is finished
</commit_message>
<xml_diff>
--- a/cahier - og.docx
+++ b/cahier - og.docx
@@ -31,23 +31,7 @@
           <w:rFonts w:ascii="Garamond" w:hAnsi="Garamond"/>
           <w:lang w:val="fr-CA"/>
         </w:rPr>
-        <w:t>“</w:t>
-      </w:r>
-      <w:proofErr w:type="spellStart"/>
-      <w:r>
-        <w:rPr>
-          <w:rFonts w:ascii="Garamond" w:hAnsi="Garamond"/>
-          <w:lang w:val="fr-CA"/>
-        </w:rPr>
-        <w:t>photoStockage</w:t>
-      </w:r>
-      <w:proofErr w:type="spellEnd"/>
-      <w:r>
-        <w:rPr>
-          <w:rFonts w:ascii="Garamond" w:hAnsi="Garamond"/>
-          <w:lang w:val="fr-CA"/>
-        </w:rPr>
-        <w:t>”</w:t>
+        <w:t>“photoStockage”</w:t>
       </w:r>
     </w:p>
     <w:p>
@@ -187,20 +171,7 @@
           <w:rFonts w:ascii="Garamond" w:hAnsi="Garamond"/>
         </w:rPr>
         <w:tab/>
-      </w:r>
-      <w:proofErr w:type="spellStart"/>
-      <w:r>
-        <w:rPr>
-          <w:rFonts w:ascii="Garamond" w:hAnsi="Garamond"/>
-        </w:rPr>
-        <w:t>i</w:t>
-      </w:r>
-      <w:proofErr w:type="spellEnd"/>
-      <w:r>
-        <w:rPr>
-          <w:rFonts w:ascii="Garamond" w:hAnsi="Garamond"/>
-        </w:rPr>
-        <w:t>. Functional objectives</w:t>
+        <w:t>i. Functional objectives</w:t>
       </w:r>
     </w:p>
     <w:p>
@@ -247,20 +218,7 @@
           <w:rFonts w:ascii="Garamond" w:hAnsi="Garamond"/>
         </w:rPr>
         <w:tab/>
-      </w:r>
-      <w:proofErr w:type="spellStart"/>
-      <w:r>
-        <w:rPr>
-          <w:rFonts w:ascii="Garamond" w:hAnsi="Garamond"/>
-        </w:rPr>
-        <w:t>i</w:t>
-      </w:r>
-      <w:proofErr w:type="spellEnd"/>
-      <w:r>
-        <w:rPr>
-          <w:rFonts w:ascii="Garamond" w:hAnsi="Garamond"/>
-        </w:rPr>
-        <w:t>. Project Team</w:t>
+        <w:t>i. Project Team</w:t>
       </w:r>
     </w:p>
     <w:p>
@@ -307,20 +265,7 @@
           <w:rFonts w:ascii="Garamond" w:hAnsi="Garamond"/>
         </w:rPr>
         <w:tab/>
-      </w:r>
-      <w:proofErr w:type="spellStart"/>
-      <w:r>
-        <w:rPr>
-          <w:rFonts w:ascii="Garamond" w:hAnsi="Garamond"/>
-        </w:rPr>
-        <w:t>i</w:t>
-      </w:r>
-      <w:proofErr w:type="spellEnd"/>
-      <w:r>
-        <w:rPr>
-          <w:rFonts w:ascii="Garamond" w:hAnsi="Garamond"/>
-        </w:rPr>
-        <w:t>. Functional requirements</w:t>
+        <w:t>i. Functional requirements</w:t>
       </w:r>
     </w:p>
     <w:p>
@@ -367,20 +312,7 @@
           <w:rFonts w:ascii="Garamond" w:hAnsi="Garamond"/>
         </w:rPr>
         <w:tab/>
-      </w:r>
-      <w:proofErr w:type="spellStart"/>
-      <w:r>
-        <w:rPr>
-          <w:rFonts w:ascii="Garamond" w:hAnsi="Garamond"/>
-        </w:rPr>
-        <w:t>i</w:t>
-      </w:r>
-      <w:proofErr w:type="spellEnd"/>
-      <w:r>
-        <w:rPr>
-          <w:rFonts w:ascii="Garamond" w:hAnsi="Garamond"/>
-        </w:rPr>
-        <w:t>. Platforms</w:t>
+        <w:t>i. Platforms</w:t>
       </w:r>
     </w:p>
     <w:p>
@@ -577,20 +509,7 @@
           <w:rFonts w:ascii="Garamond" w:hAnsi="Garamond"/>
         </w:rPr>
         <w:tab/>
-      </w:r>
-      <w:proofErr w:type="spellStart"/>
-      <w:r>
-        <w:rPr>
-          <w:rFonts w:ascii="Garamond" w:hAnsi="Garamond"/>
-        </w:rPr>
-        <w:t>i</w:t>
-      </w:r>
-      <w:proofErr w:type="spellEnd"/>
-      <w:r>
-        <w:rPr>
-          <w:rFonts w:ascii="Garamond" w:hAnsi="Garamond"/>
-        </w:rPr>
-        <w:t>. Testing strategy</w:t>
+        <w:t>i. Testing strategy</w:t>
       </w:r>
     </w:p>
     <w:p>
@@ -631,20 +550,7 @@
           <w:rFonts w:ascii="Garamond" w:hAnsi="Garamond"/>
         </w:rPr>
         <w:tab/>
-      </w:r>
-      <w:proofErr w:type="spellStart"/>
-      <w:r>
-        <w:rPr>
-          <w:rFonts w:ascii="Garamond" w:hAnsi="Garamond"/>
-        </w:rPr>
-        <w:t>i</w:t>
-      </w:r>
-      <w:proofErr w:type="spellEnd"/>
-      <w:r>
-        <w:rPr>
-          <w:rFonts w:ascii="Garamond" w:hAnsi="Garamond"/>
-        </w:rPr>
-        <w:t>. Phases</w:t>
+        <w:t>i. Phases</w:t>
       </w:r>
     </w:p>
     <w:p>
@@ -699,20 +605,7 @@
           <w:rFonts w:ascii="Garamond" w:hAnsi="Garamond"/>
         </w:rPr>
         <w:tab/>
-      </w:r>
-      <w:proofErr w:type="spellStart"/>
-      <w:r>
-        <w:rPr>
-          <w:rFonts w:ascii="Garamond" w:hAnsi="Garamond"/>
-        </w:rPr>
-        <w:t>i</w:t>
-      </w:r>
-      <w:proofErr w:type="spellEnd"/>
-      <w:r>
-        <w:rPr>
-          <w:rFonts w:ascii="Garamond" w:hAnsi="Garamond"/>
-        </w:rPr>
-        <w:t>. Intellectual Property</w:t>
+        <w:t>i. Intellectual Property</w:t>
       </w:r>
     </w:p>
     <w:p>
@@ -753,20 +646,7 @@
           <w:rFonts w:ascii="Garamond" w:hAnsi="Garamond"/>
         </w:rPr>
         <w:tab/>
-      </w:r>
-      <w:proofErr w:type="spellStart"/>
-      <w:r>
-        <w:rPr>
-          <w:rFonts w:ascii="Garamond" w:hAnsi="Garamond"/>
-        </w:rPr>
-        <w:t>i</w:t>
-      </w:r>
-      <w:proofErr w:type="spellEnd"/>
-      <w:r>
-        <w:rPr>
-          <w:rFonts w:ascii="Garamond" w:hAnsi="Garamond"/>
-        </w:rPr>
-        <w:t>. Summary</w:t>
+        <w:t>i. Summary</w:t>
       </w:r>
     </w:p>
     <w:p>
@@ -781,44 +661,27 @@
           <w:rFonts w:ascii="Garamond" w:hAnsi="Garamond"/>
           <w:lang w:val="fr-FR"/>
         </w:rPr>
-        <w:t xml:space="preserve">XIII. </w:t>
-      </w:r>
-      <w:proofErr w:type="spellStart"/>
+        <w:t>XIII. Additional</w:t>
+      </w:r>
+    </w:p>
+    <w:p>
+      <w:pPr>
+        <w:rPr>
+          <w:rFonts w:ascii="Garamond" w:hAnsi="Garamond"/>
+        </w:rPr>
+      </w:pPr>
       <w:r>
         <w:rPr>
           <w:rFonts w:ascii="Garamond" w:hAnsi="Garamond"/>
           <w:lang w:val="fr-FR"/>
         </w:rPr>
-        <w:t>Additional</w:t>
-      </w:r>
-      <w:proofErr w:type="spellEnd"/>
-    </w:p>
-    <w:p>
-      <w:pPr>
-        <w:rPr>
-          <w:rFonts w:ascii="Garamond" w:hAnsi="Garamond"/>
-        </w:rPr>
-      </w:pPr>
-      <w:r>
-        <w:rPr>
-          <w:rFonts w:ascii="Garamond" w:hAnsi="Garamond"/>
-          <w:lang w:val="fr-FR"/>
-        </w:rPr>
         <w:tab/>
       </w:r>
-      <w:proofErr w:type="spellStart"/>
-      <w:r>
-        <w:rPr>
-          <w:rFonts w:ascii="Garamond" w:hAnsi="Garamond"/>
-        </w:rPr>
-        <w:t>i</w:t>
-      </w:r>
-      <w:proofErr w:type="spellEnd"/>
-      <w:r>
-        <w:rPr>
-          <w:rFonts w:ascii="Garamond" w:hAnsi="Garamond"/>
-        </w:rPr>
-        <w:t>. Documentation</w:t>
+      <w:r>
+        <w:rPr>
+          <w:rFonts w:ascii="Garamond" w:hAnsi="Garamond"/>
+        </w:rPr>
+        <w:t>i. Documentation</w:t>
       </w:r>
     </w:p>
     <w:p>
@@ -1039,16 +902,7 @@
           <w:sz w:val="24"/>
           <w:szCs w:val="24"/>
         </w:rPr>
-        <w:t>“</w:t>
-      </w:r>
-      <w:proofErr w:type="spellStart"/>
-      <w:r>
-        <w:rPr>
-          <w:rFonts w:ascii="Garamond" w:hAnsi="Garamond"/>
-          <w:sz w:val="24"/>
-          <w:szCs w:val="24"/>
-        </w:rPr>
-        <w:t>photoStock</w:t>
+        <w:t>“photoStock</w:t>
       </w:r>
       <w:r>
         <w:rPr>
@@ -1064,42 +918,15 @@
           <w:sz w:val="24"/>
           <w:szCs w:val="24"/>
         </w:rPr>
-        <w:t>ge</w:t>
-      </w:r>
-      <w:proofErr w:type="spellEnd"/>
-      <w:r>
-        <w:rPr>
-          <w:rFonts w:ascii="Garamond" w:hAnsi="Garamond"/>
-          <w:sz w:val="24"/>
-          <w:szCs w:val="24"/>
-        </w:rPr>
-        <w:t xml:space="preserve">” </w:t>
-      </w:r>
-      <w:r>
-        <w:rPr>
-          <w:rFonts w:ascii="Garamond" w:hAnsi="Garamond"/>
-          <w:sz w:val="24"/>
-          <w:szCs w:val="24"/>
-        </w:rPr>
-        <w:t>is a website / platform on which users can freely download and use high-quality photographs for any use they see fit. Users are also encouraged to upload and share their own photographs and experiences, creating a rich and diverse collection of images. The core functionality of “</w:t>
-      </w:r>
-      <w:proofErr w:type="spellStart"/>
-      <w:r>
-        <w:rPr>
-          <w:rFonts w:ascii="Garamond" w:hAnsi="Garamond"/>
-          <w:sz w:val="24"/>
-          <w:szCs w:val="24"/>
-        </w:rPr>
-        <w:t>photoStockage</w:t>
-      </w:r>
-      <w:proofErr w:type="spellEnd"/>
-      <w:r>
-        <w:rPr>
-          <w:rFonts w:ascii="Garamond" w:hAnsi="Garamond"/>
-          <w:sz w:val="24"/>
-          <w:szCs w:val="24"/>
-        </w:rPr>
-        <w:t>” includes</w:t>
+        <w:t xml:space="preserve">ge” </w:t>
+      </w:r>
+      <w:r>
+        <w:rPr>
+          <w:rFonts w:ascii="Garamond" w:hAnsi="Garamond"/>
+          <w:sz w:val="24"/>
+          <w:szCs w:val="24"/>
+        </w:rPr>
+        <w:t>is a website / platform on which users can freely download and use high-quality photographs for any use they see fit. Users are also encouraged to upload and share their own photographs and experiences, creating a rich and diverse collection of images. The core functionality of “photoStockage” includes</w:t>
       </w:r>
       <w:r>
         <w:rPr>
@@ -1126,61 +953,7 @@
           <w:sz w:val="24"/>
           <w:szCs w:val="24"/>
         </w:rPr>
-        <w:t>“</w:t>
-      </w:r>
-      <w:proofErr w:type="spellStart"/>
-      <w:r>
-        <w:rPr>
-          <w:rFonts w:ascii="Garamond" w:hAnsi="Garamond"/>
-          <w:sz w:val="24"/>
-          <w:szCs w:val="24"/>
-        </w:rPr>
-        <w:t>photoStockage</w:t>
-      </w:r>
-      <w:proofErr w:type="spellEnd"/>
-      <w:r>
-        <w:rPr>
-          <w:rFonts w:ascii="Garamond" w:hAnsi="Garamond"/>
-          <w:sz w:val="24"/>
-          <w:szCs w:val="24"/>
-        </w:rPr>
-        <w:t>” addresses the need for ease of accessibility to high quality photos without the need of expensive licenses or annoying crediting of websites and or creators. The service is free and it allows downloading and uploading of high-quality photos for personal and commercial use without legal complications. Many other websites charge for commercial usage, have heavy restrictions on the type of usage that is allowed and often have availability limitations. “</w:t>
-      </w:r>
-      <w:proofErr w:type="spellStart"/>
-      <w:r>
-        <w:rPr>
-          <w:rFonts w:ascii="Garamond" w:hAnsi="Garamond"/>
-          <w:sz w:val="24"/>
-          <w:szCs w:val="24"/>
-        </w:rPr>
-        <w:t>photoStockage</w:t>
-      </w:r>
-      <w:proofErr w:type="spellEnd"/>
-      <w:r>
-        <w:rPr>
-          <w:rFonts w:ascii="Garamond" w:hAnsi="Garamond"/>
-          <w:sz w:val="24"/>
-          <w:szCs w:val="24"/>
-        </w:rPr>
-        <w:t xml:space="preserve">” eliminates these barriers by providing a library of images that can be used freely, as long as the users agree to a legal usage (as stated in the terms of service. It </w:t>
-      </w:r>
-      <w:proofErr w:type="spellStart"/>
-      <w:r>
-        <w:rPr>
-          <w:rFonts w:ascii="Garamond" w:hAnsi="Garamond"/>
-          <w:sz w:val="24"/>
-          <w:szCs w:val="24"/>
-        </w:rPr>
-        <w:t>can not</w:t>
-      </w:r>
-      <w:proofErr w:type="spellEnd"/>
-      <w:r>
-        <w:rPr>
-          <w:rFonts w:ascii="Garamond" w:hAnsi="Garamond"/>
-          <w:sz w:val="24"/>
-          <w:szCs w:val="24"/>
-        </w:rPr>
-        <w:t xml:space="preserve"> effectively be enforced but the data of people that use photos of the website in unlawful ways will be given to the authorities.).</w:t>
+        <w:t>“photoStockage” addresses the need for ease of accessibility to high quality photos without the need of expensive licenses or annoying crediting of websites and or creators. The service is free and it allows downloading and uploading of high-quality photos for personal and commercial use without legal complications. Many other websites charge for commercial usage, have heavy restrictions on the type of usage that is allowed and often have availability limitations. “photoStockage” eliminates these barriers by providing a library of images that can be used freely, as long as the users agree to a legal usage (as stated in the terms of service. It can not effectively be enforced but the data of people that use photos of the website in unlawful ways will be given to the authorities.).</w:t>
       </w:r>
     </w:p>
     <w:p>
@@ -1218,25 +991,7 @@
           <w:sz w:val="24"/>
           <w:szCs w:val="24"/>
         </w:rPr>
-        <w:t>The main selling points of “</w:t>
-      </w:r>
-      <w:proofErr w:type="spellStart"/>
-      <w:r>
-        <w:rPr>
-          <w:rFonts w:ascii="Garamond" w:hAnsi="Garamond"/>
-          <w:sz w:val="24"/>
-          <w:szCs w:val="24"/>
-        </w:rPr>
-        <w:t>photoStockage</w:t>
-      </w:r>
-      <w:proofErr w:type="spellEnd"/>
-      <w:r>
-        <w:rPr>
-          <w:rFonts w:ascii="Garamond" w:hAnsi="Garamond"/>
-          <w:sz w:val="24"/>
-          <w:szCs w:val="24"/>
-        </w:rPr>
-        <w:t xml:space="preserve">” are the pricing of it, as already stated it is completely free for all types of usage. There are no hidden fees, no premium memberships or any memberships of any kind. Another selling point is its simplicity and its user-friendly </w:t>
+        <w:t xml:space="preserve">The main selling points of “photoStockage” are the pricing of it, as already stated it is completely free for all types of usage. There are no hidden fees, no premium memberships or any memberships of any kind. Another selling point is its simplicity and its user-friendly </w:t>
       </w:r>
       <w:r>
         <w:rPr>
@@ -1298,25 +1053,7 @@
           <w:sz w:val="24"/>
           <w:szCs w:val="24"/>
         </w:rPr>
-        <w:t>This project’s objectives are to promote the value of shared resources and open, truly free content, to establish “</w:t>
-      </w:r>
-      <w:proofErr w:type="spellStart"/>
-      <w:r>
-        <w:rPr>
-          <w:rFonts w:ascii="Garamond" w:hAnsi="Garamond"/>
-          <w:sz w:val="24"/>
-          <w:szCs w:val="24"/>
-        </w:rPr>
-        <w:t>photoStockage</w:t>
-      </w:r>
-      <w:proofErr w:type="spellEnd"/>
-      <w:r>
-        <w:rPr>
-          <w:rFonts w:ascii="Garamond" w:hAnsi="Garamond"/>
-          <w:sz w:val="24"/>
-          <w:szCs w:val="24"/>
-        </w:rPr>
-        <w:t>” as a leading, if not the leading, platform for free photo sharing, increasing brand visibility and recognition, to support the creative industry by providing a resource pool at no cost which will enhance brand loyalty and user engagement.</w:t>
+        <w:t>This project’s objectives are to promote the value of shared resources and open, truly free content, to establish “photoStockage” as a leading, if not the leading, platform for free photo sharing, increasing brand visibility and recognition, to support the creative industry by providing a resource pool at no cost which will enhance brand loyalty and user engagement.</w:t>
       </w:r>
     </w:p>
     <w:p>
@@ -1353,25 +1090,7 @@
           <w:szCs w:val="24"/>
         </w:rPr>
         <w:tab/>
-        <w:t xml:space="preserve">The platform’s features include the creation of user accounts / profiles, photo uploading, downloading, sharing and management, advanced searching and filtering options for photos, a legal agreement confirmation for photo usage on top of </w:t>
-      </w:r>
-      <w:proofErr w:type="spellStart"/>
-      <w:r>
-        <w:rPr>
-          <w:rFonts w:ascii="Garamond" w:hAnsi="Garamond"/>
-          <w:sz w:val="24"/>
-          <w:szCs w:val="24"/>
-        </w:rPr>
-        <w:t>gdpr</w:t>
-      </w:r>
-      <w:proofErr w:type="spellEnd"/>
-      <w:r>
-        <w:rPr>
-          <w:rFonts w:ascii="Garamond" w:hAnsi="Garamond"/>
-          <w:sz w:val="24"/>
-          <w:szCs w:val="24"/>
-        </w:rPr>
-        <w:t xml:space="preserve"> compliance, community features in the form of likes on photos and saving downloaded and liked photos and mobile-friendly design and responsiveness for usage on a variate of devices. </w:t>
+        <w:t xml:space="preserve">The platform’s features include the creation of user accounts / profiles, photo uploading, downloading, sharing and management, advanced searching and filtering options for photos, a legal agreement confirmation for photo usage on top of gdpr compliance, community features in the form of likes on photos and saving downloaded and liked photos and mobile-friendly design and responsiveness for usage on a variate of devices. </w:t>
       </w:r>
     </w:p>
     <w:p>
@@ -1391,25 +1110,7 @@
           <w:szCs w:val="24"/>
         </w:rPr>
         <w:lastRenderedPageBreak/>
-        <w:t xml:space="preserve">The target browsers include all major browsers like chrome, </w:t>
-      </w:r>
-      <w:proofErr w:type="spellStart"/>
-      <w:r>
-        <w:rPr>
-          <w:rFonts w:ascii="Garamond" w:hAnsi="Garamond"/>
-          <w:sz w:val="24"/>
-          <w:szCs w:val="24"/>
-        </w:rPr>
-        <w:t>firefox</w:t>
-      </w:r>
-      <w:proofErr w:type="spellEnd"/>
-      <w:r>
-        <w:rPr>
-          <w:rFonts w:ascii="Garamond" w:hAnsi="Garamond"/>
-          <w:sz w:val="24"/>
-          <w:szCs w:val="24"/>
-        </w:rPr>
-        <w:t>, edge as well as support for older versions of internet explorer. The mobile friendly user interface allows ease of use to both desktop and mobile users</w:t>
+        <w:t>The target browsers include all major browsers like chrome, firefox, edge as well as support for older versions of internet explorer. The mobile friendly user interface allows ease of use to both desktop and mobile users</w:t>
       </w:r>
       <w:r>
         <w:rPr>
@@ -2167,25 +1868,7 @@
           <w:sz w:val="24"/>
           <w:szCs w:val="24"/>
         </w:rPr>
-        <w:t xml:space="preserve">Performance, security and usability features </w:t>
-      </w:r>
-      <w:proofErr w:type="spellStart"/>
-      <w:r>
-        <w:rPr>
-          <w:rFonts w:ascii="Garamond" w:hAnsi="Garamond"/>
-          <w:sz w:val="24"/>
-          <w:szCs w:val="24"/>
-        </w:rPr>
-        <w:t>can not</w:t>
-      </w:r>
-      <w:proofErr w:type="spellEnd"/>
-      <w:r>
-        <w:rPr>
-          <w:rFonts w:ascii="Garamond" w:hAnsi="Garamond"/>
-          <w:sz w:val="24"/>
-          <w:szCs w:val="24"/>
-        </w:rPr>
-        <w:t xml:space="preserve"> be presented at the current state of the platform as they are not implemented!</w:t>
+        <w:t>Performance, security and usability features can not be presented at the current state of the platform as they are not implemented!</w:t>
       </w:r>
     </w:p>
     <w:p>
@@ -2275,25 +1958,7 @@
           <w:sz w:val="24"/>
           <w:szCs w:val="24"/>
         </w:rPr>
-        <w:t xml:space="preserve">, all photos will include automatically an alt tag for alternative text as well as the aria tag for the narrator. </w:t>
-      </w:r>
-      <w:proofErr w:type="spellStart"/>
-      <w:r>
-        <w:rPr>
-          <w:rFonts w:ascii="Garamond" w:hAnsi="Garamond"/>
-          <w:sz w:val="24"/>
-          <w:szCs w:val="24"/>
-        </w:rPr>
-        <w:t>Further more</w:t>
-      </w:r>
-      <w:proofErr w:type="spellEnd"/>
-      <w:r>
-        <w:rPr>
-          <w:rFonts w:ascii="Garamond" w:hAnsi="Garamond"/>
-          <w:sz w:val="24"/>
-          <w:szCs w:val="24"/>
-        </w:rPr>
-        <w:t xml:space="preserve"> users will be able to contact the administration to suggest their own changes to be implemented.</w:t>
+        <w:t>, all photos will include automatically an alt tag for alternative text as well as the aria tag for the narrator. Further more users will be able to contact the administration to suggest their own changes to be implemented.</w:t>
       </w:r>
     </w:p>
     <w:p>
@@ -3004,25 +2669,7 @@
           <w:sz w:val="24"/>
           <w:szCs w:val="24"/>
         </w:rPr>
-        <w:t>“</w:t>
-      </w:r>
-      <w:proofErr w:type="spellStart"/>
-      <w:r>
-        <w:rPr>
-          <w:rFonts w:ascii="Garamond" w:hAnsi="Garamond"/>
-          <w:sz w:val="24"/>
-          <w:szCs w:val="24"/>
-        </w:rPr>
-        <w:t>photoStockage</w:t>
-      </w:r>
-      <w:proofErr w:type="spellEnd"/>
-      <w:r>
-        <w:rPr>
-          <w:rFonts w:ascii="Garamond" w:hAnsi="Garamond"/>
-          <w:sz w:val="24"/>
-          <w:szCs w:val="24"/>
-        </w:rPr>
-        <w:t>” offers three different roles for its users: an administrative role, reserved for the developer and trusted members, a user role, for all registered members and finally the role of the guest for anyone wishing to browse and utilize the website without the need of an account.</w:t>
+        <w:t>“photoStockage” offers three different roles for its users: an administrative role, reserved for the developer and trusted members, a user role, for all registered members and finally the role of the guest for anyone wishing to browse and utilize the website without the need of an account.</w:t>
       </w:r>
     </w:p>
     <w:p>
@@ -3203,25 +2850,7 @@
           <w:sz w:val="24"/>
           <w:szCs w:val="24"/>
         </w:rPr>
-        <w:t xml:space="preserve">“upload” an image for uploading a new image, selecting their photo, filling in the forms detailing the name of the photo and its tags, choosing a photo and then clicking on the edit button which allows them to alter the name or the tags of the photo or even the photo itself and finally the delete button that prompts the user with a question asking them if they are </w:t>
-      </w:r>
-      <w:proofErr w:type="spellStart"/>
-      <w:r>
-        <w:rPr>
-          <w:rFonts w:ascii="Garamond" w:hAnsi="Garamond"/>
-          <w:sz w:val="24"/>
-          <w:szCs w:val="24"/>
-        </w:rPr>
-        <w:t>suer</w:t>
-      </w:r>
-      <w:proofErr w:type="spellEnd"/>
-      <w:r>
-        <w:rPr>
-          <w:rFonts w:ascii="Garamond" w:hAnsi="Garamond"/>
-          <w:sz w:val="24"/>
-          <w:szCs w:val="24"/>
-        </w:rPr>
-        <w:t xml:space="preserve"> they want to delete the image.</w:t>
+        <w:t>“upload” an image for uploading a new image, selecting their photo, filling in the forms detailing the name of the photo and its tags, choosing a photo and then clicking on the edit button which allows them to alter the name or the tags of the photo or even the photo itself and finally the delete button that prompts the user with a question asking them if they are suer they want to delete the image.</w:t>
       </w:r>
     </w:p>
     <w:p>
@@ -3657,25 +3286,7 @@
           <w:sz w:val="24"/>
           <w:szCs w:val="24"/>
         </w:rPr>
-        <w:t>“</w:t>
-      </w:r>
-      <w:proofErr w:type="spellStart"/>
-      <w:r>
-        <w:rPr>
-          <w:rFonts w:ascii="Garamond" w:hAnsi="Garamond"/>
-          <w:sz w:val="24"/>
-          <w:szCs w:val="24"/>
-        </w:rPr>
-        <w:t>photoStockage</w:t>
-      </w:r>
-      <w:proofErr w:type="spellEnd"/>
-      <w:r>
-        <w:rPr>
-          <w:rFonts w:ascii="Garamond" w:hAnsi="Garamond"/>
-          <w:sz w:val="24"/>
-          <w:szCs w:val="24"/>
-        </w:rPr>
-        <w:t>” aims to be used by any platform. The website’s content is available to be viewed and accessed by all browsers. It is made with consideration of smaller and bigger screens allowing it to be navigated by mobile devices, desktops and laptops. The site needs to be accessed online, meaning the user is required to have an internet connection with the relatively fast speeds for a smoother experience.</w:t>
+        <w:t>“photoStockage” aims to be used by any platform. The website’s content is available to be viewed and accessed by all browsers. It is made with consideration of smaller and bigger screens allowing it to be navigated by mobile devices, desktops and laptops. The site needs to be accessed online, meaning the user is required to have an internet connection with the relatively fast speeds for a smoother experience.</w:t>
       </w:r>
     </w:p>
     <w:p>
@@ -3735,98 +3346,26 @@
           <w:sz w:val="24"/>
           <w:szCs w:val="24"/>
         </w:rPr>
-        <w:t xml:space="preserve">The front-end of the platform is based on the meta-framework Next.js which is a </w:t>
-      </w:r>
-      <w:proofErr w:type="spellStart"/>
-      <w:r>
-        <w:rPr>
-          <w:rFonts w:ascii="Garamond" w:hAnsi="Garamond"/>
-          <w:sz w:val="24"/>
-          <w:szCs w:val="24"/>
-        </w:rPr>
-        <w:t>javascript</w:t>
-      </w:r>
-      <w:proofErr w:type="spellEnd"/>
-      <w:r>
-        <w:rPr>
-          <w:rFonts w:ascii="Garamond" w:hAnsi="Garamond"/>
-          <w:sz w:val="24"/>
-          <w:szCs w:val="24"/>
-        </w:rPr>
-        <w:t xml:space="preserve"> framework of the known </w:t>
-      </w:r>
-      <w:proofErr w:type="spellStart"/>
-      <w:r>
-        <w:rPr>
-          <w:rFonts w:ascii="Garamond" w:hAnsi="Garamond"/>
-          <w:sz w:val="24"/>
-          <w:szCs w:val="24"/>
-        </w:rPr>
-        <w:t>javascript</w:t>
-      </w:r>
-      <w:proofErr w:type="spellEnd"/>
-      <w:r>
-        <w:rPr>
-          <w:rFonts w:ascii="Garamond" w:hAnsi="Garamond"/>
-          <w:sz w:val="24"/>
-          <w:szCs w:val="24"/>
-        </w:rPr>
-        <w:t xml:space="preserve"> library React. Next.js enables a faster development process as well as developer friendly user experience and a community that includes members of the </w:t>
-      </w:r>
-      <w:proofErr w:type="spellStart"/>
-      <w:r>
-        <w:rPr>
-          <w:rFonts w:ascii="Garamond" w:hAnsi="Garamond"/>
-          <w:sz w:val="24"/>
-          <w:szCs w:val="24"/>
-        </w:rPr>
-        <w:t>javascript</w:t>
-      </w:r>
-      <w:proofErr w:type="spellEnd"/>
-      <w:r>
-        <w:rPr>
-          <w:rFonts w:ascii="Garamond" w:hAnsi="Garamond"/>
-          <w:sz w:val="24"/>
-          <w:szCs w:val="24"/>
-        </w:rPr>
-        <w:t xml:space="preserve"> ecosystem, react and next.js ecosystem making accessibility and availability issues of resources very limited. </w:t>
-      </w:r>
-    </w:p>
-    <w:p>
-      <w:pPr>
-        <w:ind w:firstLine="720"/>
-        <w:jc w:val="both"/>
-        <w:rPr>
-          <w:rFonts w:ascii="Garamond" w:hAnsi="Garamond"/>
-          <w:sz w:val="24"/>
-          <w:szCs w:val="24"/>
-        </w:rPr>
-      </w:pPr>
-      <w:r>
-        <w:rPr>
-          <w:rFonts w:ascii="Garamond" w:hAnsi="Garamond"/>
-          <w:sz w:val="24"/>
-          <w:szCs w:val="24"/>
-        </w:rPr>
-        <w:t xml:space="preserve">The back-end is consisted by node.js, another </w:t>
-      </w:r>
-      <w:proofErr w:type="spellStart"/>
-      <w:r>
-        <w:rPr>
-          <w:rFonts w:ascii="Garamond" w:hAnsi="Garamond"/>
-          <w:sz w:val="24"/>
-          <w:szCs w:val="24"/>
-        </w:rPr>
-        <w:t>javascript</w:t>
-      </w:r>
-      <w:proofErr w:type="spellEnd"/>
-      <w:r>
-        <w:rPr>
-          <w:rFonts w:ascii="Garamond" w:hAnsi="Garamond"/>
-          <w:sz w:val="24"/>
-          <w:szCs w:val="24"/>
-        </w:rPr>
-        <w:t xml:space="preserve"> framework that acts as the middle man between the front-end and the database, as well as other middleware like Clerk that handles user subscription and authentication.</w:t>
+        <w:t xml:space="preserve">The front-end of the platform is based on the meta-framework Next.js which is a javascript framework of the known javascript library React. Next.js enables a faster development process as well as developer friendly user experience and a community that includes members of the javascript ecosystem, react and next.js ecosystem making accessibility and availability issues of resources very limited. </w:t>
+      </w:r>
+    </w:p>
+    <w:p>
+      <w:pPr>
+        <w:ind w:firstLine="720"/>
+        <w:jc w:val="both"/>
+        <w:rPr>
+          <w:rFonts w:ascii="Garamond" w:hAnsi="Garamond"/>
+          <w:sz w:val="24"/>
+          <w:szCs w:val="24"/>
+        </w:rPr>
+      </w:pPr>
+      <w:r>
+        <w:rPr>
+          <w:rFonts w:ascii="Garamond" w:hAnsi="Garamond"/>
+          <w:sz w:val="24"/>
+          <w:szCs w:val="24"/>
+        </w:rPr>
+        <w:t>The back-end is consisted by node.js, another javascript framework that acts as the middle man between the front-end and the database, as well as other middleware like Clerk that handles user subscription and authentication.</w:t>
       </w:r>
     </w:p>
     <w:p>
@@ -3921,25 +3460,926 @@
           <w:sz w:val="24"/>
           <w:szCs w:val="24"/>
         </w:rPr>
-        <w:t xml:space="preserve">It is also important to mention the use of LLMs like ChatGPT, Llama3 and </w:t>
-      </w:r>
-      <w:proofErr w:type="spellStart"/>
-      <w:r>
-        <w:rPr>
-          <w:rFonts w:ascii="Garamond" w:hAnsi="Garamond"/>
-          <w:sz w:val="24"/>
-          <w:szCs w:val="24"/>
-        </w:rPr>
-        <w:t>Mixtral</w:t>
-      </w:r>
-      <w:proofErr w:type="spellEnd"/>
-      <w:r>
-        <w:rPr>
-          <w:rFonts w:ascii="Garamond" w:hAnsi="Garamond"/>
-          <w:sz w:val="24"/>
-          <w:szCs w:val="24"/>
-        </w:rPr>
-        <w:t xml:space="preserve"> as they are used for providing assistance whenever the resources mentioned above do not suffice.</w:t>
+        <w:t>It is also important to mention the use of LLMs like ChatGPT, Llama3 and Mixtral as they are used for providing assistance whenever the resources mentioned above do not suffice.</w:t>
+      </w:r>
+    </w:p>
+    <w:p>
+      <w:pPr>
+        <w:ind w:firstLine="720"/>
+        <w:jc w:val="both"/>
+        <w:rPr>
+          <w:rFonts w:ascii="Garamond" w:hAnsi="Garamond"/>
+          <w:sz w:val="24"/>
+          <w:szCs w:val="24"/>
+          <w:lang w:val="el-GR"/>
+        </w:rPr>
+      </w:pPr>
+    </w:p>
+    <w:p>
+      <w:pPr>
+        <w:ind w:firstLine="720"/>
+        <w:jc w:val="both"/>
+        <w:rPr>
+          <w:rFonts w:ascii="Garamond" w:hAnsi="Garamond"/>
+          <w:sz w:val="24"/>
+          <w:szCs w:val="24"/>
+          <w:lang w:val="el-GR"/>
+        </w:rPr>
+      </w:pPr>
+    </w:p>
+    <w:p>
+      <w:pPr>
+        <w:ind w:firstLine="720"/>
+        <w:jc w:val="both"/>
+        <w:rPr>
+          <w:rFonts w:ascii="Garamond" w:hAnsi="Garamond"/>
+          <w:sz w:val="24"/>
+          <w:szCs w:val="24"/>
+          <w:lang w:val="el-GR"/>
+        </w:rPr>
+      </w:pPr>
+    </w:p>
+    <w:p>
+      <w:pPr>
+        <w:ind w:firstLine="720"/>
+        <w:jc w:val="both"/>
+        <w:rPr>
+          <w:rFonts w:ascii="Garamond" w:hAnsi="Garamond"/>
+          <w:sz w:val="24"/>
+          <w:szCs w:val="24"/>
+          <w:lang w:val="el-GR"/>
+        </w:rPr>
+      </w:pPr>
+    </w:p>
+    <w:p>
+      <w:pPr>
+        <w:pStyle w:val="ListParagraph"/>
+        <w:numPr>
+          <w:ilvl w:val="0"/>
+          <w:numId w:val="3"/>
+        </w:numPr>
+        <w:jc w:val="both"/>
+        <w:rPr>
+          <w:rFonts w:ascii="Garamond" w:hAnsi="Garamond"/>
+          <w:sz w:val="24"/>
+          <w:szCs w:val="24"/>
+        </w:rPr>
+      </w:pPr>
+      <w:r>
+        <w:rPr>
+          <w:rFonts w:ascii="Garamond" w:hAnsi="Garamond"/>
+          <w:sz w:val="24"/>
+          <w:szCs w:val="24"/>
+        </w:rPr>
+        <w:lastRenderedPageBreak/>
+        <w:t>Design and User Experience</w:t>
+      </w:r>
+    </w:p>
+    <w:p>
+      <w:pPr>
+        <w:ind w:left="360"/>
+        <w:jc w:val="both"/>
+        <w:rPr>
+          <w:rFonts w:ascii="Garamond" w:hAnsi="Garamond"/>
+          <w:sz w:val="24"/>
+          <w:szCs w:val="24"/>
+        </w:rPr>
+      </w:pPr>
+    </w:p>
+    <w:p>
+      <w:pPr>
+        <w:ind w:left="720"/>
+        <w:jc w:val="both"/>
+        <w:rPr>
+          <w:rFonts w:ascii="Garamond" w:hAnsi="Garamond"/>
+          <w:sz w:val="24"/>
+          <w:szCs w:val="24"/>
+        </w:rPr>
+      </w:pPr>
+      <w:r>
+        <w:rPr>
+          <w:rFonts w:ascii="Garamond" w:hAnsi="Garamond"/>
+          <w:sz w:val="24"/>
+          <w:szCs w:val="24"/>
+        </w:rPr>
+        <w:t>Wireframes</w:t>
+      </w:r>
+    </w:p>
+    <w:p>
+      <w:pPr>
+        <w:ind w:left="720"/>
+        <w:jc w:val="both"/>
+        <w:rPr>
+          <w:rFonts w:ascii="Garamond" w:hAnsi="Garamond"/>
+          <w:sz w:val="24"/>
+          <w:szCs w:val="24"/>
+        </w:rPr>
+      </w:pPr>
+    </w:p>
+    <w:p>
+      <w:pPr>
+        <w:ind w:left="720"/>
+        <w:jc w:val="both"/>
+        <w:rPr>
+          <w:rFonts w:ascii="Garamond" w:hAnsi="Garamond"/>
+          <w:sz w:val="24"/>
+          <w:szCs w:val="24"/>
+        </w:rPr>
+      </w:pPr>
+      <w:r>
+        <w:rPr>
+          <w:rFonts w:ascii="Garamond" w:hAnsi="Garamond"/>
+          <w:sz w:val="24"/>
+          <w:szCs w:val="24"/>
+        </w:rPr>
+        <w:t>The platform’s wireframes will be delivered later, by the end of June.</w:t>
+      </w:r>
+    </w:p>
+    <w:p>
+      <w:pPr>
+        <w:ind w:left="720"/>
+        <w:jc w:val="both"/>
+        <w:rPr>
+          <w:rFonts w:ascii="Garamond" w:hAnsi="Garamond"/>
+          <w:sz w:val="24"/>
+          <w:szCs w:val="24"/>
+        </w:rPr>
+      </w:pPr>
+    </w:p>
+    <w:p>
+      <w:pPr>
+        <w:ind w:left="720"/>
+        <w:jc w:val="both"/>
+        <w:rPr>
+          <w:rFonts w:ascii="Garamond" w:hAnsi="Garamond"/>
+          <w:sz w:val="24"/>
+          <w:szCs w:val="24"/>
+        </w:rPr>
+      </w:pPr>
+      <w:r>
+        <w:rPr>
+          <w:rFonts w:ascii="Garamond" w:hAnsi="Garamond"/>
+          <w:sz w:val="24"/>
+          <w:szCs w:val="24"/>
+        </w:rPr>
+        <w:t>User Journey</w:t>
+      </w:r>
+    </w:p>
+    <w:p>
+      <w:pPr>
+        <w:ind w:left="720"/>
+        <w:jc w:val="both"/>
+        <w:rPr>
+          <w:rFonts w:ascii="Garamond" w:hAnsi="Garamond"/>
+          <w:sz w:val="24"/>
+          <w:szCs w:val="24"/>
+        </w:rPr>
+      </w:pPr>
+    </w:p>
+    <w:p>
+      <w:pPr>
+        <w:ind w:left="720"/>
+        <w:jc w:val="both"/>
+        <w:rPr>
+          <w:rFonts w:ascii="Garamond" w:hAnsi="Garamond"/>
+          <w:sz w:val="24"/>
+          <w:szCs w:val="24"/>
+        </w:rPr>
+      </w:pPr>
+      <w:r>
+        <w:rPr>
+          <w:rFonts w:ascii="Garamond" w:hAnsi="Garamond"/>
+          <w:sz w:val="24"/>
+          <w:szCs w:val="24"/>
+        </w:rPr>
+        <w:t>The navigation of the website will also be delivered later as the project progresses.</w:t>
+      </w:r>
+    </w:p>
+    <w:p>
+      <w:pPr>
+        <w:ind w:left="720"/>
+        <w:jc w:val="both"/>
+        <w:rPr>
+          <w:rFonts w:ascii="Garamond" w:hAnsi="Garamond"/>
+          <w:sz w:val="24"/>
+          <w:szCs w:val="24"/>
+        </w:rPr>
+      </w:pPr>
+    </w:p>
+    <w:p>
+      <w:pPr>
+        <w:ind w:left="720"/>
+        <w:jc w:val="both"/>
+        <w:rPr>
+          <w:rFonts w:ascii="Garamond" w:hAnsi="Garamond"/>
+          <w:sz w:val="24"/>
+          <w:szCs w:val="24"/>
+        </w:rPr>
+      </w:pPr>
+      <w:r>
+        <w:rPr>
+          <w:rFonts w:ascii="Garamond" w:hAnsi="Garamond"/>
+          <w:sz w:val="24"/>
+          <w:szCs w:val="24"/>
+        </w:rPr>
+        <w:t>Visual Design</w:t>
+      </w:r>
+    </w:p>
+    <w:p>
+      <w:pPr>
+        <w:ind w:left="720"/>
+        <w:jc w:val="both"/>
+        <w:rPr>
+          <w:rFonts w:ascii="Garamond" w:hAnsi="Garamond"/>
+          <w:sz w:val="24"/>
+          <w:szCs w:val="24"/>
+        </w:rPr>
+      </w:pPr>
+    </w:p>
+    <w:p>
+      <w:pPr>
+        <w:ind w:firstLine="720"/>
+        <w:jc w:val="both"/>
+        <w:rPr>
+          <w:rFonts w:ascii="Garamond" w:hAnsi="Garamond"/>
+          <w:sz w:val="24"/>
+          <w:szCs w:val="24"/>
+        </w:rPr>
+      </w:pPr>
+      <w:r>
+        <w:rPr>
+          <w:rFonts w:ascii="Garamond" w:hAnsi="Garamond"/>
+          <w:sz w:val="24"/>
+          <w:szCs w:val="24"/>
+        </w:rPr>
+        <w:t xml:space="preserve">The design is not finalized yet and is subject to change. The chosen color scheme includes the following colors: </w:t>
+      </w:r>
+      <w:r>
+        <w:rPr>
+          <w:rFonts w:ascii="Garamond" w:hAnsi="Garamond"/>
+          <w:sz w:val="24"/>
+          <w:szCs w:val="24"/>
+        </w:rPr>
+        <w:t>#FBB328</w:t>
+      </w:r>
+      <w:r>
+        <w:rPr>
+          <w:rFonts w:ascii="Garamond" w:hAnsi="Garamond"/>
+          <w:sz w:val="24"/>
+          <w:szCs w:val="24"/>
+        </w:rPr>
+        <w:t xml:space="preserve">, </w:t>
+      </w:r>
+      <w:r>
+        <w:rPr>
+          <w:rFonts w:ascii="Garamond" w:hAnsi="Garamond"/>
+          <w:sz w:val="24"/>
+          <w:szCs w:val="24"/>
+        </w:rPr>
+        <w:t>#A88C66</w:t>
+      </w:r>
+      <w:r>
+        <w:rPr>
+          <w:rFonts w:ascii="Garamond" w:hAnsi="Garamond"/>
+          <w:sz w:val="24"/>
+          <w:szCs w:val="24"/>
+        </w:rPr>
+        <w:t xml:space="preserve">, </w:t>
+      </w:r>
+      <w:r>
+        <w:rPr>
+          <w:rFonts w:ascii="Garamond" w:hAnsi="Garamond"/>
+          <w:sz w:val="24"/>
+          <w:szCs w:val="24"/>
+        </w:rPr>
+        <w:t>#FFF8F0</w:t>
+      </w:r>
+      <w:r>
+        <w:rPr>
+          <w:rFonts w:ascii="Garamond" w:hAnsi="Garamond"/>
+          <w:sz w:val="24"/>
+          <w:szCs w:val="24"/>
+        </w:rPr>
+        <w:t xml:space="preserve">, </w:t>
+      </w:r>
+      <w:r>
+        <w:rPr>
+          <w:rFonts w:ascii="Garamond" w:hAnsi="Garamond"/>
+          <w:sz w:val="24"/>
+          <w:szCs w:val="24"/>
+        </w:rPr>
+        <w:t>#DFE0DF</w:t>
+      </w:r>
+      <w:r>
+        <w:rPr>
+          <w:rFonts w:ascii="Garamond" w:hAnsi="Garamond"/>
+          <w:sz w:val="24"/>
+          <w:szCs w:val="24"/>
+        </w:rPr>
+        <w:t xml:space="preserve"> (Natural Palette) and were chosen by taking into account the main color of the website’s logo. The website </w:t>
+      </w:r>
+      <w:hyperlink r:id="rId6" w:history="1">
+        <w:r>
+          <w:rPr>
+            <w:rStyle w:val="Hyperlink"/>
+            <w:rFonts w:ascii="Garamond" w:hAnsi="Garamond"/>
+            <w:sz w:val="24"/>
+            <w:szCs w:val="24"/>
+          </w:rPr>
+          <w:t>https://mycolor.space/</w:t>
+        </w:r>
+      </w:hyperlink>
+      <w:r>
+        <w:rPr>
+          <w:rFonts w:ascii="Garamond" w:hAnsi="Garamond"/>
+          <w:sz w:val="24"/>
+          <w:szCs w:val="24"/>
+        </w:rPr>
+        <w:t xml:space="preserve"> was used to generate the palette based on the chosen color.</w:t>
+      </w:r>
+    </w:p>
+    <w:p>
+      <w:pPr>
+        <w:ind w:firstLine="720"/>
+        <w:jc w:val="both"/>
+        <w:rPr>
+          <w:rFonts w:ascii="Garamond" w:hAnsi="Garamond"/>
+          <w:sz w:val="24"/>
+          <w:szCs w:val="24"/>
+        </w:rPr>
+      </w:pPr>
+      <w:r>
+        <w:rPr>
+          <w:rFonts w:ascii="Garamond" w:hAnsi="Garamond"/>
+          <w:sz w:val="24"/>
+          <w:szCs w:val="24"/>
+        </w:rPr>
+        <w:t>Font sizes have not yet been chosen but the main</w:t>
+      </w:r>
+      <w:r>
+        <w:rPr>
+          <w:rFonts w:ascii="Garamond" w:hAnsi="Garamond"/>
+          <w:sz w:val="24"/>
+          <w:szCs w:val="24"/>
+        </w:rPr>
+        <w:t xml:space="preserve"> font</w:t>
+      </w:r>
+      <w:r>
+        <w:rPr>
+          <w:rFonts w:ascii="Garamond" w:hAnsi="Garamond"/>
+          <w:sz w:val="24"/>
+          <w:szCs w:val="24"/>
+        </w:rPr>
+        <w:t xml:space="preserve"> family that will be used for the platform is Roboto by google fonts which is a free font and the font family for the logo is named Star Avenue</w:t>
+      </w:r>
+      <w:r>
+        <w:rPr>
+          <w:rFonts w:ascii="Garamond" w:hAnsi="Garamond"/>
+          <w:sz w:val="24"/>
+          <w:szCs w:val="24"/>
+        </w:rPr>
+        <w:t xml:space="preserve"> which is also a free google font.</w:t>
+      </w:r>
+    </w:p>
+    <w:p>
+      <w:pPr>
+        <w:ind w:firstLine="720"/>
+        <w:jc w:val="both"/>
+        <w:rPr>
+          <w:rFonts w:ascii="Garamond" w:hAnsi="Garamond"/>
+          <w:sz w:val="24"/>
+          <w:szCs w:val="24"/>
+        </w:rPr>
+      </w:pPr>
+      <w:r>
+        <w:rPr>
+          <w:rFonts w:ascii="Garamond" w:hAnsi="Garamond"/>
+          <w:sz w:val="24"/>
+          <w:szCs w:val="24"/>
+        </w:rPr>
+        <w:t>The visual style throughout the website consists of simplicity and minimalistic values reflecting the goal and focus of “photoStockage”.</w:t>
+      </w:r>
+    </w:p>
+    <w:p>
+      <w:pPr>
+        <w:ind w:firstLine="720"/>
+        <w:jc w:val="both"/>
+        <w:rPr>
+          <w:rFonts w:ascii="Garamond" w:hAnsi="Garamond"/>
+          <w:sz w:val="24"/>
+          <w:szCs w:val="24"/>
+        </w:rPr>
+      </w:pPr>
+    </w:p>
+    <w:p>
+      <w:pPr>
+        <w:ind w:firstLine="720"/>
+        <w:jc w:val="both"/>
+        <w:rPr>
+          <w:rFonts w:ascii="Garamond" w:hAnsi="Garamond"/>
+          <w:sz w:val="24"/>
+          <w:szCs w:val="24"/>
+        </w:rPr>
+      </w:pPr>
+    </w:p>
+    <w:p>
+      <w:pPr>
+        <w:ind w:firstLine="720"/>
+        <w:jc w:val="both"/>
+        <w:rPr>
+          <w:rFonts w:ascii="Garamond" w:hAnsi="Garamond"/>
+          <w:sz w:val="24"/>
+          <w:szCs w:val="24"/>
+        </w:rPr>
+      </w:pPr>
+    </w:p>
+    <w:p>
+      <w:pPr>
+        <w:ind w:firstLine="720"/>
+        <w:jc w:val="both"/>
+        <w:rPr>
+          <w:rFonts w:ascii="Garamond" w:hAnsi="Garamond"/>
+          <w:sz w:val="24"/>
+          <w:szCs w:val="24"/>
+        </w:rPr>
+      </w:pPr>
+    </w:p>
+    <w:p>
+      <w:pPr>
+        <w:ind w:firstLine="720"/>
+        <w:jc w:val="both"/>
+        <w:rPr>
+          <w:rFonts w:ascii="Garamond" w:hAnsi="Garamond"/>
+          <w:sz w:val="24"/>
+          <w:szCs w:val="24"/>
+        </w:rPr>
+      </w:pPr>
+    </w:p>
+    <w:p>
+      <w:pPr>
+        <w:ind w:firstLine="720"/>
+        <w:jc w:val="both"/>
+        <w:rPr>
+          <w:rFonts w:ascii="Garamond" w:hAnsi="Garamond"/>
+          <w:sz w:val="24"/>
+          <w:szCs w:val="24"/>
+        </w:rPr>
+      </w:pPr>
+    </w:p>
+    <w:p>
+      <w:pPr>
+        <w:ind w:firstLine="720"/>
+        <w:jc w:val="both"/>
+        <w:rPr>
+          <w:rFonts w:ascii="Garamond" w:hAnsi="Garamond"/>
+          <w:sz w:val="24"/>
+          <w:szCs w:val="24"/>
+        </w:rPr>
+      </w:pPr>
+    </w:p>
+    <w:p>
+      <w:pPr>
+        <w:ind w:firstLine="720"/>
+        <w:jc w:val="both"/>
+        <w:rPr>
+          <w:rFonts w:ascii="Garamond" w:hAnsi="Garamond"/>
+          <w:sz w:val="24"/>
+          <w:szCs w:val="24"/>
+        </w:rPr>
+      </w:pPr>
+    </w:p>
+    <w:p>
+      <w:pPr>
+        <w:ind w:firstLine="720"/>
+        <w:jc w:val="both"/>
+        <w:rPr>
+          <w:rFonts w:ascii="Garamond" w:hAnsi="Garamond"/>
+          <w:sz w:val="24"/>
+          <w:szCs w:val="24"/>
+        </w:rPr>
+      </w:pPr>
+    </w:p>
+    <w:p>
+      <w:pPr>
+        <w:ind w:firstLine="720"/>
+        <w:jc w:val="both"/>
+        <w:rPr>
+          <w:rFonts w:ascii="Garamond" w:hAnsi="Garamond"/>
+          <w:sz w:val="24"/>
+          <w:szCs w:val="24"/>
+        </w:rPr>
+      </w:pPr>
+    </w:p>
+    <w:p>
+      <w:pPr>
+        <w:pStyle w:val="ListParagraph"/>
+        <w:numPr>
+          <w:ilvl w:val="0"/>
+          <w:numId w:val="3"/>
+        </w:numPr>
+        <w:jc w:val="both"/>
+        <w:rPr>
+          <w:rFonts w:ascii="Garamond" w:hAnsi="Garamond"/>
+          <w:sz w:val="24"/>
+          <w:szCs w:val="24"/>
+        </w:rPr>
+      </w:pPr>
+      <w:r>
+        <w:rPr>
+          <w:rFonts w:ascii="Garamond" w:hAnsi="Garamond"/>
+          <w:sz w:val="24"/>
+          <w:szCs w:val="24"/>
+        </w:rPr>
+        <w:lastRenderedPageBreak/>
+        <w:t>Data Management</w:t>
+      </w:r>
+    </w:p>
+    <w:p>
+      <w:pPr>
+        <w:pStyle w:val="ListParagraph"/>
+        <w:ind w:left="1080"/>
+        <w:jc w:val="both"/>
+        <w:rPr>
+          <w:rFonts w:ascii="Garamond" w:hAnsi="Garamond"/>
+          <w:sz w:val="24"/>
+          <w:szCs w:val="24"/>
+        </w:rPr>
+      </w:pPr>
+    </w:p>
+    <w:p>
+      <w:pPr>
+        <w:pStyle w:val="ListParagraph"/>
+        <w:ind w:left="1080"/>
+        <w:jc w:val="both"/>
+        <w:rPr>
+          <w:rFonts w:ascii="Garamond" w:hAnsi="Garamond"/>
+          <w:sz w:val="24"/>
+          <w:szCs w:val="24"/>
+        </w:rPr>
+      </w:pPr>
+    </w:p>
+    <w:p>
+      <w:pPr>
+        <w:pStyle w:val="ListParagraph"/>
+        <w:ind w:left="1080"/>
+        <w:jc w:val="both"/>
+        <w:rPr>
+          <w:rFonts w:ascii="Garamond" w:hAnsi="Garamond"/>
+          <w:sz w:val="24"/>
+          <w:szCs w:val="24"/>
+        </w:rPr>
+      </w:pPr>
+      <w:r>
+        <w:rPr>
+          <w:rFonts w:ascii="Garamond" w:hAnsi="Garamond"/>
+          <w:sz w:val="24"/>
+          <w:szCs w:val="24"/>
+        </w:rPr>
+        <w:t>Data Models</w:t>
+      </w:r>
+    </w:p>
+    <w:p>
+      <w:pPr>
+        <w:pStyle w:val="ListParagraph"/>
+        <w:ind w:left="1080"/>
+        <w:jc w:val="both"/>
+        <w:rPr>
+          <w:rFonts w:ascii="Garamond" w:hAnsi="Garamond"/>
+          <w:sz w:val="24"/>
+          <w:szCs w:val="24"/>
+        </w:rPr>
+      </w:pPr>
+    </w:p>
+    <w:p>
+      <w:pPr>
+        <w:pStyle w:val="ListParagraph"/>
+        <w:ind w:left="1080"/>
+        <w:jc w:val="both"/>
+        <w:rPr>
+          <w:rFonts w:ascii="Garamond" w:hAnsi="Garamond"/>
+          <w:sz w:val="24"/>
+          <w:szCs w:val="24"/>
+        </w:rPr>
+      </w:pPr>
+      <w:r>
+        <w:rPr>
+          <w:rFonts w:ascii="Garamond" w:hAnsi="Garamond"/>
+          <w:sz w:val="24"/>
+          <w:szCs w:val="24"/>
+        </w:rPr>
+        <w:t>Database Schema</w:t>
+      </w:r>
+    </w:p>
+    <w:p>
+      <w:pPr>
+        <w:pStyle w:val="ListParagraph"/>
+        <w:ind w:left="1080"/>
+        <w:jc w:val="both"/>
+        <w:rPr>
+          <w:rFonts w:ascii="Garamond" w:hAnsi="Garamond"/>
+          <w:sz w:val="24"/>
+          <w:szCs w:val="24"/>
+        </w:rPr>
+      </w:pPr>
+    </w:p>
+    <w:p>
+      <w:pPr>
+        <w:pStyle w:val="ListParagraph"/>
+        <w:ind w:left="1080"/>
+        <w:jc w:val="both"/>
+        <w:rPr>
+          <w:rFonts w:ascii="Garamond" w:hAnsi="Garamond"/>
+          <w:sz w:val="24"/>
+          <w:szCs w:val="24"/>
+        </w:rPr>
+      </w:pPr>
+      <w:r>
+        <w:rPr>
+          <w:rFonts w:ascii="Garamond" w:hAnsi="Garamond"/>
+          <w:sz w:val="24"/>
+          <w:szCs w:val="24"/>
+        </w:rPr>
+        <w:t>…</w:t>
+      </w:r>
+    </w:p>
+    <w:p>
+      <w:pPr>
+        <w:pStyle w:val="ListParagraph"/>
+        <w:ind w:left="1080"/>
+        <w:jc w:val="both"/>
+        <w:rPr>
+          <w:rFonts w:ascii="Garamond" w:hAnsi="Garamond"/>
+          <w:sz w:val="24"/>
+          <w:szCs w:val="24"/>
+        </w:rPr>
+      </w:pPr>
+    </w:p>
+    <w:p>
+      <w:pPr>
+        <w:ind w:firstLine="720"/>
+        <w:jc w:val="both"/>
+        <w:rPr>
+          <w:rFonts w:ascii="Garamond" w:hAnsi="Garamond"/>
+          <w:sz w:val="24"/>
+          <w:szCs w:val="24"/>
+        </w:rPr>
+      </w:pPr>
+      <w:r>
+        <w:rPr>
+          <w:rFonts w:ascii="Garamond" w:hAnsi="Garamond"/>
+          <w:sz w:val="24"/>
+          <w:szCs w:val="24"/>
+        </w:rPr>
+        <w:t>The database consists of seven tables. The user</w:t>
+      </w:r>
+      <w:r>
+        <w:rPr>
+          <w:rFonts w:ascii="Garamond" w:hAnsi="Garamond"/>
+          <w:sz w:val="24"/>
+          <w:szCs w:val="24"/>
+        </w:rPr>
+        <w:t>s table includes nine rows, a user id which will be the table’s primary key and is obligated to be unique, not null and of type number. The user id is also automatically increment on each user creation. Next row consists of the username which is a string field that is required. An email and a password field are also included which are both required fields of type string with the password being hashed before stored to ensure data safety. A user icon row is also included that is not required and therefore can be null. In it, users can store the address of the icon they choose as their avatar. There is also the access level row which is required and of type integer. A status row, indicating whether an account is banned, temporarily suspended or no restrictions are applied</w:t>
+      </w:r>
+      <w:r>
+        <w:rPr>
+          <w:rFonts w:ascii="Garamond" w:hAnsi="Garamond"/>
+          <w:sz w:val="24"/>
+          <w:szCs w:val="24"/>
+        </w:rPr>
+        <w:t xml:space="preserve"> exists whose type is string and is required. Finally, the table includes a created at and a modified at filed. Both these fields are required and have a type of date.</w:t>
+      </w:r>
+    </w:p>
+    <w:p>
+      <w:pPr>
+        <w:ind w:firstLine="720"/>
+        <w:jc w:val="both"/>
+        <w:rPr>
+          <w:rFonts w:ascii="Garamond" w:hAnsi="Garamond"/>
+          <w:sz w:val="24"/>
+          <w:szCs w:val="24"/>
+        </w:rPr>
+      </w:pPr>
+      <w:r>
+        <w:rPr>
+          <w:rFonts w:ascii="Garamond" w:hAnsi="Garamond"/>
+          <w:sz w:val="24"/>
+          <w:szCs w:val="24"/>
+        </w:rPr>
+        <w:t xml:space="preserve">The photos table includes six rows: p id, u id, p name, url, descr and uploaded at. With the exception of the descr field all other rows are required. P id or photo id is used to identify stored photos, it is a number value and the primary key of the table, it is also automatically incremented. U id or user id is an imported field from the users table to identify the owner of the photo. P name or photo name is used to define a name for the photo and is a string. Url is the field that defines the path in which in the image is stored and is also string. Descr or description is a string field used to describe the photo. </w:t>
+      </w:r>
+      <w:r>
+        <w:rPr>
+          <w:rFonts w:ascii="Garamond" w:hAnsi="Garamond"/>
+          <w:sz w:val="24"/>
+          <w:szCs w:val="24"/>
+        </w:rPr>
+        <w:t>Uploaded at is a date field that defines when the photo was uploaded to the server.</w:t>
+      </w:r>
+    </w:p>
+    <w:p>
+      <w:pPr>
+        <w:ind w:firstLine="720"/>
+        <w:jc w:val="both"/>
+        <w:rPr>
+          <w:rFonts w:ascii="Garamond" w:hAnsi="Garamond"/>
+          <w:sz w:val="24"/>
+          <w:szCs w:val="24"/>
+        </w:rPr>
+      </w:pPr>
+      <w:r>
+        <w:rPr>
+          <w:rFonts w:ascii="Garamond" w:hAnsi="Garamond"/>
+          <w:sz w:val="24"/>
+          <w:szCs w:val="24"/>
+        </w:rPr>
+        <w:t>The reactions user table consists of three rows: ru id, user id, p id. Ru id or reaction user id is the primary key and like other tables shares the same properties. The u id or user id is imported from the users table and the p id or photo id from the photos table.</w:t>
+      </w:r>
+    </w:p>
+    <w:p>
+      <w:pPr>
+        <w:ind w:firstLine="720"/>
+        <w:jc w:val="both"/>
+        <w:rPr>
+          <w:rFonts w:ascii="Garamond" w:hAnsi="Garamond"/>
+          <w:sz w:val="24"/>
+          <w:szCs w:val="24"/>
+        </w:rPr>
+      </w:pPr>
+      <w:r>
+        <w:rPr>
+          <w:rFonts w:ascii="Garamond" w:hAnsi="Garamond"/>
+          <w:sz w:val="24"/>
+          <w:szCs w:val="24"/>
+        </w:rPr>
+        <w:t>The album table’s row</w:t>
+      </w:r>
+      <w:r>
+        <w:rPr>
+          <w:rFonts w:ascii="Garamond" w:hAnsi="Garamond"/>
+          <w:sz w:val="24"/>
+          <w:szCs w:val="24"/>
+        </w:rPr>
+        <w:t>s</w:t>
+      </w:r>
+      <w:r>
+        <w:rPr>
+          <w:rFonts w:ascii="Garamond" w:hAnsi="Garamond"/>
+          <w:sz w:val="24"/>
+          <w:szCs w:val="24"/>
+        </w:rPr>
+        <w:t xml:space="preserve"> are: album id, user id and album name. The first two are numbers with the album id being the primary key and user id an imported key from the users table. </w:t>
+      </w:r>
+      <w:r>
+        <w:rPr>
+          <w:rFonts w:ascii="Garamond" w:hAnsi="Garamond"/>
+          <w:sz w:val="24"/>
+          <w:szCs w:val="24"/>
+        </w:rPr>
+        <w:t>Album name is a string that is required to describe the name of the created album.</w:t>
+      </w:r>
+    </w:p>
+    <w:p>
+      <w:pPr>
+        <w:ind w:firstLine="720"/>
+        <w:jc w:val="both"/>
+        <w:rPr>
+          <w:rFonts w:ascii="Garamond" w:hAnsi="Garamond"/>
+          <w:sz w:val="24"/>
+          <w:szCs w:val="24"/>
+        </w:rPr>
+      </w:pPr>
+      <w:r>
+        <w:rPr>
+          <w:rFonts w:ascii="Garamond" w:hAnsi="Garamond"/>
+          <w:sz w:val="24"/>
+          <w:szCs w:val="24"/>
+        </w:rPr>
+        <w:t>The album photo table includes the following rows: t id, user id, album id, p id, saved at. Saved at is a date field while all the others are numbers. T id is the primary key of the table, user id is imported from the users table, album id from albums table and p id or photo id from photos table.</w:t>
+      </w:r>
+    </w:p>
+    <w:p>
+      <w:pPr>
+        <w:ind w:firstLine="720"/>
+        <w:jc w:val="both"/>
+        <w:rPr>
+          <w:rFonts w:ascii="Garamond" w:hAnsi="Garamond"/>
+          <w:sz w:val="24"/>
+          <w:szCs w:val="24"/>
+        </w:rPr>
+      </w:pPr>
+      <w:r>
+        <w:rPr>
+          <w:rFonts w:ascii="Garamond" w:hAnsi="Garamond"/>
+          <w:sz w:val="24"/>
+          <w:szCs w:val="24"/>
+        </w:rPr>
+        <w:t>The tags table consists of two rows: tag id and tag name. Tag id is the primary key, sharing same properties as in every other table and tag name is a string that describes the tag and therefore a string. All fields are required.</w:t>
+      </w:r>
+    </w:p>
+    <w:p>
+      <w:pPr>
+        <w:ind w:firstLine="720"/>
+        <w:jc w:val="both"/>
+        <w:rPr>
+          <w:rFonts w:ascii="Garamond" w:hAnsi="Garamond"/>
+          <w:sz w:val="24"/>
+          <w:szCs w:val="24"/>
+        </w:rPr>
+      </w:pPr>
+      <w:r>
+        <w:rPr>
+          <w:rFonts w:ascii="Garamond" w:hAnsi="Garamond"/>
+          <w:sz w:val="24"/>
+          <w:szCs w:val="24"/>
+        </w:rPr>
+        <w:t>Finally, there is a photo tags table. The t id field is the primary key, a tag id is imported from the tags table and a p id or photo id is imported by the photos table.</w:t>
+      </w:r>
+    </w:p>
+    <w:p>
+      <w:pPr>
+        <w:jc w:val="both"/>
+        <w:rPr>
+          <w:rFonts w:ascii="Garamond" w:hAnsi="Garamond"/>
+          <w:sz w:val="24"/>
+          <w:szCs w:val="24"/>
+        </w:rPr>
+      </w:pPr>
+    </w:p>
+    <w:p>
+      <w:pPr>
+        <w:pStyle w:val="ListParagraph"/>
+        <w:ind w:left="1080"/>
+        <w:jc w:val="both"/>
+        <w:rPr>
+          <w:rFonts w:ascii="Garamond" w:hAnsi="Garamond"/>
+          <w:sz w:val="24"/>
+          <w:szCs w:val="24"/>
+        </w:rPr>
+      </w:pPr>
+    </w:p>
+    <w:p>
+      <w:pPr>
+        <w:pStyle w:val="ListParagraph"/>
+        <w:ind w:left="1080"/>
+        <w:jc w:val="both"/>
+        <w:rPr>
+          <w:rFonts w:ascii="Garamond" w:hAnsi="Garamond"/>
+          <w:sz w:val="24"/>
+          <w:szCs w:val="24"/>
+        </w:rPr>
+      </w:pPr>
+      <w:r>
+        <w:rPr>
+          <w:rFonts w:ascii="Garamond" w:hAnsi="Garamond"/>
+          <w:sz w:val="24"/>
+          <w:szCs w:val="24"/>
+        </w:rPr>
+        <w:t>Data Storage</w:t>
+      </w:r>
+    </w:p>
+    <w:p>
+      <w:pPr>
+        <w:jc w:val="both"/>
+        <w:rPr>
+          <w:rFonts w:ascii="Garamond" w:hAnsi="Garamond"/>
+          <w:sz w:val="24"/>
+          <w:szCs w:val="24"/>
+        </w:rPr>
+      </w:pPr>
+      <w:r>
+        <w:rPr>
+          <w:rFonts w:ascii="Garamond" w:hAnsi="Garamond"/>
+          <w:sz w:val="24"/>
+          <w:szCs w:val="24"/>
+        </w:rPr>
+        <w:tab/>
+      </w:r>
+    </w:p>
+    <w:p>
+      <w:pPr>
+        <w:jc w:val="both"/>
+        <w:rPr>
+          <w:rFonts w:ascii="Garamond" w:hAnsi="Garamond"/>
+          <w:sz w:val="24"/>
+          <w:szCs w:val="24"/>
+        </w:rPr>
+      </w:pPr>
+      <w:r>
+        <w:rPr>
+          <w:rFonts w:ascii="Garamond" w:hAnsi="Garamond"/>
+          <w:sz w:val="24"/>
+          <w:szCs w:val="24"/>
+        </w:rPr>
+        <w:tab/>
+        <w:t xml:space="preserve">The website’s data will be stored on a shared server on a platform called Namecheap. It is a hosting services provider that offers daily, weekly and monthly backups for the safety of data in case of errors or breaches. Additionally, </w:t>
+      </w:r>
+      <w:r>
+        <w:rPr>
+          <w:rFonts w:ascii="Garamond" w:hAnsi="Garamond"/>
+          <w:sz w:val="24"/>
+          <w:szCs w:val="24"/>
+        </w:rPr>
+        <w:t>local backups will be performed on a regular basis, further strengthening the security of both database data and the actual photos.</w:t>
       </w:r>
     </w:p>
     <w:sectPr>
@@ -4670,6 +5110,29 @@
       <w:contextualSpacing/>
     </w:pPr>
   </w:style>
+  <w:style w:type="character" w:styleId="Hyperlink">
+    <w:name w:val="Hyperlink"/>
+    <w:basedOn w:val="DefaultParagraphFont"/>
+    <w:uiPriority w:val="99"/>
+    <w:unhideWhenUsed/>
+    <w:rsid w:val="0088789A"/>
+    <w:rPr>
+      <w:color w:val="0563C1" w:themeColor="hyperlink"/>
+      <w:u w:val="single"/>
+    </w:rPr>
+  </w:style>
+  <w:style w:type="character" w:styleId="UnresolvedMention">
+    <w:name w:val="Unresolved Mention"/>
+    <w:basedOn w:val="DefaultParagraphFont"/>
+    <w:uiPriority w:val="99"/>
+    <w:semiHidden/>
+    <w:unhideWhenUsed/>
+    <w:rsid w:val="0088789A"/>
+    <w:rPr>
+      <w:color w:val="605E5C"/>
+      <w:shd w:val="clear" w:color="auto" w:fill="E1DFDD"/>
+    </w:rPr>
+  </w:style>
 </w:styles>
 </file>
 

</xml_diff>

<commit_message>
Finished draft specification document
</commit_message>
<xml_diff>
--- a/cahier - og.docx
+++ b/cahier - og.docx
@@ -31,7 +31,23 @@
           <w:rFonts w:ascii="Garamond" w:hAnsi="Garamond"/>
           <w:lang w:val="fr-CA"/>
         </w:rPr>
-        <w:t>“photoStockage”</w:t>
+        <w:t>“</w:t>
+      </w:r>
+      <w:proofErr w:type="spellStart"/>
+      <w:r>
+        <w:rPr>
+          <w:rFonts w:ascii="Garamond" w:hAnsi="Garamond"/>
+          <w:lang w:val="fr-CA"/>
+        </w:rPr>
+        <w:t>photoStockage</w:t>
+      </w:r>
+      <w:proofErr w:type="spellEnd"/>
+      <w:r>
+        <w:rPr>
+          <w:rFonts w:ascii="Garamond" w:hAnsi="Garamond"/>
+          <w:lang w:val="fr-CA"/>
+        </w:rPr>
+        <w:t>”</w:t>
       </w:r>
     </w:p>
     <w:p>
@@ -171,7 +187,20 @@
           <w:rFonts w:ascii="Garamond" w:hAnsi="Garamond"/>
         </w:rPr>
         <w:tab/>
-        <w:t>i. Functional objectives</w:t>
+      </w:r>
+      <w:proofErr w:type="spellStart"/>
+      <w:r>
+        <w:rPr>
+          <w:rFonts w:ascii="Garamond" w:hAnsi="Garamond"/>
+        </w:rPr>
+        <w:t>i</w:t>
+      </w:r>
+      <w:proofErr w:type="spellEnd"/>
+      <w:r>
+        <w:rPr>
+          <w:rFonts w:ascii="Garamond" w:hAnsi="Garamond"/>
+        </w:rPr>
+        <w:t>. Functional objectives</w:t>
       </w:r>
     </w:p>
     <w:p>
@@ -218,7 +247,20 @@
           <w:rFonts w:ascii="Garamond" w:hAnsi="Garamond"/>
         </w:rPr>
         <w:tab/>
-        <w:t>i. Project Team</w:t>
+      </w:r>
+      <w:proofErr w:type="spellStart"/>
+      <w:r>
+        <w:rPr>
+          <w:rFonts w:ascii="Garamond" w:hAnsi="Garamond"/>
+        </w:rPr>
+        <w:t>i</w:t>
+      </w:r>
+      <w:proofErr w:type="spellEnd"/>
+      <w:r>
+        <w:rPr>
+          <w:rFonts w:ascii="Garamond" w:hAnsi="Garamond"/>
+        </w:rPr>
+        <w:t>. Project Team</w:t>
       </w:r>
     </w:p>
     <w:p>
@@ -265,7 +307,20 @@
           <w:rFonts w:ascii="Garamond" w:hAnsi="Garamond"/>
         </w:rPr>
         <w:tab/>
-        <w:t>i. Functional requirements</w:t>
+      </w:r>
+      <w:proofErr w:type="spellStart"/>
+      <w:r>
+        <w:rPr>
+          <w:rFonts w:ascii="Garamond" w:hAnsi="Garamond"/>
+        </w:rPr>
+        <w:t>i</w:t>
+      </w:r>
+      <w:proofErr w:type="spellEnd"/>
+      <w:r>
+        <w:rPr>
+          <w:rFonts w:ascii="Garamond" w:hAnsi="Garamond"/>
+        </w:rPr>
+        <w:t>. Functional requirements</w:t>
       </w:r>
     </w:p>
     <w:p>
@@ -312,7 +367,20 @@
           <w:rFonts w:ascii="Garamond" w:hAnsi="Garamond"/>
         </w:rPr>
         <w:tab/>
-        <w:t>i. Platforms</w:t>
+      </w:r>
+      <w:proofErr w:type="spellStart"/>
+      <w:r>
+        <w:rPr>
+          <w:rFonts w:ascii="Garamond" w:hAnsi="Garamond"/>
+        </w:rPr>
+        <w:t>i</w:t>
+      </w:r>
+      <w:proofErr w:type="spellEnd"/>
+      <w:r>
+        <w:rPr>
+          <w:rFonts w:ascii="Garamond" w:hAnsi="Garamond"/>
+        </w:rPr>
+        <w:t>. Platforms</w:t>
       </w:r>
     </w:p>
     <w:p>
@@ -509,7 +577,20 @@
           <w:rFonts w:ascii="Garamond" w:hAnsi="Garamond"/>
         </w:rPr>
         <w:tab/>
-        <w:t>i. Testing strategy</w:t>
+      </w:r>
+      <w:proofErr w:type="spellStart"/>
+      <w:r>
+        <w:rPr>
+          <w:rFonts w:ascii="Garamond" w:hAnsi="Garamond"/>
+        </w:rPr>
+        <w:t>i</w:t>
+      </w:r>
+      <w:proofErr w:type="spellEnd"/>
+      <w:r>
+        <w:rPr>
+          <w:rFonts w:ascii="Garamond" w:hAnsi="Garamond"/>
+        </w:rPr>
+        <w:t>. Testing strategy</w:t>
       </w:r>
     </w:p>
     <w:p>
@@ -550,7 +631,20 @@
           <w:rFonts w:ascii="Garamond" w:hAnsi="Garamond"/>
         </w:rPr>
         <w:tab/>
-        <w:t>i. Phases</w:t>
+      </w:r>
+      <w:proofErr w:type="spellStart"/>
+      <w:r>
+        <w:rPr>
+          <w:rFonts w:ascii="Garamond" w:hAnsi="Garamond"/>
+        </w:rPr>
+        <w:t>i</w:t>
+      </w:r>
+      <w:proofErr w:type="spellEnd"/>
+      <w:r>
+        <w:rPr>
+          <w:rFonts w:ascii="Garamond" w:hAnsi="Garamond"/>
+        </w:rPr>
+        <w:t>. Phases</w:t>
       </w:r>
     </w:p>
     <w:p>
@@ -605,7 +699,20 @@
           <w:rFonts w:ascii="Garamond" w:hAnsi="Garamond"/>
         </w:rPr>
         <w:tab/>
-        <w:t>i. Intellectual Property</w:t>
+      </w:r>
+      <w:proofErr w:type="spellStart"/>
+      <w:r>
+        <w:rPr>
+          <w:rFonts w:ascii="Garamond" w:hAnsi="Garamond"/>
+        </w:rPr>
+        <w:t>i</w:t>
+      </w:r>
+      <w:proofErr w:type="spellEnd"/>
+      <w:r>
+        <w:rPr>
+          <w:rFonts w:ascii="Garamond" w:hAnsi="Garamond"/>
+        </w:rPr>
+        <w:t>. Intellectual Property</w:t>
       </w:r>
     </w:p>
     <w:p>
@@ -646,7 +753,20 @@
           <w:rFonts w:ascii="Garamond" w:hAnsi="Garamond"/>
         </w:rPr>
         <w:tab/>
-        <w:t>i. Summary</w:t>
+      </w:r>
+      <w:proofErr w:type="spellStart"/>
+      <w:r>
+        <w:rPr>
+          <w:rFonts w:ascii="Garamond" w:hAnsi="Garamond"/>
+        </w:rPr>
+        <w:t>i</w:t>
+      </w:r>
+      <w:proofErr w:type="spellEnd"/>
+      <w:r>
+        <w:rPr>
+          <w:rFonts w:ascii="Garamond" w:hAnsi="Garamond"/>
+        </w:rPr>
+        <w:t>. Summary</w:t>
       </w:r>
     </w:p>
     <w:p>
@@ -661,27 +781,44 @@
           <w:rFonts w:ascii="Garamond" w:hAnsi="Garamond"/>
           <w:lang w:val="fr-FR"/>
         </w:rPr>
-        <w:t>XIII. Additional</w:t>
-      </w:r>
-    </w:p>
-    <w:p>
-      <w:pPr>
-        <w:rPr>
-          <w:rFonts w:ascii="Garamond" w:hAnsi="Garamond"/>
-        </w:rPr>
-      </w:pPr>
+        <w:t xml:space="preserve">XIII. </w:t>
+      </w:r>
+      <w:proofErr w:type="spellStart"/>
       <w:r>
         <w:rPr>
           <w:rFonts w:ascii="Garamond" w:hAnsi="Garamond"/>
           <w:lang w:val="fr-FR"/>
         </w:rPr>
+        <w:t>Additional</w:t>
+      </w:r>
+      <w:proofErr w:type="spellEnd"/>
+    </w:p>
+    <w:p>
+      <w:pPr>
+        <w:rPr>
+          <w:rFonts w:ascii="Garamond" w:hAnsi="Garamond"/>
+        </w:rPr>
+      </w:pPr>
+      <w:r>
+        <w:rPr>
+          <w:rFonts w:ascii="Garamond" w:hAnsi="Garamond"/>
+          <w:lang w:val="fr-FR"/>
+        </w:rPr>
         <w:tab/>
       </w:r>
-      <w:r>
-        <w:rPr>
-          <w:rFonts w:ascii="Garamond" w:hAnsi="Garamond"/>
-        </w:rPr>
-        <w:t>i. Documentation</w:t>
+      <w:proofErr w:type="spellStart"/>
+      <w:r>
+        <w:rPr>
+          <w:rFonts w:ascii="Garamond" w:hAnsi="Garamond"/>
+        </w:rPr>
+        <w:t>i</w:t>
+      </w:r>
+      <w:proofErr w:type="spellEnd"/>
+      <w:r>
+        <w:rPr>
+          <w:rFonts w:ascii="Garamond" w:hAnsi="Garamond"/>
+        </w:rPr>
+        <w:t>. Documentation</w:t>
       </w:r>
     </w:p>
     <w:p>
@@ -902,7 +1039,16 @@
           <w:sz w:val="24"/>
           <w:szCs w:val="24"/>
         </w:rPr>
-        <w:t>“photoStock</w:t>
+        <w:t>“</w:t>
+      </w:r>
+      <w:proofErr w:type="spellStart"/>
+      <w:r>
+        <w:rPr>
+          <w:rFonts w:ascii="Garamond" w:hAnsi="Garamond"/>
+          <w:sz w:val="24"/>
+          <w:szCs w:val="24"/>
+        </w:rPr>
+        <w:t>photoStock</w:t>
       </w:r>
       <w:r>
         <w:rPr>
@@ -918,15 +1064,42 @@
           <w:sz w:val="24"/>
           <w:szCs w:val="24"/>
         </w:rPr>
-        <w:t xml:space="preserve">ge” </w:t>
-      </w:r>
-      <w:r>
-        <w:rPr>
-          <w:rFonts w:ascii="Garamond" w:hAnsi="Garamond"/>
-          <w:sz w:val="24"/>
-          <w:szCs w:val="24"/>
-        </w:rPr>
-        <w:t>is a website / platform on which users can freely download and use high-quality photographs for any use they see fit. Users are also encouraged to upload and share their own photographs and experiences, creating a rich and diverse collection of images. The core functionality of “photoStockage” includes</w:t>
+        <w:t>ge</w:t>
+      </w:r>
+      <w:proofErr w:type="spellEnd"/>
+      <w:r>
+        <w:rPr>
+          <w:rFonts w:ascii="Garamond" w:hAnsi="Garamond"/>
+          <w:sz w:val="24"/>
+          <w:szCs w:val="24"/>
+        </w:rPr>
+        <w:t xml:space="preserve">” </w:t>
+      </w:r>
+      <w:r>
+        <w:rPr>
+          <w:rFonts w:ascii="Garamond" w:hAnsi="Garamond"/>
+          <w:sz w:val="24"/>
+          <w:szCs w:val="24"/>
+        </w:rPr>
+        <w:t>is a website / platform on which users can freely download and use high-quality photographs for any use they see fit. Users are also encouraged to upload and share their own photographs and experiences, creating a rich and diverse collection of images. The core functionality of “</w:t>
+      </w:r>
+      <w:proofErr w:type="spellStart"/>
+      <w:r>
+        <w:rPr>
+          <w:rFonts w:ascii="Garamond" w:hAnsi="Garamond"/>
+          <w:sz w:val="24"/>
+          <w:szCs w:val="24"/>
+        </w:rPr>
+        <w:t>photoStockage</w:t>
+      </w:r>
+      <w:proofErr w:type="spellEnd"/>
+      <w:r>
+        <w:rPr>
+          <w:rFonts w:ascii="Garamond" w:hAnsi="Garamond"/>
+          <w:sz w:val="24"/>
+          <w:szCs w:val="24"/>
+        </w:rPr>
+        <w:t>” includes</w:t>
       </w:r>
       <w:r>
         <w:rPr>
@@ -953,7 +1126,61 @@
           <w:sz w:val="24"/>
           <w:szCs w:val="24"/>
         </w:rPr>
-        <w:t>“photoStockage” addresses the need for ease of accessibility to high quality photos without the need of expensive licenses or annoying crediting of websites and or creators. The service is free and it allows downloading and uploading of high-quality photos for personal and commercial use without legal complications. Many other websites charge for commercial usage, have heavy restrictions on the type of usage that is allowed and often have availability limitations. “photoStockage” eliminates these barriers by providing a library of images that can be used freely, as long as the users agree to a legal usage (as stated in the terms of service. It can not effectively be enforced but the data of people that use photos of the website in unlawful ways will be given to the authorities.).</w:t>
+        <w:t>“</w:t>
+      </w:r>
+      <w:proofErr w:type="spellStart"/>
+      <w:r>
+        <w:rPr>
+          <w:rFonts w:ascii="Garamond" w:hAnsi="Garamond"/>
+          <w:sz w:val="24"/>
+          <w:szCs w:val="24"/>
+        </w:rPr>
+        <w:t>photoStockage</w:t>
+      </w:r>
+      <w:proofErr w:type="spellEnd"/>
+      <w:r>
+        <w:rPr>
+          <w:rFonts w:ascii="Garamond" w:hAnsi="Garamond"/>
+          <w:sz w:val="24"/>
+          <w:szCs w:val="24"/>
+        </w:rPr>
+        <w:t>” addresses the need for ease of accessibility to high quality photos without the need of expensive licenses or annoying crediting of websites and or creators. The service is free and it allows downloading and uploading of high-quality photos for personal and commercial use without legal complications. Many other websites charge for commercial usage, have heavy restrictions on the type of usage that is allowed and often have availability limitations. “</w:t>
+      </w:r>
+      <w:proofErr w:type="spellStart"/>
+      <w:r>
+        <w:rPr>
+          <w:rFonts w:ascii="Garamond" w:hAnsi="Garamond"/>
+          <w:sz w:val="24"/>
+          <w:szCs w:val="24"/>
+        </w:rPr>
+        <w:t>photoStockage</w:t>
+      </w:r>
+      <w:proofErr w:type="spellEnd"/>
+      <w:r>
+        <w:rPr>
+          <w:rFonts w:ascii="Garamond" w:hAnsi="Garamond"/>
+          <w:sz w:val="24"/>
+          <w:szCs w:val="24"/>
+        </w:rPr>
+        <w:t xml:space="preserve">” eliminates these barriers by providing a library of images that can be used freely, as long as the users agree to a legal usage (as stated in the terms of service. It </w:t>
+      </w:r>
+      <w:proofErr w:type="spellStart"/>
+      <w:r>
+        <w:rPr>
+          <w:rFonts w:ascii="Garamond" w:hAnsi="Garamond"/>
+          <w:sz w:val="24"/>
+          <w:szCs w:val="24"/>
+        </w:rPr>
+        <w:t>can not</w:t>
+      </w:r>
+      <w:proofErr w:type="spellEnd"/>
+      <w:r>
+        <w:rPr>
+          <w:rFonts w:ascii="Garamond" w:hAnsi="Garamond"/>
+          <w:sz w:val="24"/>
+          <w:szCs w:val="24"/>
+        </w:rPr>
+        <w:t xml:space="preserve"> effectively be enforced but the data of people that use photos of the website in unlawful ways will be given to the authorities.).</w:t>
       </w:r>
     </w:p>
     <w:p>
@@ -991,7 +1218,25 @@
           <w:sz w:val="24"/>
           <w:szCs w:val="24"/>
         </w:rPr>
-        <w:t xml:space="preserve">The main selling points of “photoStockage” are the pricing of it, as already stated it is completely free for all types of usage. There are no hidden fees, no premium memberships or any memberships of any kind. Another selling point is its simplicity and its user-friendly </w:t>
+        <w:t>The main selling points of “</w:t>
+      </w:r>
+      <w:proofErr w:type="spellStart"/>
+      <w:r>
+        <w:rPr>
+          <w:rFonts w:ascii="Garamond" w:hAnsi="Garamond"/>
+          <w:sz w:val="24"/>
+          <w:szCs w:val="24"/>
+        </w:rPr>
+        <w:t>photoStockage</w:t>
+      </w:r>
+      <w:proofErr w:type="spellEnd"/>
+      <w:r>
+        <w:rPr>
+          <w:rFonts w:ascii="Garamond" w:hAnsi="Garamond"/>
+          <w:sz w:val="24"/>
+          <w:szCs w:val="24"/>
+        </w:rPr>
+        <w:t xml:space="preserve">” are the pricing of it, as already stated it is completely free for all types of usage. There are no hidden fees, no premium memberships or any memberships of any kind. Another selling point is its simplicity and its user-friendly </w:t>
       </w:r>
       <w:r>
         <w:rPr>
@@ -1053,7 +1298,25 @@
           <w:sz w:val="24"/>
           <w:szCs w:val="24"/>
         </w:rPr>
-        <w:t>This project’s objectives are to promote the value of shared resources and open, truly free content, to establish “photoStockage” as a leading, if not the leading, platform for free photo sharing, increasing brand visibility and recognition, to support the creative industry by providing a resource pool at no cost which will enhance brand loyalty and user engagement.</w:t>
+        <w:t>This project’s objectives are to promote the value of shared resources and open, truly free content, to establish “</w:t>
+      </w:r>
+      <w:proofErr w:type="spellStart"/>
+      <w:r>
+        <w:rPr>
+          <w:rFonts w:ascii="Garamond" w:hAnsi="Garamond"/>
+          <w:sz w:val="24"/>
+          <w:szCs w:val="24"/>
+        </w:rPr>
+        <w:t>photoStockage</w:t>
+      </w:r>
+      <w:proofErr w:type="spellEnd"/>
+      <w:r>
+        <w:rPr>
+          <w:rFonts w:ascii="Garamond" w:hAnsi="Garamond"/>
+          <w:sz w:val="24"/>
+          <w:szCs w:val="24"/>
+        </w:rPr>
+        <w:t>” as a leading, if not the leading, platform for free photo sharing, increasing brand visibility and recognition, to support the creative industry by providing a resource pool at no cost which will enhance brand loyalty and user engagement.</w:t>
       </w:r>
     </w:p>
     <w:p>
@@ -1090,7 +1353,25 @@
           <w:szCs w:val="24"/>
         </w:rPr>
         <w:tab/>
-        <w:t xml:space="preserve">The platform’s features include the creation of user accounts / profiles, photo uploading, downloading, sharing and management, advanced searching and filtering options for photos, a legal agreement confirmation for photo usage on top of gdpr compliance, community features in the form of likes on photos and saving downloaded and liked photos and mobile-friendly design and responsiveness for usage on a variate of devices. </w:t>
+        <w:t xml:space="preserve">The platform’s features include the creation of user accounts / profiles, photo uploading, downloading, sharing and management, advanced searching and filtering options for photos, a legal agreement confirmation for photo usage on top of </w:t>
+      </w:r>
+      <w:proofErr w:type="spellStart"/>
+      <w:r>
+        <w:rPr>
+          <w:rFonts w:ascii="Garamond" w:hAnsi="Garamond"/>
+          <w:sz w:val="24"/>
+          <w:szCs w:val="24"/>
+        </w:rPr>
+        <w:t>gdpr</w:t>
+      </w:r>
+      <w:proofErr w:type="spellEnd"/>
+      <w:r>
+        <w:rPr>
+          <w:rFonts w:ascii="Garamond" w:hAnsi="Garamond"/>
+          <w:sz w:val="24"/>
+          <w:szCs w:val="24"/>
+        </w:rPr>
+        <w:t xml:space="preserve"> compliance, community features in the form of likes on photos and saving downloaded and liked photos and mobile-friendly design and responsiveness for usage on a variate of devices. </w:t>
       </w:r>
     </w:p>
     <w:p>
@@ -1110,7 +1391,25 @@
           <w:szCs w:val="24"/>
         </w:rPr>
         <w:lastRenderedPageBreak/>
-        <w:t>The target browsers include all major browsers like chrome, firefox, edge as well as support for older versions of internet explorer. The mobile friendly user interface allows ease of use to both desktop and mobile users</w:t>
+        <w:t xml:space="preserve">The target browsers include all major browsers like chrome, </w:t>
+      </w:r>
+      <w:proofErr w:type="spellStart"/>
+      <w:r>
+        <w:rPr>
+          <w:rFonts w:ascii="Garamond" w:hAnsi="Garamond"/>
+          <w:sz w:val="24"/>
+          <w:szCs w:val="24"/>
+        </w:rPr>
+        <w:t>firefox</w:t>
+      </w:r>
+      <w:proofErr w:type="spellEnd"/>
+      <w:r>
+        <w:rPr>
+          <w:rFonts w:ascii="Garamond" w:hAnsi="Garamond"/>
+          <w:sz w:val="24"/>
+          <w:szCs w:val="24"/>
+        </w:rPr>
+        <w:t>, edge as well as support for older versions of internet explorer. The mobile friendly user interface allows ease of use to both desktop and mobile users</w:t>
       </w:r>
       <w:r>
         <w:rPr>
@@ -1868,7 +2167,25 @@
           <w:sz w:val="24"/>
           <w:szCs w:val="24"/>
         </w:rPr>
-        <w:t>Performance, security and usability features can not be presented at the current state of the platform as they are not implemented!</w:t>
+        <w:t xml:space="preserve">Performance, security and usability features </w:t>
+      </w:r>
+      <w:proofErr w:type="spellStart"/>
+      <w:r>
+        <w:rPr>
+          <w:rFonts w:ascii="Garamond" w:hAnsi="Garamond"/>
+          <w:sz w:val="24"/>
+          <w:szCs w:val="24"/>
+        </w:rPr>
+        <w:t>can not</w:t>
+      </w:r>
+      <w:proofErr w:type="spellEnd"/>
+      <w:r>
+        <w:rPr>
+          <w:rFonts w:ascii="Garamond" w:hAnsi="Garamond"/>
+          <w:sz w:val="24"/>
+          <w:szCs w:val="24"/>
+        </w:rPr>
+        <w:t xml:space="preserve"> be presented at the current state of the platform as they are not implemented!</w:t>
       </w:r>
     </w:p>
     <w:p>
@@ -1958,7 +2275,25 @@
           <w:sz w:val="24"/>
           <w:szCs w:val="24"/>
         </w:rPr>
-        <w:t>, all photos will include automatically an alt tag for alternative text as well as the aria tag for the narrator. Further more users will be able to contact the administration to suggest their own changes to be implemented.</w:t>
+        <w:t xml:space="preserve">, all photos will include automatically an alt tag for alternative text as well as the aria tag for the narrator. </w:t>
+      </w:r>
+      <w:proofErr w:type="spellStart"/>
+      <w:r>
+        <w:rPr>
+          <w:rFonts w:ascii="Garamond" w:hAnsi="Garamond"/>
+          <w:sz w:val="24"/>
+          <w:szCs w:val="24"/>
+        </w:rPr>
+        <w:t>Further more</w:t>
+      </w:r>
+      <w:proofErr w:type="spellEnd"/>
+      <w:r>
+        <w:rPr>
+          <w:rFonts w:ascii="Garamond" w:hAnsi="Garamond"/>
+          <w:sz w:val="24"/>
+          <w:szCs w:val="24"/>
+        </w:rPr>
+        <w:t xml:space="preserve"> users will be able to contact the administration to suggest their own changes to be implemented.</w:t>
       </w:r>
     </w:p>
     <w:p>
@@ -2669,7 +3004,25 @@
           <w:sz w:val="24"/>
           <w:szCs w:val="24"/>
         </w:rPr>
-        <w:t>“photoStockage” offers three different roles for its users: an administrative role, reserved for the developer and trusted members, a user role, for all registered members and finally the role of the guest for anyone wishing to browse and utilize the website without the need of an account.</w:t>
+        <w:t>“</w:t>
+      </w:r>
+      <w:proofErr w:type="spellStart"/>
+      <w:r>
+        <w:rPr>
+          <w:rFonts w:ascii="Garamond" w:hAnsi="Garamond"/>
+          <w:sz w:val="24"/>
+          <w:szCs w:val="24"/>
+        </w:rPr>
+        <w:t>photoStockage</w:t>
+      </w:r>
+      <w:proofErr w:type="spellEnd"/>
+      <w:r>
+        <w:rPr>
+          <w:rFonts w:ascii="Garamond" w:hAnsi="Garamond"/>
+          <w:sz w:val="24"/>
+          <w:szCs w:val="24"/>
+        </w:rPr>
+        <w:t>” offers three different roles for its users: an administrative role, reserved for the developer and trusted members, a user role, for all registered members and finally the role of the guest for anyone wishing to browse and utilize the website without the need of an account.</w:t>
       </w:r>
     </w:p>
     <w:p>
@@ -2850,7 +3203,25 @@
           <w:sz w:val="24"/>
           <w:szCs w:val="24"/>
         </w:rPr>
-        <w:t>“upload” an image for uploading a new image, selecting their photo, filling in the forms detailing the name of the photo and its tags, choosing a photo and then clicking on the edit button which allows them to alter the name or the tags of the photo or even the photo itself and finally the delete button that prompts the user with a question asking them if they are suer they want to delete the image.</w:t>
+        <w:t xml:space="preserve">“upload” an image for uploading a new image, selecting their photo, filling in the forms detailing the name of the photo and its tags, choosing a photo and then clicking on the edit button which allows them to alter the name or the tags of the photo or even the photo itself and finally the delete button that prompts the user with a question asking them if they are </w:t>
+      </w:r>
+      <w:proofErr w:type="spellStart"/>
+      <w:r>
+        <w:rPr>
+          <w:rFonts w:ascii="Garamond" w:hAnsi="Garamond"/>
+          <w:sz w:val="24"/>
+          <w:szCs w:val="24"/>
+        </w:rPr>
+        <w:t>suer</w:t>
+      </w:r>
+      <w:proofErr w:type="spellEnd"/>
+      <w:r>
+        <w:rPr>
+          <w:rFonts w:ascii="Garamond" w:hAnsi="Garamond"/>
+          <w:sz w:val="24"/>
+          <w:szCs w:val="24"/>
+        </w:rPr>
+        <w:t xml:space="preserve"> they want to delete the image.</w:t>
       </w:r>
     </w:p>
     <w:p>
@@ -3286,7 +3657,25 @@
           <w:sz w:val="24"/>
           <w:szCs w:val="24"/>
         </w:rPr>
-        <w:t>“photoStockage” aims to be used by any platform. The website’s content is available to be viewed and accessed by all browsers. It is made with consideration of smaller and bigger screens allowing it to be navigated by mobile devices, desktops and laptops. The site needs to be accessed online, meaning the user is required to have an internet connection with the relatively fast speeds for a smoother experience.</w:t>
+        <w:t>“</w:t>
+      </w:r>
+      <w:proofErr w:type="spellStart"/>
+      <w:r>
+        <w:rPr>
+          <w:rFonts w:ascii="Garamond" w:hAnsi="Garamond"/>
+          <w:sz w:val="24"/>
+          <w:szCs w:val="24"/>
+        </w:rPr>
+        <w:t>photoStockage</w:t>
+      </w:r>
+      <w:proofErr w:type="spellEnd"/>
+      <w:r>
+        <w:rPr>
+          <w:rFonts w:ascii="Garamond" w:hAnsi="Garamond"/>
+          <w:sz w:val="24"/>
+          <w:szCs w:val="24"/>
+        </w:rPr>
+        <w:t>” aims to be used by any platform. The website’s content is available to be viewed and accessed by all browsers. It is made with consideration of smaller and bigger screens allowing it to be navigated by mobile devices, desktops and laptops. The site needs to be accessed online, meaning the user is required to have an internet connection with the relatively fast speeds for a smoother experience.</w:t>
       </w:r>
     </w:p>
     <w:p>
@@ -3346,26 +3735,98 @@
           <w:sz w:val="24"/>
           <w:szCs w:val="24"/>
         </w:rPr>
-        <w:t xml:space="preserve">The front-end of the platform is based on the meta-framework Next.js which is a javascript framework of the known javascript library React. Next.js enables a faster development process as well as developer friendly user experience and a community that includes members of the javascript ecosystem, react and next.js ecosystem making accessibility and availability issues of resources very limited. </w:t>
-      </w:r>
-    </w:p>
-    <w:p>
-      <w:pPr>
-        <w:ind w:firstLine="720"/>
-        <w:jc w:val="both"/>
-        <w:rPr>
-          <w:rFonts w:ascii="Garamond" w:hAnsi="Garamond"/>
-          <w:sz w:val="24"/>
-          <w:szCs w:val="24"/>
-        </w:rPr>
-      </w:pPr>
-      <w:r>
-        <w:rPr>
-          <w:rFonts w:ascii="Garamond" w:hAnsi="Garamond"/>
-          <w:sz w:val="24"/>
-          <w:szCs w:val="24"/>
-        </w:rPr>
-        <w:t>The back-end is consisted by node.js, another javascript framework that acts as the middle man between the front-end and the database, as well as other middleware like Clerk that handles user subscription and authentication.</w:t>
+        <w:t xml:space="preserve">The front-end of the platform is based on the meta-framework Next.js which is a </w:t>
+      </w:r>
+      <w:proofErr w:type="spellStart"/>
+      <w:r>
+        <w:rPr>
+          <w:rFonts w:ascii="Garamond" w:hAnsi="Garamond"/>
+          <w:sz w:val="24"/>
+          <w:szCs w:val="24"/>
+        </w:rPr>
+        <w:t>javascript</w:t>
+      </w:r>
+      <w:proofErr w:type="spellEnd"/>
+      <w:r>
+        <w:rPr>
+          <w:rFonts w:ascii="Garamond" w:hAnsi="Garamond"/>
+          <w:sz w:val="24"/>
+          <w:szCs w:val="24"/>
+        </w:rPr>
+        <w:t xml:space="preserve"> framework of the known </w:t>
+      </w:r>
+      <w:proofErr w:type="spellStart"/>
+      <w:r>
+        <w:rPr>
+          <w:rFonts w:ascii="Garamond" w:hAnsi="Garamond"/>
+          <w:sz w:val="24"/>
+          <w:szCs w:val="24"/>
+        </w:rPr>
+        <w:t>javascript</w:t>
+      </w:r>
+      <w:proofErr w:type="spellEnd"/>
+      <w:r>
+        <w:rPr>
+          <w:rFonts w:ascii="Garamond" w:hAnsi="Garamond"/>
+          <w:sz w:val="24"/>
+          <w:szCs w:val="24"/>
+        </w:rPr>
+        <w:t xml:space="preserve"> library React. Next.js enables a faster development process as well as developer friendly user experience and a community that includes members of the </w:t>
+      </w:r>
+      <w:proofErr w:type="spellStart"/>
+      <w:r>
+        <w:rPr>
+          <w:rFonts w:ascii="Garamond" w:hAnsi="Garamond"/>
+          <w:sz w:val="24"/>
+          <w:szCs w:val="24"/>
+        </w:rPr>
+        <w:t>javascript</w:t>
+      </w:r>
+      <w:proofErr w:type="spellEnd"/>
+      <w:r>
+        <w:rPr>
+          <w:rFonts w:ascii="Garamond" w:hAnsi="Garamond"/>
+          <w:sz w:val="24"/>
+          <w:szCs w:val="24"/>
+        </w:rPr>
+        <w:t xml:space="preserve"> ecosystem, react and next.js ecosystem making accessibility and availability issues of resources very limited. </w:t>
+      </w:r>
+    </w:p>
+    <w:p>
+      <w:pPr>
+        <w:ind w:firstLine="720"/>
+        <w:jc w:val="both"/>
+        <w:rPr>
+          <w:rFonts w:ascii="Garamond" w:hAnsi="Garamond"/>
+          <w:sz w:val="24"/>
+          <w:szCs w:val="24"/>
+        </w:rPr>
+      </w:pPr>
+      <w:r>
+        <w:rPr>
+          <w:rFonts w:ascii="Garamond" w:hAnsi="Garamond"/>
+          <w:sz w:val="24"/>
+          <w:szCs w:val="24"/>
+        </w:rPr>
+        <w:t xml:space="preserve">The back-end is consisted by node.js, another </w:t>
+      </w:r>
+      <w:proofErr w:type="spellStart"/>
+      <w:r>
+        <w:rPr>
+          <w:rFonts w:ascii="Garamond" w:hAnsi="Garamond"/>
+          <w:sz w:val="24"/>
+          <w:szCs w:val="24"/>
+        </w:rPr>
+        <w:t>javascript</w:t>
+      </w:r>
+      <w:proofErr w:type="spellEnd"/>
+      <w:r>
+        <w:rPr>
+          <w:rFonts w:ascii="Garamond" w:hAnsi="Garamond"/>
+          <w:sz w:val="24"/>
+          <w:szCs w:val="24"/>
+        </w:rPr>
+        <w:t xml:space="preserve"> framework that acts as the middle man between the front-end and the database, as well as other middleware like Clerk that handles user subscription and authentication.</w:t>
       </w:r>
     </w:p>
     <w:p>
@@ -3460,54 +3921,68 @@
           <w:sz w:val="24"/>
           <w:szCs w:val="24"/>
         </w:rPr>
-        <w:t>It is also important to mention the use of LLMs like ChatGPT, Llama3 and Mixtral as they are used for providing assistance whenever the resources mentioned above do not suffice.</w:t>
-      </w:r>
-    </w:p>
-    <w:p>
-      <w:pPr>
-        <w:ind w:firstLine="720"/>
-        <w:jc w:val="both"/>
-        <w:rPr>
-          <w:rFonts w:ascii="Garamond" w:hAnsi="Garamond"/>
-          <w:sz w:val="24"/>
-          <w:szCs w:val="24"/>
-          <w:lang w:val="el-GR"/>
-        </w:rPr>
-      </w:pPr>
-    </w:p>
-    <w:p>
-      <w:pPr>
-        <w:ind w:firstLine="720"/>
-        <w:jc w:val="both"/>
-        <w:rPr>
-          <w:rFonts w:ascii="Garamond" w:hAnsi="Garamond"/>
-          <w:sz w:val="24"/>
-          <w:szCs w:val="24"/>
-          <w:lang w:val="el-GR"/>
-        </w:rPr>
-      </w:pPr>
-    </w:p>
-    <w:p>
-      <w:pPr>
-        <w:ind w:firstLine="720"/>
-        <w:jc w:val="both"/>
-        <w:rPr>
-          <w:rFonts w:ascii="Garamond" w:hAnsi="Garamond"/>
-          <w:sz w:val="24"/>
-          <w:szCs w:val="24"/>
-          <w:lang w:val="el-GR"/>
-        </w:rPr>
-      </w:pPr>
-    </w:p>
-    <w:p>
-      <w:pPr>
-        <w:ind w:firstLine="720"/>
-        <w:jc w:val="both"/>
-        <w:rPr>
-          <w:rFonts w:ascii="Garamond" w:hAnsi="Garamond"/>
-          <w:sz w:val="24"/>
-          <w:szCs w:val="24"/>
-          <w:lang w:val="el-GR"/>
+        <w:t xml:space="preserve">It is also important to mention the use of LLMs like ChatGPT, Llama3 and </w:t>
+      </w:r>
+      <w:proofErr w:type="spellStart"/>
+      <w:r>
+        <w:rPr>
+          <w:rFonts w:ascii="Garamond" w:hAnsi="Garamond"/>
+          <w:sz w:val="24"/>
+          <w:szCs w:val="24"/>
+        </w:rPr>
+        <w:t>Mixtral</w:t>
+      </w:r>
+      <w:proofErr w:type="spellEnd"/>
+      <w:r>
+        <w:rPr>
+          <w:rFonts w:ascii="Garamond" w:hAnsi="Garamond"/>
+          <w:sz w:val="24"/>
+          <w:szCs w:val="24"/>
+        </w:rPr>
+        <w:t xml:space="preserve"> as they are used for providing assistance whenever the resources mentioned above do not suffice.</w:t>
+      </w:r>
+    </w:p>
+    <w:p>
+      <w:pPr>
+        <w:ind w:firstLine="720"/>
+        <w:jc w:val="both"/>
+        <w:rPr>
+          <w:rFonts w:ascii="Garamond" w:hAnsi="Garamond"/>
+          <w:sz w:val="24"/>
+          <w:szCs w:val="24"/>
+        </w:rPr>
+      </w:pPr>
+    </w:p>
+    <w:p>
+      <w:pPr>
+        <w:ind w:firstLine="720"/>
+        <w:jc w:val="both"/>
+        <w:rPr>
+          <w:rFonts w:ascii="Garamond" w:hAnsi="Garamond"/>
+          <w:sz w:val="24"/>
+          <w:szCs w:val="24"/>
+        </w:rPr>
+      </w:pPr>
+    </w:p>
+    <w:p>
+      <w:pPr>
+        <w:ind w:firstLine="720"/>
+        <w:jc w:val="both"/>
+        <w:rPr>
+          <w:rFonts w:ascii="Garamond" w:hAnsi="Garamond"/>
+          <w:sz w:val="24"/>
+          <w:szCs w:val="24"/>
+        </w:rPr>
+      </w:pPr>
+    </w:p>
+    <w:p>
+      <w:pPr>
+        <w:ind w:firstLine="720"/>
+        <w:jc w:val="both"/>
+        <w:rPr>
+          <w:rFonts w:ascii="Garamond" w:hAnsi="Garamond"/>
+          <w:sz w:val="24"/>
+          <w:szCs w:val="24"/>
         </w:rPr>
       </w:pPr>
     </w:p>
@@ -3857,7 +4332,25 @@
           <w:sz w:val="24"/>
           <w:szCs w:val="24"/>
         </w:rPr>
-        <w:t>The visual style throughout the website consists of simplicity and minimalistic values reflecting the goal and focus of “photoStockage”.</w:t>
+        <w:t>The visual style throughout the website consists of simplicity and minimalistic values reflecting the goal and focus of “</w:t>
+      </w:r>
+      <w:proofErr w:type="spellStart"/>
+      <w:r>
+        <w:rPr>
+          <w:rFonts w:ascii="Garamond" w:hAnsi="Garamond"/>
+          <w:sz w:val="24"/>
+          <w:szCs w:val="24"/>
+        </w:rPr>
+        <w:t>photoStockage</w:t>
+      </w:r>
+      <w:proofErr w:type="spellEnd"/>
+      <w:r>
+        <w:rPr>
+          <w:rFonts w:ascii="Garamond" w:hAnsi="Garamond"/>
+          <w:sz w:val="24"/>
+          <w:szCs w:val="24"/>
+        </w:rPr>
+        <w:t>”.</w:t>
       </w:r>
     </w:p>
     <w:p>
@@ -4165,7 +4658,97 @@
           <w:sz w:val="24"/>
           <w:szCs w:val="24"/>
         </w:rPr>
-        <w:t xml:space="preserve">The photos table includes six rows: p id, u id, p name, url, descr and uploaded at. With the exception of the descr field all other rows are required. P id or photo id is used to identify stored photos, it is a number value and the primary key of the table, it is also automatically incremented. U id or user id is an imported field from the users table to identify the owner of the photo. P name or photo name is used to define a name for the photo and is a string. Url is the field that defines the path in which in the image is stored and is also string. Descr or description is a string field used to describe the photo. </w:t>
+        <w:t xml:space="preserve">The photos table includes six rows: p id, u id, p name, </w:t>
+      </w:r>
+      <w:proofErr w:type="spellStart"/>
+      <w:r>
+        <w:rPr>
+          <w:rFonts w:ascii="Garamond" w:hAnsi="Garamond"/>
+          <w:sz w:val="24"/>
+          <w:szCs w:val="24"/>
+        </w:rPr>
+        <w:t>url</w:t>
+      </w:r>
+      <w:proofErr w:type="spellEnd"/>
+      <w:r>
+        <w:rPr>
+          <w:rFonts w:ascii="Garamond" w:hAnsi="Garamond"/>
+          <w:sz w:val="24"/>
+          <w:szCs w:val="24"/>
+        </w:rPr>
+        <w:t xml:space="preserve">, </w:t>
+      </w:r>
+      <w:proofErr w:type="spellStart"/>
+      <w:r>
+        <w:rPr>
+          <w:rFonts w:ascii="Garamond" w:hAnsi="Garamond"/>
+          <w:sz w:val="24"/>
+          <w:szCs w:val="24"/>
+        </w:rPr>
+        <w:t>descr</w:t>
+      </w:r>
+      <w:proofErr w:type="spellEnd"/>
+      <w:r>
+        <w:rPr>
+          <w:rFonts w:ascii="Garamond" w:hAnsi="Garamond"/>
+          <w:sz w:val="24"/>
+          <w:szCs w:val="24"/>
+        </w:rPr>
+        <w:t xml:space="preserve"> and uploaded at. With the exception of the </w:t>
+      </w:r>
+      <w:proofErr w:type="spellStart"/>
+      <w:r>
+        <w:rPr>
+          <w:rFonts w:ascii="Garamond" w:hAnsi="Garamond"/>
+          <w:sz w:val="24"/>
+          <w:szCs w:val="24"/>
+        </w:rPr>
+        <w:t>descr</w:t>
+      </w:r>
+      <w:proofErr w:type="spellEnd"/>
+      <w:r>
+        <w:rPr>
+          <w:rFonts w:ascii="Garamond" w:hAnsi="Garamond"/>
+          <w:sz w:val="24"/>
+          <w:szCs w:val="24"/>
+        </w:rPr>
+        <w:t xml:space="preserve"> field all other rows are required. P id or photo id is used to identify stored photos, it is a number value and the primary key of the table, it is also automatically incremented. U id or user id is an imported field from the users table to identify the owner of the photo. P name or photo name is used to define a name for the photo and is a string. </w:t>
+      </w:r>
+      <w:proofErr w:type="spellStart"/>
+      <w:r>
+        <w:rPr>
+          <w:rFonts w:ascii="Garamond" w:hAnsi="Garamond"/>
+          <w:sz w:val="24"/>
+          <w:szCs w:val="24"/>
+        </w:rPr>
+        <w:t>Url</w:t>
+      </w:r>
+      <w:proofErr w:type="spellEnd"/>
+      <w:r>
+        <w:rPr>
+          <w:rFonts w:ascii="Garamond" w:hAnsi="Garamond"/>
+          <w:sz w:val="24"/>
+          <w:szCs w:val="24"/>
+        </w:rPr>
+        <w:t xml:space="preserve"> is the field that defines the path in which in the image is stored and is also string. </w:t>
+      </w:r>
+      <w:proofErr w:type="spellStart"/>
+      <w:r>
+        <w:rPr>
+          <w:rFonts w:ascii="Garamond" w:hAnsi="Garamond"/>
+          <w:sz w:val="24"/>
+          <w:szCs w:val="24"/>
+        </w:rPr>
+        <w:t>Descr</w:t>
+      </w:r>
+      <w:proofErr w:type="spellEnd"/>
+      <w:r>
+        <w:rPr>
+          <w:rFonts w:ascii="Garamond" w:hAnsi="Garamond"/>
+          <w:sz w:val="24"/>
+          <w:szCs w:val="24"/>
+        </w:rPr>
+        <w:t xml:space="preserve"> or description is a string field used to describe the photo. </w:t>
       </w:r>
       <w:r>
         <w:rPr>
@@ -4192,7 +4775,25 @@
           <w:sz w:val="24"/>
           <w:szCs w:val="24"/>
         </w:rPr>
-        <w:t>The reactions user table consists of three rows: ru id, user id, p id. Ru id or reaction user id is the primary key and like other tables shares the same properties. The u id or user id is imported from the users table and the p id or photo id from the photos table.</w:t>
+        <w:t xml:space="preserve">The reactions user table consists of three rows: </w:t>
+      </w:r>
+      <w:proofErr w:type="spellStart"/>
+      <w:r>
+        <w:rPr>
+          <w:rFonts w:ascii="Garamond" w:hAnsi="Garamond"/>
+          <w:sz w:val="24"/>
+          <w:szCs w:val="24"/>
+        </w:rPr>
+        <w:t>ru</w:t>
+      </w:r>
+      <w:proofErr w:type="spellEnd"/>
+      <w:r>
+        <w:rPr>
+          <w:rFonts w:ascii="Garamond" w:hAnsi="Garamond"/>
+          <w:sz w:val="24"/>
+          <w:szCs w:val="24"/>
+        </w:rPr>
+        <w:t xml:space="preserve"> id, user id, p id. Ru id or reaction user id is the primary key and like other tables shares the same properties. The u id or user id is imported from the users table and the p id or photo id from the photos table.</w:t>
       </w:r>
     </w:p>
     <w:p>
@@ -4227,7 +4828,25 @@
           <w:sz w:val="24"/>
           <w:szCs w:val="24"/>
         </w:rPr>
-        <w:t xml:space="preserve"> are: album id, user id and album name. The first two are numbers with the album id being the primary key and user id an imported key from the users table. </w:t>
+        <w:t xml:space="preserve"> are: album id, user id and album name. The first two are numbers with the album id being the primary key and user id an imported key from the </w:t>
+      </w:r>
+      <w:proofErr w:type="gramStart"/>
+      <w:r>
+        <w:rPr>
+          <w:rFonts w:ascii="Garamond" w:hAnsi="Garamond"/>
+          <w:sz w:val="24"/>
+          <w:szCs w:val="24"/>
+        </w:rPr>
+        <w:t>users</w:t>
+      </w:r>
+      <w:proofErr w:type="gramEnd"/>
+      <w:r>
+        <w:rPr>
+          <w:rFonts w:ascii="Garamond" w:hAnsi="Garamond"/>
+          <w:sz w:val="24"/>
+          <w:szCs w:val="24"/>
+        </w:rPr>
+        <w:t xml:space="preserve"> table. </w:t>
       </w:r>
       <w:r>
         <w:rPr>
@@ -4380,6 +4999,1974 @@
           <w:szCs w:val="24"/>
         </w:rPr>
         <w:t>local backups will be performed on a regular basis, further strengthening the security of both database data and the actual photos.</w:t>
+      </w:r>
+    </w:p>
+    <w:p>
+      <w:pPr>
+        <w:jc w:val="both"/>
+        <w:rPr>
+          <w:rFonts w:ascii="Garamond" w:hAnsi="Garamond"/>
+          <w:sz w:val="24"/>
+          <w:szCs w:val="24"/>
+        </w:rPr>
+      </w:pPr>
+    </w:p>
+    <w:p>
+      <w:pPr>
+        <w:jc w:val="both"/>
+        <w:rPr>
+          <w:rFonts w:ascii="Garamond" w:hAnsi="Garamond"/>
+          <w:sz w:val="24"/>
+          <w:szCs w:val="24"/>
+        </w:rPr>
+      </w:pPr>
+    </w:p>
+    <w:p>
+      <w:pPr>
+        <w:jc w:val="both"/>
+        <w:rPr>
+          <w:rFonts w:ascii="Garamond" w:hAnsi="Garamond"/>
+          <w:sz w:val="24"/>
+          <w:szCs w:val="24"/>
+        </w:rPr>
+      </w:pPr>
+    </w:p>
+    <w:p>
+      <w:pPr>
+        <w:jc w:val="both"/>
+        <w:rPr>
+          <w:rFonts w:ascii="Garamond" w:hAnsi="Garamond"/>
+          <w:sz w:val="24"/>
+          <w:szCs w:val="24"/>
+        </w:rPr>
+      </w:pPr>
+    </w:p>
+    <w:p>
+      <w:pPr>
+        <w:jc w:val="both"/>
+        <w:rPr>
+          <w:rFonts w:ascii="Garamond" w:hAnsi="Garamond"/>
+          <w:sz w:val="24"/>
+          <w:szCs w:val="24"/>
+        </w:rPr>
+      </w:pPr>
+    </w:p>
+    <w:p>
+      <w:pPr>
+        <w:jc w:val="both"/>
+        <w:rPr>
+          <w:rFonts w:ascii="Garamond" w:hAnsi="Garamond"/>
+          <w:sz w:val="24"/>
+          <w:szCs w:val="24"/>
+        </w:rPr>
+      </w:pPr>
+    </w:p>
+    <w:p>
+      <w:pPr>
+        <w:jc w:val="both"/>
+        <w:rPr>
+          <w:rFonts w:ascii="Garamond" w:hAnsi="Garamond"/>
+          <w:sz w:val="24"/>
+          <w:szCs w:val="24"/>
+        </w:rPr>
+      </w:pPr>
+    </w:p>
+    <w:p>
+      <w:pPr>
+        <w:jc w:val="both"/>
+        <w:rPr>
+          <w:rFonts w:ascii="Garamond" w:hAnsi="Garamond"/>
+          <w:sz w:val="24"/>
+          <w:szCs w:val="24"/>
+        </w:rPr>
+      </w:pPr>
+    </w:p>
+    <w:p>
+      <w:pPr>
+        <w:jc w:val="both"/>
+        <w:rPr>
+          <w:rFonts w:ascii="Garamond" w:hAnsi="Garamond"/>
+          <w:sz w:val="24"/>
+          <w:szCs w:val="24"/>
+        </w:rPr>
+      </w:pPr>
+    </w:p>
+    <w:p>
+      <w:pPr>
+        <w:jc w:val="both"/>
+        <w:rPr>
+          <w:rFonts w:ascii="Garamond" w:hAnsi="Garamond"/>
+          <w:sz w:val="24"/>
+          <w:szCs w:val="24"/>
+        </w:rPr>
+      </w:pPr>
+    </w:p>
+    <w:p>
+      <w:pPr>
+        <w:jc w:val="both"/>
+        <w:rPr>
+          <w:rFonts w:ascii="Garamond" w:hAnsi="Garamond"/>
+          <w:sz w:val="24"/>
+          <w:szCs w:val="24"/>
+        </w:rPr>
+      </w:pPr>
+    </w:p>
+    <w:p>
+      <w:pPr>
+        <w:jc w:val="both"/>
+        <w:rPr>
+          <w:rFonts w:ascii="Garamond" w:hAnsi="Garamond"/>
+          <w:sz w:val="24"/>
+          <w:szCs w:val="24"/>
+        </w:rPr>
+      </w:pPr>
+    </w:p>
+    <w:p>
+      <w:pPr>
+        <w:jc w:val="both"/>
+        <w:rPr>
+          <w:rFonts w:ascii="Garamond" w:hAnsi="Garamond"/>
+          <w:sz w:val="24"/>
+          <w:szCs w:val="24"/>
+        </w:rPr>
+      </w:pPr>
+    </w:p>
+    <w:p>
+      <w:pPr>
+        <w:jc w:val="both"/>
+        <w:rPr>
+          <w:rFonts w:ascii="Garamond" w:hAnsi="Garamond"/>
+          <w:sz w:val="24"/>
+          <w:szCs w:val="24"/>
+        </w:rPr>
+      </w:pPr>
+    </w:p>
+    <w:p>
+      <w:pPr>
+        <w:jc w:val="both"/>
+        <w:rPr>
+          <w:rFonts w:ascii="Garamond" w:hAnsi="Garamond"/>
+          <w:sz w:val="24"/>
+          <w:szCs w:val="24"/>
+        </w:rPr>
+      </w:pPr>
+    </w:p>
+    <w:p>
+      <w:pPr>
+        <w:jc w:val="both"/>
+        <w:rPr>
+          <w:rFonts w:ascii="Garamond" w:hAnsi="Garamond"/>
+          <w:sz w:val="24"/>
+          <w:szCs w:val="24"/>
+        </w:rPr>
+      </w:pPr>
+    </w:p>
+    <w:p>
+      <w:pPr>
+        <w:jc w:val="both"/>
+        <w:rPr>
+          <w:rFonts w:ascii="Garamond" w:hAnsi="Garamond"/>
+          <w:sz w:val="24"/>
+          <w:szCs w:val="24"/>
+        </w:rPr>
+      </w:pPr>
+    </w:p>
+    <w:p>
+      <w:pPr>
+        <w:jc w:val="both"/>
+        <w:rPr>
+          <w:rFonts w:ascii="Garamond" w:hAnsi="Garamond"/>
+          <w:sz w:val="24"/>
+          <w:szCs w:val="24"/>
+        </w:rPr>
+      </w:pPr>
+    </w:p>
+    <w:p>
+      <w:pPr>
+        <w:jc w:val="both"/>
+        <w:rPr>
+          <w:rFonts w:ascii="Garamond" w:hAnsi="Garamond"/>
+          <w:sz w:val="24"/>
+          <w:szCs w:val="24"/>
+        </w:rPr>
+      </w:pPr>
+    </w:p>
+    <w:p>
+      <w:pPr>
+        <w:jc w:val="both"/>
+        <w:rPr>
+          <w:rFonts w:ascii="Garamond" w:hAnsi="Garamond"/>
+          <w:sz w:val="24"/>
+          <w:szCs w:val="24"/>
+        </w:rPr>
+      </w:pPr>
+    </w:p>
+    <w:p>
+      <w:pPr>
+        <w:jc w:val="both"/>
+        <w:rPr>
+          <w:rFonts w:ascii="Garamond" w:hAnsi="Garamond"/>
+          <w:sz w:val="24"/>
+          <w:szCs w:val="24"/>
+        </w:rPr>
+      </w:pPr>
+    </w:p>
+    <w:p>
+      <w:pPr>
+        <w:jc w:val="both"/>
+        <w:rPr>
+          <w:rFonts w:ascii="Garamond" w:hAnsi="Garamond"/>
+          <w:sz w:val="24"/>
+          <w:szCs w:val="24"/>
+        </w:rPr>
+      </w:pPr>
+    </w:p>
+    <w:p>
+      <w:pPr>
+        <w:ind w:firstLine="720"/>
+        <w:jc w:val="both"/>
+        <w:rPr>
+          <w:rFonts w:ascii="Garamond" w:hAnsi="Garamond"/>
+          <w:sz w:val="24"/>
+          <w:szCs w:val="24"/>
+        </w:rPr>
+      </w:pPr>
+      <w:r>
+        <w:rPr>
+          <w:rFonts w:ascii="Garamond" w:hAnsi="Garamond"/>
+          <w:sz w:val="24"/>
+          <w:szCs w:val="24"/>
+        </w:rPr>
+        <w:lastRenderedPageBreak/>
+        <w:t>VIII. Testing and Quality Assurance</w:t>
+      </w:r>
+    </w:p>
+    <w:p>
+      <w:pPr>
+        <w:ind w:firstLine="720"/>
+        <w:jc w:val="both"/>
+        <w:rPr>
+          <w:rFonts w:ascii="Garamond" w:hAnsi="Garamond"/>
+          <w:sz w:val="24"/>
+          <w:szCs w:val="24"/>
+        </w:rPr>
+      </w:pPr>
+      <w:r>
+        <w:rPr>
+          <w:rFonts w:ascii="Garamond" w:hAnsi="Garamond"/>
+          <w:sz w:val="24"/>
+          <w:szCs w:val="24"/>
+        </w:rPr>
+        <w:t>Testing Strategy</w:t>
+      </w:r>
+    </w:p>
+    <w:p>
+      <w:pPr>
+        <w:ind w:firstLine="720"/>
+        <w:jc w:val="both"/>
+        <w:rPr>
+          <w:rFonts w:ascii="Garamond" w:hAnsi="Garamond"/>
+          <w:sz w:val="24"/>
+          <w:szCs w:val="24"/>
+        </w:rPr>
+      </w:pPr>
+      <w:r>
+        <w:rPr>
+          <w:rFonts w:ascii="Garamond" w:hAnsi="Garamond"/>
+          <w:sz w:val="24"/>
+          <w:szCs w:val="24"/>
+        </w:rPr>
+        <w:t>A plan for testing phases, methods and the tools to be used will be added later on in the project., as for the moment the suite for testing is not decided.</w:t>
+      </w:r>
+    </w:p>
+    <w:p>
+      <w:pPr>
+        <w:ind w:firstLine="720"/>
+        <w:jc w:val="both"/>
+        <w:rPr>
+          <w:rFonts w:ascii="Garamond" w:hAnsi="Garamond"/>
+          <w:sz w:val="24"/>
+          <w:szCs w:val="24"/>
+        </w:rPr>
+      </w:pPr>
+    </w:p>
+    <w:p>
+      <w:pPr>
+        <w:ind w:firstLine="720"/>
+        <w:jc w:val="both"/>
+        <w:rPr>
+          <w:rFonts w:ascii="Garamond" w:hAnsi="Garamond"/>
+          <w:sz w:val="24"/>
+          <w:szCs w:val="24"/>
+        </w:rPr>
+      </w:pPr>
+      <w:r>
+        <w:rPr>
+          <w:rFonts w:ascii="Garamond" w:hAnsi="Garamond"/>
+          <w:sz w:val="24"/>
+          <w:szCs w:val="24"/>
+        </w:rPr>
+        <w:t>Quality Criteria</w:t>
+      </w:r>
+    </w:p>
+    <w:p>
+      <w:pPr>
+        <w:ind w:firstLine="720"/>
+        <w:jc w:val="both"/>
+        <w:rPr>
+          <w:rFonts w:ascii="Garamond" w:hAnsi="Garamond"/>
+          <w:sz w:val="24"/>
+          <w:szCs w:val="24"/>
+        </w:rPr>
+      </w:pPr>
+    </w:p>
+    <w:p>
+      <w:pPr>
+        <w:ind w:firstLine="720"/>
+        <w:jc w:val="both"/>
+        <w:rPr>
+          <w:rFonts w:ascii="Garamond" w:hAnsi="Garamond"/>
+          <w:sz w:val="24"/>
+          <w:szCs w:val="24"/>
+        </w:rPr>
+      </w:pPr>
+      <w:r>
+        <w:rPr>
+          <w:rFonts w:ascii="Garamond" w:hAnsi="Garamond"/>
+          <w:sz w:val="24"/>
+          <w:szCs w:val="24"/>
+        </w:rPr>
+        <w:t>Same as</w:t>
+      </w:r>
+      <w:r>
+        <w:rPr>
+          <w:rFonts w:ascii="Garamond" w:hAnsi="Garamond"/>
+          <w:sz w:val="24"/>
+          <w:szCs w:val="24"/>
+        </w:rPr>
+        <w:t xml:space="preserve"> with</w:t>
+      </w:r>
+      <w:r>
+        <w:rPr>
+          <w:rFonts w:ascii="Garamond" w:hAnsi="Garamond"/>
+          <w:sz w:val="24"/>
+          <w:szCs w:val="24"/>
+        </w:rPr>
+        <w:t xml:space="preserve"> testing, quality criteria will be added on a later date.</w:t>
+      </w:r>
+    </w:p>
+    <w:p>
+      <w:pPr>
+        <w:ind w:firstLine="720"/>
+        <w:jc w:val="both"/>
+        <w:rPr>
+          <w:rFonts w:ascii="Garamond" w:hAnsi="Garamond"/>
+          <w:sz w:val="24"/>
+          <w:szCs w:val="24"/>
+        </w:rPr>
+      </w:pPr>
+    </w:p>
+    <w:p>
+      <w:pPr>
+        <w:ind w:firstLine="720"/>
+        <w:jc w:val="both"/>
+        <w:rPr>
+          <w:rFonts w:ascii="Garamond" w:hAnsi="Garamond"/>
+          <w:sz w:val="24"/>
+          <w:szCs w:val="24"/>
+        </w:rPr>
+      </w:pPr>
+    </w:p>
+    <w:p>
+      <w:pPr>
+        <w:ind w:firstLine="720"/>
+        <w:jc w:val="both"/>
+        <w:rPr>
+          <w:rFonts w:ascii="Garamond" w:hAnsi="Garamond"/>
+          <w:sz w:val="24"/>
+          <w:szCs w:val="24"/>
+        </w:rPr>
+      </w:pPr>
+    </w:p>
+    <w:p>
+      <w:pPr>
+        <w:ind w:firstLine="720"/>
+        <w:jc w:val="both"/>
+        <w:rPr>
+          <w:rFonts w:ascii="Garamond" w:hAnsi="Garamond"/>
+          <w:sz w:val="24"/>
+          <w:szCs w:val="24"/>
+        </w:rPr>
+      </w:pPr>
+    </w:p>
+    <w:p>
+      <w:pPr>
+        <w:ind w:firstLine="720"/>
+        <w:jc w:val="both"/>
+        <w:rPr>
+          <w:rFonts w:ascii="Garamond" w:hAnsi="Garamond"/>
+          <w:sz w:val="24"/>
+          <w:szCs w:val="24"/>
+        </w:rPr>
+      </w:pPr>
+    </w:p>
+    <w:p>
+      <w:pPr>
+        <w:ind w:firstLine="720"/>
+        <w:jc w:val="both"/>
+        <w:rPr>
+          <w:rFonts w:ascii="Garamond" w:hAnsi="Garamond"/>
+          <w:sz w:val="24"/>
+          <w:szCs w:val="24"/>
+        </w:rPr>
+      </w:pPr>
+    </w:p>
+    <w:p>
+      <w:pPr>
+        <w:ind w:firstLine="720"/>
+        <w:jc w:val="both"/>
+        <w:rPr>
+          <w:rFonts w:ascii="Garamond" w:hAnsi="Garamond"/>
+          <w:sz w:val="24"/>
+          <w:szCs w:val="24"/>
+        </w:rPr>
+      </w:pPr>
+    </w:p>
+    <w:p>
+      <w:pPr>
+        <w:ind w:firstLine="720"/>
+        <w:jc w:val="both"/>
+        <w:rPr>
+          <w:rFonts w:ascii="Garamond" w:hAnsi="Garamond"/>
+          <w:sz w:val="24"/>
+          <w:szCs w:val="24"/>
+        </w:rPr>
+      </w:pPr>
+    </w:p>
+    <w:p>
+      <w:pPr>
+        <w:ind w:firstLine="720"/>
+        <w:jc w:val="both"/>
+        <w:rPr>
+          <w:rFonts w:ascii="Garamond" w:hAnsi="Garamond"/>
+          <w:sz w:val="24"/>
+          <w:szCs w:val="24"/>
+        </w:rPr>
+      </w:pPr>
+    </w:p>
+    <w:p>
+      <w:pPr>
+        <w:ind w:firstLine="720"/>
+        <w:jc w:val="both"/>
+        <w:rPr>
+          <w:rFonts w:ascii="Garamond" w:hAnsi="Garamond"/>
+          <w:sz w:val="24"/>
+          <w:szCs w:val="24"/>
+        </w:rPr>
+      </w:pPr>
+    </w:p>
+    <w:p>
+      <w:pPr>
+        <w:ind w:firstLine="720"/>
+        <w:jc w:val="both"/>
+        <w:rPr>
+          <w:rFonts w:ascii="Garamond" w:hAnsi="Garamond"/>
+          <w:sz w:val="24"/>
+          <w:szCs w:val="24"/>
+        </w:rPr>
+      </w:pPr>
+    </w:p>
+    <w:p>
+      <w:pPr>
+        <w:ind w:firstLine="720"/>
+        <w:jc w:val="both"/>
+        <w:rPr>
+          <w:rFonts w:ascii="Garamond" w:hAnsi="Garamond"/>
+          <w:sz w:val="24"/>
+          <w:szCs w:val="24"/>
+        </w:rPr>
+      </w:pPr>
+    </w:p>
+    <w:p>
+      <w:pPr>
+        <w:ind w:firstLine="720"/>
+        <w:jc w:val="both"/>
+        <w:rPr>
+          <w:rFonts w:ascii="Garamond" w:hAnsi="Garamond"/>
+          <w:sz w:val="24"/>
+          <w:szCs w:val="24"/>
+        </w:rPr>
+      </w:pPr>
+    </w:p>
+    <w:p>
+      <w:pPr>
+        <w:ind w:firstLine="720"/>
+        <w:jc w:val="both"/>
+        <w:rPr>
+          <w:rFonts w:ascii="Garamond" w:hAnsi="Garamond"/>
+          <w:sz w:val="24"/>
+          <w:szCs w:val="24"/>
+        </w:rPr>
+      </w:pPr>
+    </w:p>
+    <w:p>
+      <w:pPr>
+        <w:ind w:firstLine="720"/>
+        <w:jc w:val="both"/>
+        <w:rPr>
+          <w:rFonts w:ascii="Garamond" w:hAnsi="Garamond"/>
+          <w:sz w:val="24"/>
+          <w:szCs w:val="24"/>
+        </w:rPr>
+      </w:pPr>
+    </w:p>
+    <w:p>
+      <w:pPr>
+        <w:ind w:firstLine="720"/>
+        <w:jc w:val="both"/>
+        <w:rPr>
+          <w:rFonts w:ascii="Garamond" w:hAnsi="Garamond"/>
+          <w:sz w:val="24"/>
+          <w:szCs w:val="24"/>
+        </w:rPr>
+      </w:pPr>
+    </w:p>
+    <w:p>
+      <w:pPr>
+        <w:ind w:firstLine="720"/>
+        <w:jc w:val="both"/>
+        <w:rPr>
+          <w:rFonts w:ascii="Garamond" w:hAnsi="Garamond"/>
+          <w:sz w:val="24"/>
+          <w:szCs w:val="24"/>
+        </w:rPr>
+      </w:pPr>
+    </w:p>
+    <w:p>
+      <w:pPr>
+        <w:ind w:firstLine="720"/>
+        <w:jc w:val="both"/>
+        <w:rPr>
+          <w:rFonts w:ascii="Garamond" w:hAnsi="Garamond"/>
+          <w:sz w:val="24"/>
+          <w:szCs w:val="24"/>
+        </w:rPr>
+      </w:pPr>
+    </w:p>
+    <w:p>
+      <w:pPr>
+        <w:ind w:firstLine="720"/>
+        <w:jc w:val="both"/>
+        <w:rPr>
+          <w:rFonts w:ascii="Garamond" w:hAnsi="Garamond"/>
+          <w:sz w:val="24"/>
+          <w:szCs w:val="24"/>
+        </w:rPr>
+      </w:pPr>
+    </w:p>
+    <w:p>
+      <w:pPr>
+        <w:ind w:firstLine="720"/>
+        <w:jc w:val="both"/>
+        <w:rPr>
+          <w:rFonts w:ascii="Garamond" w:hAnsi="Garamond"/>
+          <w:sz w:val="24"/>
+          <w:szCs w:val="24"/>
+        </w:rPr>
+      </w:pPr>
+    </w:p>
+    <w:p>
+      <w:pPr>
+        <w:ind w:firstLine="720"/>
+        <w:jc w:val="both"/>
+        <w:rPr>
+          <w:rFonts w:ascii="Garamond" w:hAnsi="Garamond"/>
+          <w:sz w:val="24"/>
+          <w:szCs w:val="24"/>
+        </w:rPr>
+      </w:pPr>
+    </w:p>
+    <w:p>
+      <w:pPr>
+        <w:ind w:firstLine="720"/>
+        <w:jc w:val="both"/>
+        <w:rPr>
+          <w:rFonts w:ascii="Garamond" w:hAnsi="Garamond"/>
+          <w:sz w:val="24"/>
+          <w:szCs w:val="24"/>
+        </w:rPr>
+      </w:pPr>
+      <w:r>
+        <w:rPr>
+          <w:rFonts w:ascii="Garamond" w:hAnsi="Garamond"/>
+          <w:sz w:val="24"/>
+          <w:szCs w:val="24"/>
+        </w:rPr>
+        <w:lastRenderedPageBreak/>
+        <w:t>V</w:t>
+      </w:r>
+      <w:r>
+        <w:rPr>
+          <w:rFonts w:ascii="Garamond" w:hAnsi="Garamond"/>
+          <w:sz w:val="24"/>
+          <w:szCs w:val="24"/>
+        </w:rPr>
+        <w:t>I</w:t>
+      </w:r>
+      <w:r>
+        <w:rPr>
+          <w:rFonts w:ascii="Garamond" w:hAnsi="Garamond"/>
+          <w:sz w:val="24"/>
+          <w:szCs w:val="24"/>
+        </w:rPr>
+        <w:t>X. Project Timeline and Milestones</w:t>
+      </w:r>
+    </w:p>
+    <w:p>
+      <w:pPr>
+        <w:ind w:firstLine="720"/>
+        <w:jc w:val="both"/>
+        <w:rPr>
+          <w:rFonts w:ascii="Garamond" w:hAnsi="Garamond"/>
+          <w:sz w:val="24"/>
+          <w:szCs w:val="24"/>
+        </w:rPr>
+      </w:pPr>
+      <w:r>
+        <w:rPr>
+          <w:rFonts w:ascii="Garamond" w:hAnsi="Garamond"/>
+          <w:sz w:val="24"/>
+          <w:szCs w:val="24"/>
+        </w:rPr>
+        <w:t>Phases</w:t>
+      </w:r>
+    </w:p>
+    <w:p>
+      <w:pPr>
+        <w:jc w:val="both"/>
+        <w:rPr>
+          <w:rFonts w:ascii="Garamond" w:hAnsi="Garamond"/>
+          <w:sz w:val="24"/>
+          <w:szCs w:val="24"/>
+        </w:rPr>
+      </w:pPr>
+      <w:r>
+        <w:rPr>
+          <w:rFonts w:ascii="Garamond" w:hAnsi="Garamond"/>
+          <w:sz w:val="24"/>
+          <w:szCs w:val="24"/>
+        </w:rPr>
+        <w:tab/>
+        <w:t>The d</w:t>
+      </w:r>
+      <w:r>
+        <w:rPr>
+          <w:rFonts w:ascii="Garamond" w:hAnsi="Garamond"/>
+          <w:sz w:val="24"/>
+          <w:szCs w:val="24"/>
+        </w:rPr>
+        <w:t>efinition of the project and</w:t>
+      </w:r>
+      <w:r>
+        <w:rPr>
+          <w:rFonts w:ascii="Garamond" w:hAnsi="Garamond"/>
+          <w:sz w:val="24"/>
+          <w:szCs w:val="24"/>
+        </w:rPr>
+        <w:t xml:space="preserve"> the delivery of the specification document will be finished by the end of May 2024. In the month of June, the delivery of the wireframes, maquettes and the graphics is scheduled to take place. Scheduled for the month of July is the UML model diagram. The development of the project </w:t>
+      </w:r>
+      <w:r>
+        <w:rPr>
+          <w:rFonts w:ascii="Garamond" w:hAnsi="Garamond"/>
+          <w:sz w:val="24"/>
+          <w:szCs w:val="24"/>
+        </w:rPr>
+        <w:t>is scheduled for the months of August and September. Finally, the delivery of the project with the full documentation and a pdf presentation is scheduled for the month of October.</w:t>
+      </w:r>
+    </w:p>
+    <w:p>
+      <w:pPr>
+        <w:jc w:val="both"/>
+        <w:rPr>
+          <w:rFonts w:ascii="Garamond" w:hAnsi="Garamond"/>
+          <w:sz w:val="24"/>
+          <w:szCs w:val="24"/>
+        </w:rPr>
+      </w:pPr>
+    </w:p>
+    <w:p>
+      <w:pPr>
+        <w:jc w:val="both"/>
+        <w:rPr>
+          <w:rFonts w:ascii="Garamond" w:hAnsi="Garamond"/>
+          <w:sz w:val="24"/>
+          <w:szCs w:val="24"/>
+        </w:rPr>
+      </w:pPr>
+    </w:p>
+    <w:p>
+      <w:pPr>
+        <w:jc w:val="both"/>
+        <w:rPr>
+          <w:rFonts w:ascii="Garamond" w:hAnsi="Garamond"/>
+          <w:sz w:val="24"/>
+          <w:szCs w:val="24"/>
+        </w:rPr>
+      </w:pPr>
+    </w:p>
+    <w:p>
+      <w:pPr>
+        <w:jc w:val="both"/>
+        <w:rPr>
+          <w:rFonts w:ascii="Garamond" w:hAnsi="Garamond"/>
+          <w:sz w:val="24"/>
+          <w:szCs w:val="24"/>
+        </w:rPr>
+      </w:pPr>
+    </w:p>
+    <w:p>
+      <w:pPr>
+        <w:jc w:val="both"/>
+        <w:rPr>
+          <w:rFonts w:ascii="Garamond" w:hAnsi="Garamond"/>
+          <w:sz w:val="24"/>
+          <w:szCs w:val="24"/>
+        </w:rPr>
+      </w:pPr>
+    </w:p>
+    <w:p>
+      <w:pPr>
+        <w:jc w:val="both"/>
+        <w:rPr>
+          <w:rFonts w:ascii="Garamond" w:hAnsi="Garamond"/>
+          <w:sz w:val="24"/>
+          <w:szCs w:val="24"/>
+        </w:rPr>
+      </w:pPr>
+    </w:p>
+    <w:p>
+      <w:pPr>
+        <w:jc w:val="both"/>
+        <w:rPr>
+          <w:rFonts w:ascii="Garamond" w:hAnsi="Garamond"/>
+          <w:sz w:val="24"/>
+          <w:szCs w:val="24"/>
+        </w:rPr>
+      </w:pPr>
+    </w:p>
+    <w:p>
+      <w:pPr>
+        <w:jc w:val="both"/>
+        <w:rPr>
+          <w:rFonts w:ascii="Garamond" w:hAnsi="Garamond"/>
+          <w:sz w:val="24"/>
+          <w:szCs w:val="24"/>
+        </w:rPr>
+      </w:pPr>
+    </w:p>
+    <w:p>
+      <w:pPr>
+        <w:jc w:val="both"/>
+        <w:rPr>
+          <w:rFonts w:ascii="Garamond" w:hAnsi="Garamond"/>
+          <w:sz w:val="24"/>
+          <w:szCs w:val="24"/>
+        </w:rPr>
+      </w:pPr>
+    </w:p>
+    <w:p>
+      <w:pPr>
+        <w:jc w:val="both"/>
+        <w:rPr>
+          <w:rFonts w:ascii="Garamond" w:hAnsi="Garamond"/>
+          <w:sz w:val="24"/>
+          <w:szCs w:val="24"/>
+        </w:rPr>
+      </w:pPr>
+    </w:p>
+    <w:p>
+      <w:pPr>
+        <w:jc w:val="both"/>
+        <w:rPr>
+          <w:rFonts w:ascii="Garamond" w:hAnsi="Garamond"/>
+          <w:sz w:val="24"/>
+          <w:szCs w:val="24"/>
+        </w:rPr>
+      </w:pPr>
+    </w:p>
+    <w:p>
+      <w:pPr>
+        <w:jc w:val="both"/>
+        <w:rPr>
+          <w:rFonts w:ascii="Garamond" w:hAnsi="Garamond"/>
+          <w:sz w:val="24"/>
+          <w:szCs w:val="24"/>
+        </w:rPr>
+      </w:pPr>
+    </w:p>
+    <w:p>
+      <w:pPr>
+        <w:jc w:val="both"/>
+        <w:rPr>
+          <w:rFonts w:ascii="Garamond" w:hAnsi="Garamond"/>
+          <w:sz w:val="24"/>
+          <w:szCs w:val="24"/>
+        </w:rPr>
+      </w:pPr>
+    </w:p>
+    <w:p>
+      <w:pPr>
+        <w:jc w:val="both"/>
+        <w:rPr>
+          <w:rFonts w:ascii="Garamond" w:hAnsi="Garamond"/>
+          <w:sz w:val="24"/>
+          <w:szCs w:val="24"/>
+        </w:rPr>
+      </w:pPr>
+    </w:p>
+    <w:p>
+      <w:pPr>
+        <w:jc w:val="both"/>
+        <w:rPr>
+          <w:rFonts w:ascii="Garamond" w:hAnsi="Garamond"/>
+          <w:sz w:val="24"/>
+          <w:szCs w:val="24"/>
+        </w:rPr>
+      </w:pPr>
+    </w:p>
+    <w:p>
+      <w:pPr>
+        <w:jc w:val="both"/>
+        <w:rPr>
+          <w:rFonts w:ascii="Garamond" w:hAnsi="Garamond"/>
+          <w:sz w:val="24"/>
+          <w:szCs w:val="24"/>
+        </w:rPr>
+      </w:pPr>
+    </w:p>
+    <w:p>
+      <w:pPr>
+        <w:jc w:val="both"/>
+        <w:rPr>
+          <w:rFonts w:ascii="Garamond" w:hAnsi="Garamond"/>
+          <w:sz w:val="24"/>
+          <w:szCs w:val="24"/>
+        </w:rPr>
+      </w:pPr>
+    </w:p>
+    <w:p>
+      <w:pPr>
+        <w:jc w:val="both"/>
+        <w:rPr>
+          <w:rFonts w:ascii="Garamond" w:hAnsi="Garamond"/>
+          <w:sz w:val="24"/>
+          <w:szCs w:val="24"/>
+        </w:rPr>
+      </w:pPr>
+    </w:p>
+    <w:p>
+      <w:pPr>
+        <w:jc w:val="both"/>
+        <w:rPr>
+          <w:rFonts w:ascii="Garamond" w:hAnsi="Garamond"/>
+          <w:sz w:val="24"/>
+          <w:szCs w:val="24"/>
+        </w:rPr>
+      </w:pPr>
+    </w:p>
+    <w:p>
+      <w:pPr>
+        <w:jc w:val="both"/>
+        <w:rPr>
+          <w:rFonts w:ascii="Garamond" w:hAnsi="Garamond"/>
+          <w:sz w:val="24"/>
+          <w:szCs w:val="24"/>
+        </w:rPr>
+      </w:pPr>
+    </w:p>
+    <w:p>
+      <w:pPr>
+        <w:jc w:val="both"/>
+        <w:rPr>
+          <w:rFonts w:ascii="Garamond" w:hAnsi="Garamond"/>
+          <w:sz w:val="24"/>
+          <w:szCs w:val="24"/>
+        </w:rPr>
+      </w:pPr>
+    </w:p>
+    <w:p>
+      <w:pPr>
+        <w:jc w:val="both"/>
+        <w:rPr>
+          <w:rFonts w:ascii="Garamond" w:hAnsi="Garamond"/>
+          <w:sz w:val="24"/>
+          <w:szCs w:val="24"/>
+        </w:rPr>
+      </w:pPr>
+    </w:p>
+    <w:p>
+      <w:pPr>
+        <w:ind w:firstLine="720"/>
+        <w:jc w:val="both"/>
+        <w:rPr>
+          <w:rFonts w:ascii="Garamond" w:hAnsi="Garamond"/>
+          <w:sz w:val="24"/>
+          <w:szCs w:val="24"/>
+        </w:rPr>
+      </w:pPr>
+      <w:r>
+        <w:rPr>
+          <w:rFonts w:ascii="Garamond" w:hAnsi="Garamond"/>
+          <w:sz w:val="24"/>
+          <w:szCs w:val="24"/>
+        </w:rPr>
+        <w:lastRenderedPageBreak/>
+        <w:t>X. Budget and Resources</w:t>
+      </w:r>
+    </w:p>
+    <w:p>
+      <w:pPr>
+        <w:jc w:val="both"/>
+        <w:rPr>
+          <w:rFonts w:ascii="Garamond" w:hAnsi="Garamond"/>
+          <w:sz w:val="24"/>
+          <w:szCs w:val="24"/>
+        </w:rPr>
+      </w:pPr>
+    </w:p>
+    <w:p>
+      <w:pPr>
+        <w:ind w:firstLine="720"/>
+        <w:jc w:val="both"/>
+        <w:rPr>
+          <w:rFonts w:ascii="Garamond" w:hAnsi="Garamond"/>
+          <w:sz w:val="24"/>
+          <w:szCs w:val="24"/>
+        </w:rPr>
+      </w:pPr>
+      <w:r>
+        <w:rPr>
+          <w:rFonts w:ascii="Garamond" w:hAnsi="Garamond"/>
+          <w:sz w:val="24"/>
+          <w:szCs w:val="24"/>
+        </w:rPr>
+        <w:t>Budget</w:t>
+      </w:r>
+    </w:p>
+    <w:p>
+      <w:pPr>
+        <w:jc w:val="both"/>
+        <w:rPr>
+          <w:rFonts w:ascii="Garamond" w:hAnsi="Garamond"/>
+          <w:sz w:val="24"/>
+          <w:szCs w:val="24"/>
+        </w:rPr>
+      </w:pPr>
+    </w:p>
+    <w:p>
+      <w:pPr>
+        <w:ind w:firstLine="720"/>
+        <w:jc w:val="both"/>
+        <w:rPr>
+          <w:rFonts w:ascii="Garamond" w:hAnsi="Garamond"/>
+          <w:sz w:val="24"/>
+          <w:szCs w:val="24"/>
+        </w:rPr>
+      </w:pPr>
+      <w:r>
+        <w:rPr>
+          <w:rFonts w:ascii="Garamond" w:hAnsi="Garamond"/>
+          <w:sz w:val="24"/>
+          <w:szCs w:val="24"/>
+        </w:rPr>
+        <w:t>In the part of development, there should be no additional costs or minimal costs, making the estimation of the total 100 euros. With regards to hosting and domain names, the total comes up to 300 euros (always an estimation) and the maintenance adding around 100 to 200 euros per year. Therefore, the total estimated cost for the project is 300 euros initially and 200 euros annually. The payment is to take place at the delivery of the project, at the day of deployment.</w:t>
+      </w:r>
+    </w:p>
+    <w:p>
+      <w:pPr>
+        <w:ind w:firstLine="720"/>
+        <w:jc w:val="both"/>
+        <w:rPr>
+          <w:rFonts w:ascii="Garamond" w:hAnsi="Garamond"/>
+          <w:sz w:val="24"/>
+          <w:szCs w:val="24"/>
+        </w:rPr>
+      </w:pPr>
+    </w:p>
+    <w:p>
+      <w:pPr>
+        <w:ind w:firstLine="720"/>
+        <w:jc w:val="both"/>
+        <w:rPr>
+          <w:rFonts w:ascii="Garamond" w:hAnsi="Garamond"/>
+          <w:sz w:val="24"/>
+          <w:szCs w:val="24"/>
+        </w:rPr>
+      </w:pPr>
+      <w:r>
+        <w:rPr>
+          <w:rFonts w:ascii="Garamond" w:hAnsi="Garamond"/>
+          <w:sz w:val="24"/>
+          <w:szCs w:val="24"/>
+        </w:rPr>
+        <w:t>Resources</w:t>
+      </w:r>
+    </w:p>
+    <w:p>
+      <w:pPr>
+        <w:ind w:firstLine="720"/>
+        <w:jc w:val="both"/>
+        <w:rPr>
+          <w:rFonts w:ascii="Garamond" w:hAnsi="Garamond"/>
+          <w:sz w:val="24"/>
+          <w:szCs w:val="24"/>
+        </w:rPr>
+      </w:pPr>
+    </w:p>
+    <w:p>
+      <w:pPr>
+        <w:ind w:firstLine="720"/>
+        <w:jc w:val="both"/>
+        <w:rPr>
+          <w:rFonts w:ascii="Garamond" w:hAnsi="Garamond"/>
+          <w:sz w:val="24"/>
+          <w:szCs w:val="24"/>
+        </w:rPr>
+      </w:pPr>
+      <w:r>
+        <w:rPr>
+          <w:rFonts w:ascii="Garamond" w:hAnsi="Garamond"/>
+          <w:sz w:val="24"/>
+          <w:szCs w:val="24"/>
+        </w:rPr>
+        <w:t>The project requires at the least a web developer with knowledge of both back-end and front-end, web design and experience in creating maquettes. A legal consultant is advised but not required. Front-end framework Next.js is required for the development of the website</w:t>
+      </w:r>
+      <w:r>
+        <w:rPr>
+          <w:rFonts w:ascii="Garamond" w:hAnsi="Garamond"/>
+          <w:sz w:val="24"/>
+          <w:szCs w:val="24"/>
+        </w:rPr>
+        <w:t xml:space="preserve">, as well as additional libraries for the improvement of the user interface and user experience. On the part of back-end, a middleware like Clerk is required for handling user authentication and another for creating the connection to the database alongside the use of Node.js. For the database, </w:t>
+      </w:r>
+      <w:proofErr w:type="spellStart"/>
+      <w:r>
+        <w:rPr>
+          <w:rFonts w:ascii="Garamond" w:hAnsi="Garamond"/>
+          <w:sz w:val="24"/>
+          <w:szCs w:val="24"/>
+        </w:rPr>
+        <w:t>MairaDB</w:t>
+      </w:r>
+      <w:proofErr w:type="spellEnd"/>
+      <w:r>
+        <w:rPr>
+          <w:rFonts w:ascii="Garamond" w:hAnsi="Garamond"/>
+          <w:sz w:val="24"/>
+          <w:szCs w:val="24"/>
+        </w:rPr>
+        <w:t xml:space="preserve"> is required (open source, free of charge), without the need of additional tools. None of the aforementioned tools adds to the total cost of the development of the platform.</w:t>
+      </w:r>
+    </w:p>
+    <w:p>
+      <w:pPr>
+        <w:ind w:firstLine="720"/>
+        <w:jc w:val="both"/>
+        <w:rPr>
+          <w:rFonts w:ascii="Garamond" w:hAnsi="Garamond"/>
+          <w:sz w:val="24"/>
+          <w:szCs w:val="24"/>
+        </w:rPr>
+      </w:pPr>
+    </w:p>
+    <w:p>
+      <w:pPr>
+        <w:ind w:firstLine="720"/>
+        <w:jc w:val="both"/>
+        <w:rPr>
+          <w:rFonts w:ascii="Garamond" w:hAnsi="Garamond"/>
+          <w:sz w:val="24"/>
+          <w:szCs w:val="24"/>
+        </w:rPr>
+      </w:pPr>
+    </w:p>
+    <w:p>
+      <w:pPr>
+        <w:ind w:firstLine="720"/>
+        <w:jc w:val="both"/>
+        <w:rPr>
+          <w:rFonts w:ascii="Garamond" w:hAnsi="Garamond"/>
+          <w:sz w:val="24"/>
+          <w:szCs w:val="24"/>
+        </w:rPr>
+      </w:pPr>
+    </w:p>
+    <w:p>
+      <w:pPr>
+        <w:ind w:firstLine="720"/>
+        <w:jc w:val="both"/>
+        <w:rPr>
+          <w:rFonts w:ascii="Garamond" w:hAnsi="Garamond"/>
+          <w:sz w:val="24"/>
+          <w:szCs w:val="24"/>
+        </w:rPr>
+      </w:pPr>
+    </w:p>
+    <w:p>
+      <w:pPr>
+        <w:ind w:firstLine="720"/>
+        <w:jc w:val="both"/>
+        <w:rPr>
+          <w:rFonts w:ascii="Garamond" w:hAnsi="Garamond"/>
+          <w:sz w:val="24"/>
+          <w:szCs w:val="24"/>
+        </w:rPr>
+      </w:pPr>
+    </w:p>
+    <w:p>
+      <w:pPr>
+        <w:ind w:firstLine="720"/>
+        <w:jc w:val="both"/>
+        <w:rPr>
+          <w:rFonts w:ascii="Garamond" w:hAnsi="Garamond"/>
+          <w:sz w:val="24"/>
+          <w:szCs w:val="24"/>
+        </w:rPr>
+      </w:pPr>
+    </w:p>
+    <w:p>
+      <w:pPr>
+        <w:ind w:firstLine="720"/>
+        <w:jc w:val="both"/>
+        <w:rPr>
+          <w:rFonts w:ascii="Garamond" w:hAnsi="Garamond"/>
+          <w:sz w:val="24"/>
+          <w:szCs w:val="24"/>
+        </w:rPr>
+      </w:pPr>
+    </w:p>
+    <w:p>
+      <w:pPr>
+        <w:ind w:firstLine="720"/>
+        <w:jc w:val="both"/>
+        <w:rPr>
+          <w:rFonts w:ascii="Garamond" w:hAnsi="Garamond"/>
+          <w:sz w:val="24"/>
+          <w:szCs w:val="24"/>
+        </w:rPr>
+      </w:pPr>
+    </w:p>
+    <w:p>
+      <w:pPr>
+        <w:ind w:firstLine="720"/>
+        <w:jc w:val="both"/>
+        <w:rPr>
+          <w:rFonts w:ascii="Garamond" w:hAnsi="Garamond"/>
+          <w:sz w:val="24"/>
+          <w:szCs w:val="24"/>
+        </w:rPr>
+      </w:pPr>
+    </w:p>
+    <w:p>
+      <w:pPr>
+        <w:ind w:firstLine="720"/>
+        <w:jc w:val="both"/>
+        <w:rPr>
+          <w:rFonts w:ascii="Garamond" w:hAnsi="Garamond"/>
+          <w:sz w:val="24"/>
+          <w:szCs w:val="24"/>
+        </w:rPr>
+      </w:pPr>
+    </w:p>
+    <w:p>
+      <w:pPr>
+        <w:ind w:firstLine="720"/>
+        <w:jc w:val="both"/>
+        <w:rPr>
+          <w:rFonts w:ascii="Garamond" w:hAnsi="Garamond"/>
+          <w:sz w:val="24"/>
+          <w:szCs w:val="24"/>
+        </w:rPr>
+      </w:pPr>
+    </w:p>
+    <w:p>
+      <w:pPr>
+        <w:ind w:firstLine="720"/>
+        <w:jc w:val="both"/>
+        <w:rPr>
+          <w:rFonts w:ascii="Garamond" w:hAnsi="Garamond"/>
+          <w:sz w:val="24"/>
+          <w:szCs w:val="24"/>
+        </w:rPr>
+      </w:pPr>
+    </w:p>
+    <w:p>
+      <w:pPr>
+        <w:ind w:firstLine="720"/>
+        <w:jc w:val="both"/>
+        <w:rPr>
+          <w:rFonts w:ascii="Garamond" w:hAnsi="Garamond"/>
+          <w:sz w:val="24"/>
+          <w:szCs w:val="24"/>
+        </w:rPr>
+      </w:pPr>
+    </w:p>
+    <w:p>
+      <w:pPr>
+        <w:ind w:firstLine="720"/>
+        <w:jc w:val="both"/>
+        <w:rPr>
+          <w:rFonts w:ascii="Garamond" w:hAnsi="Garamond"/>
+          <w:sz w:val="24"/>
+          <w:szCs w:val="24"/>
+        </w:rPr>
+      </w:pPr>
+      <w:r>
+        <w:rPr>
+          <w:rFonts w:ascii="Garamond" w:hAnsi="Garamond"/>
+          <w:sz w:val="24"/>
+          <w:szCs w:val="24"/>
+        </w:rPr>
+        <w:lastRenderedPageBreak/>
+        <w:t>XI. Legal and Compliance</w:t>
+      </w:r>
+    </w:p>
+    <w:p>
+      <w:pPr>
+        <w:ind w:firstLine="720"/>
+        <w:jc w:val="both"/>
+        <w:rPr>
+          <w:rFonts w:ascii="Garamond" w:hAnsi="Garamond"/>
+          <w:sz w:val="24"/>
+          <w:szCs w:val="24"/>
+        </w:rPr>
+      </w:pPr>
+    </w:p>
+    <w:p>
+      <w:pPr>
+        <w:ind w:firstLine="720"/>
+        <w:jc w:val="both"/>
+        <w:rPr>
+          <w:rFonts w:ascii="Garamond" w:hAnsi="Garamond"/>
+          <w:sz w:val="24"/>
+          <w:szCs w:val="24"/>
+        </w:rPr>
+      </w:pPr>
+      <w:r>
+        <w:rPr>
+          <w:rFonts w:ascii="Garamond" w:hAnsi="Garamond"/>
+          <w:sz w:val="24"/>
+          <w:szCs w:val="24"/>
+        </w:rPr>
+        <w:t>Intellectual Property</w:t>
+      </w:r>
+    </w:p>
+    <w:p>
+      <w:pPr>
+        <w:ind w:firstLine="720"/>
+        <w:jc w:val="both"/>
+        <w:rPr>
+          <w:rFonts w:ascii="Garamond" w:hAnsi="Garamond"/>
+          <w:sz w:val="24"/>
+          <w:szCs w:val="24"/>
+        </w:rPr>
+      </w:pPr>
+    </w:p>
+    <w:p>
+      <w:pPr>
+        <w:ind w:firstLine="720"/>
+        <w:jc w:val="both"/>
+        <w:rPr>
+          <w:rFonts w:ascii="Garamond" w:hAnsi="Garamond"/>
+          <w:sz w:val="24"/>
+          <w:szCs w:val="24"/>
+        </w:rPr>
+      </w:pPr>
+      <w:r>
+        <w:rPr>
+          <w:rFonts w:ascii="Garamond" w:hAnsi="Garamond"/>
+          <w:sz w:val="24"/>
+          <w:szCs w:val="24"/>
+        </w:rPr>
+        <w:t>The platform is owned by its developer and is licensed under the MIT license, the most open and non-restrictive license. The code is open source and available to be forked, pulled, copied and used by anyone that desires to do so and so is the design of “</w:t>
+      </w:r>
+      <w:proofErr w:type="spellStart"/>
+      <w:r>
+        <w:rPr>
+          <w:rFonts w:ascii="Garamond" w:hAnsi="Garamond"/>
+          <w:sz w:val="24"/>
+          <w:szCs w:val="24"/>
+        </w:rPr>
+        <w:t>photoStockage</w:t>
+      </w:r>
+      <w:proofErr w:type="spellEnd"/>
+      <w:r>
+        <w:rPr>
+          <w:rFonts w:ascii="Garamond" w:hAnsi="Garamond"/>
+          <w:sz w:val="24"/>
+          <w:szCs w:val="24"/>
+        </w:rPr>
+        <w:t>”.</w:t>
+      </w:r>
+    </w:p>
+    <w:p>
+      <w:pPr>
+        <w:ind w:firstLine="720"/>
+        <w:jc w:val="both"/>
+        <w:rPr>
+          <w:rFonts w:ascii="Garamond" w:hAnsi="Garamond"/>
+          <w:sz w:val="24"/>
+          <w:szCs w:val="24"/>
+        </w:rPr>
+      </w:pPr>
+      <w:r>
+        <w:rPr>
+          <w:rFonts w:ascii="Garamond" w:hAnsi="Garamond"/>
+          <w:sz w:val="24"/>
+          <w:szCs w:val="24"/>
+        </w:rPr>
+        <w:t xml:space="preserve">The content of the platform is owned by its content creators respectively but is not protected by any copyright law, which is the main selling point of the platform, making it free for any type of use without the need of crediting the owner or any form of compensation to them or the owner of the platform. </w:t>
+      </w:r>
+    </w:p>
+    <w:p>
+      <w:pPr>
+        <w:ind w:firstLine="720"/>
+        <w:jc w:val="both"/>
+        <w:rPr>
+          <w:rFonts w:ascii="Garamond" w:hAnsi="Garamond"/>
+          <w:sz w:val="24"/>
+          <w:szCs w:val="24"/>
+        </w:rPr>
+      </w:pPr>
+    </w:p>
+    <w:p>
+      <w:pPr>
+        <w:ind w:firstLine="720"/>
+        <w:jc w:val="both"/>
+        <w:rPr>
+          <w:rFonts w:ascii="Garamond" w:hAnsi="Garamond"/>
+          <w:sz w:val="24"/>
+          <w:szCs w:val="24"/>
+        </w:rPr>
+      </w:pPr>
+      <w:r>
+        <w:rPr>
+          <w:rFonts w:ascii="Garamond" w:hAnsi="Garamond"/>
+          <w:sz w:val="24"/>
+          <w:szCs w:val="24"/>
+        </w:rPr>
+        <w:t>Compliance</w:t>
+      </w:r>
+    </w:p>
+    <w:p>
+      <w:pPr>
+        <w:ind w:firstLine="720"/>
+        <w:jc w:val="both"/>
+        <w:rPr>
+          <w:rFonts w:ascii="Garamond" w:hAnsi="Garamond"/>
+          <w:sz w:val="24"/>
+          <w:szCs w:val="24"/>
+        </w:rPr>
+      </w:pPr>
+    </w:p>
+    <w:p>
+      <w:pPr>
+        <w:ind w:firstLine="720"/>
+        <w:jc w:val="both"/>
+        <w:rPr>
+          <w:rFonts w:ascii="Garamond" w:hAnsi="Garamond"/>
+          <w:sz w:val="24"/>
+          <w:szCs w:val="24"/>
+        </w:rPr>
+      </w:pPr>
+      <w:r>
+        <w:rPr>
+          <w:rFonts w:ascii="Garamond" w:hAnsi="Garamond"/>
+          <w:sz w:val="24"/>
+          <w:szCs w:val="24"/>
+        </w:rPr>
+        <w:t>“</w:t>
+      </w:r>
+      <w:proofErr w:type="spellStart"/>
+      <w:r>
+        <w:rPr>
+          <w:rFonts w:ascii="Garamond" w:hAnsi="Garamond"/>
+          <w:sz w:val="24"/>
+          <w:szCs w:val="24"/>
+        </w:rPr>
+        <w:t>photoStockage</w:t>
+      </w:r>
+      <w:proofErr w:type="spellEnd"/>
+      <w:r>
+        <w:rPr>
+          <w:rFonts w:ascii="Garamond" w:hAnsi="Garamond"/>
+          <w:sz w:val="24"/>
+          <w:szCs w:val="24"/>
+        </w:rPr>
+        <w:t>” respects privacy and personal data protection laws like GDPR and other European laws (it is based in France).</w:t>
+      </w:r>
+      <w:r>
+        <w:rPr>
+          <w:rFonts w:ascii="Garamond" w:hAnsi="Garamond"/>
+          <w:sz w:val="24"/>
+          <w:szCs w:val="24"/>
+        </w:rPr>
+        <w:t xml:space="preserve"> The site includes a page dedicated to what data it stores, how the treatment of those data complies with European laws as well as giving the option to its users to disagree and opt out of the storing of their data which results in them only being able to browse anonymously, making some features of the site unavailable to them. The website also includes a terms and conditions in which it is stated that the owner of the site takes no responsibility of how the content is used after being downloaded but promises to report to the authorities and illegal activity reported.</w:t>
+      </w:r>
+    </w:p>
+    <w:p>
+      <w:pPr>
+        <w:ind w:firstLine="720"/>
+        <w:jc w:val="both"/>
+        <w:rPr>
+          <w:rFonts w:ascii="Garamond" w:hAnsi="Garamond"/>
+          <w:sz w:val="24"/>
+          <w:szCs w:val="24"/>
+        </w:rPr>
+      </w:pPr>
+    </w:p>
+    <w:p>
+      <w:pPr>
+        <w:ind w:firstLine="720"/>
+        <w:jc w:val="both"/>
+        <w:rPr>
+          <w:rFonts w:ascii="Garamond" w:hAnsi="Garamond"/>
+          <w:sz w:val="24"/>
+          <w:szCs w:val="24"/>
+        </w:rPr>
+      </w:pPr>
+    </w:p>
+    <w:p>
+      <w:pPr>
+        <w:ind w:firstLine="720"/>
+        <w:jc w:val="both"/>
+        <w:rPr>
+          <w:rFonts w:ascii="Garamond" w:hAnsi="Garamond"/>
+          <w:sz w:val="24"/>
+          <w:szCs w:val="24"/>
+        </w:rPr>
+      </w:pPr>
+    </w:p>
+    <w:p>
+      <w:pPr>
+        <w:ind w:firstLine="720"/>
+        <w:jc w:val="both"/>
+        <w:rPr>
+          <w:rFonts w:ascii="Garamond" w:hAnsi="Garamond"/>
+          <w:sz w:val="24"/>
+          <w:szCs w:val="24"/>
+        </w:rPr>
+      </w:pPr>
+    </w:p>
+    <w:p>
+      <w:pPr>
+        <w:ind w:firstLine="720"/>
+        <w:jc w:val="both"/>
+        <w:rPr>
+          <w:rFonts w:ascii="Garamond" w:hAnsi="Garamond"/>
+          <w:sz w:val="24"/>
+          <w:szCs w:val="24"/>
+        </w:rPr>
+      </w:pPr>
+    </w:p>
+    <w:p>
+      <w:pPr>
+        <w:ind w:firstLine="720"/>
+        <w:jc w:val="both"/>
+        <w:rPr>
+          <w:rFonts w:ascii="Garamond" w:hAnsi="Garamond"/>
+          <w:sz w:val="24"/>
+          <w:szCs w:val="24"/>
+        </w:rPr>
+      </w:pPr>
+    </w:p>
+    <w:p>
+      <w:pPr>
+        <w:ind w:firstLine="720"/>
+        <w:jc w:val="both"/>
+        <w:rPr>
+          <w:rFonts w:ascii="Garamond" w:hAnsi="Garamond"/>
+          <w:sz w:val="24"/>
+          <w:szCs w:val="24"/>
+        </w:rPr>
+      </w:pPr>
+    </w:p>
+    <w:p>
+      <w:pPr>
+        <w:ind w:firstLine="720"/>
+        <w:jc w:val="both"/>
+        <w:rPr>
+          <w:rFonts w:ascii="Garamond" w:hAnsi="Garamond"/>
+          <w:sz w:val="24"/>
+          <w:szCs w:val="24"/>
+        </w:rPr>
+      </w:pPr>
+    </w:p>
+    <w:p>
+      <w:pPr>
+        <w:ind w:firstLine="720"/>
+        <w:jc w:val="both"/>
+        <w:rPr>
+          <w:rFonts w:ascii="Garamond" w:hAnsi="Garamond"/>
+          <w:sz w:val="24"/>
+          <w:szCs w:val="24"/>
+        </w:rPr>
+      </w:pPr>
+    </w:p>
+    <w:p>
+      <w:pPr>
+        <w:ind w:firstLine="720"/>
+        <w:jc w:val="both"/>
+        <w:rPr>
+          <w:rFonts w:ascii="Garamond" w:hAnsi="Garamond"/>
+          <w:sz w:val="24"/>
+          <w:szCs w:val="24"/>
+        </w:rPr>
+      </w:pPr>
+    </w:p>
+    <w:p>
+      <w:pPr>
+        <w:ind w:firstLine="720"/>
+        <w:jc w:val="both"/>
+        <w:rPr>
+          <w:rFonts w:ascii="Garamond" w:hAnsi="Garamond"/>
+          <w:sz w:val="24"/>
+          <w:szCs w:val="24"/>
+        </w:rPr>
+      </w:pPr>
+    </w:p>
+    <w:p>
+      <w:pPr>
+        <w:ind w:firstLine="720"/>
+        <w:jc w:val="both"/>
+        <w:rPr>
+          <w:rFonts w:ascii="Garamond" w:hAnsi="Garamond"/>
+          <w:sz w:val="24"/>
+          <w:szCs w:val="24"/>
+        </w:rPr>
+      </w:pPr>
+    </w:p>
+    <w:p>
+      <w:pPr>
+        <w:ind w:firstLine="720"/>
+        <w:jc w:val="both"/>
+        <w:rPr>
+          <w:rFonts w:ascii="Garamond" w:hAnsi="Garamond"/>
+          <w:sz w:val="24"/>
+          <w:szCs w:val="24"/>
+        </w:rPr>
+      </w:pPr>
+      <w:r>
+        <w:rPr>
+          <w:rFonts w:ascii="Garamond" w:hAnsi="Garamond"/>
+          <w:sz w:val="24"/>
+          <w:szCs w:val="24"/>
+        </w:rPr>
+        <w:lastRenderedPageBreak/>
+        <w:t>XII. Conclusion and Approval</w:t>
+      </w:r>
+    </w:p>
+    <w:p>
+      <w:pPr>
+        <w:ind w:firstLine="720"/>
+        <w:jc w:val="both"/>
+        <w:rPr>
+          <w:rFonts w:ascii="Garamond" w:hAnsi="Garamond"/>
+          <w:sz w:val="24"/>
+          <w:szCs w:val="24"/>
+        </w:rPr>
+      </w:pPr>
+    </w:p>
+    <w:p>
+      <w:pPr>
+        <w:ind w:firstLine="720"/>
+        <w:jc w:val="both"/>
+        <w:rPr>
+          <w:rFonts w:ascii="Garamond" w:hAnsi="Garamond"/>
+          <w:sz w:val="24"/>
+          <w:szCs w:val="24"/>
+        </w:rPr>
+      </w:pPr>
+      <w:r>
+        <w:rPr>
+          <w:rFonts w:ascii="Garamond" w:hAnsi="Garamond"/>
+          <w:sz w:val="24"/>
+          <w:szCs w:val="24"/>
+        </w:rPr>
+        <w:t>Summary</w:t>
+      </w:r>
+    </w:p>
+    <w:p>
+      <w:pPr>
+        <w:ind w:firstLine="720"/>
+        <w:jc w:val="both"/>
+        <w:rPr>
+          <w:rFonts w:ascii="Garamond" w:hAnsi="Garamond"/>
+          <w:sz w:val="24"/>
+          <w:szCs w:val="24"/>
+        </w:rPr>
+      </w:pPr>
+    </w:p>
+    <w:p>
+      <w:pPr>
+        <w:ind w:firstLine="720"/>
+        <w:jc w:val="both"/>
+        <w:rPr>
+          <w:rFonts w:ascii="Garamond" w:hAnsi="Garamond"/>
+          <w:sz w:val="24"/>
+          <w:szCs w:val="24"/>
+        </w:rPr>
+      </w:pPr>
+      <w:r>
+        <w:rPr>
+          <w:rFonts w:ascii="Garamond" w:hAnsi="Garamond"/>
+          <w:sz w:val="24"/>
+          <w:szCs w:val="24"/>
+        </w:rPr>
+        <w:t>In conclusion “</w:t>
+      </w:r>
+      <w:proofErr w:type="spellStart"/>
+      <w:r>
+        <w:rPr>
+          <w:rFonts w:ascii="Garamond" w:hAnsi="Garamond"/>
+          <w:sz w:val="24"/>
+          <w:szCs w:val="24"/>
+        </w:rPr>
+        <w:t>photoStoackage</w:t>
+      </w:r>
+      <w:proofErr w:type="spellEnd"/>
+      <w:r>
+        <w:rPr>
+          <w:rFonts w:ascii="Garamond" w:hAnsi="Garamond"/>
+          <w:sz w:val="24"/>
+          <w:szCs w:val="24"/>
+        </w:rPr>
+        <w:t>” brings a new resource to developers and content creators to help them speed up the creative process by providing a free of charge service that is fast, easy to use and available on all devices.</w:t>
+      </w:r>
+      <w:r>
+        <w:rPr>
+          <w:rFonts w:ascii="Garamond" w:hAnsi="Garamond"/>
+          <w:sz w:val="24"/>
+          <w:szCs w:val="24"/>
+        </w:rPr>
+        <w:t xml:space="preserve"> It also provides the spirit of community by enabling the communication of its users.</w:t>
+      </w:r>
+    </w:p>
+    <w:p>
+      <w:pPr>
+        <w:ind w:firstLine="720"/>
+        <w:jc w:val="both"/>
+        <w:rPr>
+          <w:rFonts w:ascii="Garamond" w:hAnsi="Garamond"/>
+          <w:sz w:val="24"/>
+          <w:szCs w:val="24"/>
+        </w:rPr>
+      </w:pPr>
+      <w:r>
+        <w:rPr>
+          <w:rFonts w:ascii="Garamond" w:hAnsi="Garamond"/>
+          <w:sz w:val="24"/>
+          <w:szCs w:val="24"/>
+        </w:rPr>
+        <w:t>“</w:t>
+      </w:r>
+      <w:proofErr w:type="spellStart"/>
+      <w:r>
+        <w:rPr>
+          <w:rFonts w:ascii="Garamond" w:hAnsi="Garamond"/>
+          <w:sz w:val="24"/>
+          <w:szCs w:val="24"/>
+        </w:rPr>
+        <w:t>photoStockage</w:t>
+      </w:r>
+      <w:proofErr w:type="spellEnd"/>
+      <w:r>
+        <w:rPr>
+          <w:rFonts w:ascii="Garamond" w:hAnsi="Garamond"/>
+          <w:sz w:val="24"/>
+          <w:szCs w:val="24"/>
+        </w:rPr>
+        <w:t>” is required to be fast and responsive, with as little as possible response times between user interaction and website reaction. The front-end needs to be clean, minimalistic and take in consideration accessibility issues. It needs to provide an enjoyable experience to all users, regardless of their device of choice. The back-end needs to be secure</w:t>
+      </w:r>
+      <w:r>
+        <w:rPr>
+          <w:rFonts w:ascii="Garamond" w:hAnsi="Garamond"/>
+          <w:sz w:val="24"/>
+          <w:szCs w:val="24"/>
+        </w:rPr>
+        <w:t xml:space="preserve"> in order to avoid data breaches and loss of data or service downtime. The database needs to be secured and well designed to provide and store data as fast and as secure as possible.</w:t>
+      </w:r>
+    </w:p>
+    <w:p>
+      <w:pPr>
+        <w:ind w:firstLine="720"/>
+        <w:jc w:val="both"/>
+        <w:rPr>
+          <w:rFonts w:ascii="Garamond" w:hAnsi="Garamond"/>
+          <w:sz w:val="24"/>
+          <w:szCs w:val="24"/>
+        </w:rPr>
+      </w:pPr>
+    </w:p>
+    <w:p>
+      <w:pPr>
+        <w:ind w:firstLine="720"/>
+        <w:jc w:val="both"/>
+        <w:rPr>
+          <w:rFonts w:ascii="Garamond" w:hAnsi="Garamond"/>
+          <w:sz w:val="24"/>
+          <w:szCs w:val="24"/>
+        </w:rPr>
+      </w:pPr>
+      <w:r>
+        <w:rPr>
+          <w:rFonts w:ascii="Garamond" w:hAnsi="Garamond"/>
+          <w:sz w:val="24"/>
+          <w:szCs w:val="24"/>
+        </w:rPr>
+        <w:t>Approval</w:t>
+      </w:r>
+    </w:p>
+    <w:p>
+      <w:pPr>
+        <w:ind w:firstLine="720"/>
+        <w:jc w:val="both"/>
+        <w:rPr>
+          <w:rFonts w:ascii="Garamond" w:hAnsi="Garamond"/>
+          <w:sz w:val="24"/>
+          <w:szCs w:val="24"/>
+        </w:rPr>
+      </w:pPr>
+    </w:p>
+    <w:p>
+      <w:pPr>
+        <w:ind w:firstLine="720"/>
+        <w:jc w:val="both"/>
+        <w:rPr>
+          <w:rFonts w:ascii="Garamond" w:hAnsi="Garamond"/>
+          <w:sz w:val="24"/>
+          <w:szCs w:val="24"/>
+        </w:rPr>
+      </w:pPr>
+      <w:r>
+        <w:rPr>
+          <w:rFonts w:ascii="Garamond" w:hAnsi="Garamond"/>
+          <w:sz w:val="24"/>
+          <w:szCs w:val="24"/>
+        </w:rPr>
+        <w:t>As the sole stakeholder of the project is the owner, no additional approval is required. Once all tests have passed with success, the project is ready to be deployed.</w:t>
+      </w:r>
+    </w:p>
+    <w:p>
+      <w:pPr>
+        <w:ind w:firstLine="720"/>
+        <w:jc w:val="both"/>
+        <w:rPr>
+          <w:rFonts w:ascii="Garamond" w:hAnsi="Garamond"/>
+          <w:sz w:val="24"/>
+          <w:szCs w:val="24"/>
+        </w:rPr>
+      </w:pPr>
+    </w:p>
+    <w:p>
+      <w:pPr>
+        <w:ind w:firstLine="720"/>
+        <w:jc w:val="both"/>
+        <w:rPr>
+          <w:rFonts w:ascii="Garamond" w:hAnsi="Garamond"/>
+          <w:sz w:val="24"/>
+          <w:szCs w:val="24"/>
+        </w:rPr>
+      </w:pPr>
+    </w:p>
+    <w:p>
+      <w:pPr>
+        <w:ind w:firstLine="720"/>
+        <w:jc w:val="both"/>
+        <w:rPr>
+          <w:rFonts w:ascii="Garamond" w:hAnsi="Garamond"/>
+          <w:sz w:val="24"/>
+          <w:szCs w:val="24"/>
+        </w:rPr>
+      </w:pPr>
+    </w:p>
+    <w:p>
+      <w:pPr>
+        <w:ind w:firstLine="720"/>
+        <w:jc w:val="both"/>
+        <w:rPr>
+          <w:rFonts w:ascii="Garamond" w:hAnsi="Garamond"/>
+          <w:sz w:val="24"/>
+          <w:szCs w:val="24"/>
+        </w:rPr>
+      </w:pPr>
+    </w:p>
+    <w:p>
+      <w:pPr>
+        <w:ind w:firstLine="720"/>
+        <w:jc w:val="both"/>
+        <w:rPr>
+          <w:rFonts w:ascii="Garamond" w:hAnsi="Garamond"/>
+          <w:sz w:val="24"/>
+          <w:szCs w:val="24"/>
+        </w:rPr>
+      </w:pPr>
+    </w:p>
+    <w:p>
+      <w:pPr>
+        <w:ind w:firstLine="720"/>
+        <w:jc w:val="both"/>
+        <w:rPr>
+          <w:rFonts w:ascii="Garamond" w:hAnsi="Garamond"/>
+          <w:sz w:val="24"/>
+          <w:szCs w:val="24"/>
+        </w:rPr>
+      </w:pPr>
+    </w:p>
+    <w:p>
+      <w:pPr>
+        <w:ind w:firstLine="720"/>
+        <w:jc w:val="both"/>
+        <w:rPr>
+          <w:rFonts w:ascii="Garamond" w:hAnsi="Garamond"/>
+          <w:sz w:val="24"/>
+          <w:szCs w:val="24"/>
+        </w:rPr>
+      </w:pPr>
+    </w:p>
+    <w:p>
+      <w:pPr>
+        <w:ind w:firstLine="720"/>
+        <w:jc w:val="both"/>
+        <w:rPr>
+          <w:rFonts w:ascii="Garamond" w:hAnsi="Garamond"/>
+          <w:sz w:val="24"/>
+          <w:szCs w:val="24"/>
+        </w:rPr>
+      </w:pPr>
+    </w:p>
+    <w:p>
+      <w:pPr>
+        <w:ind w:firstLine="720"/>
+        <w:jc w:val="both"/>
+        <w:rPr>
+          <w:rFonts w:ascii="Garamond" w:hAnsi="Garamond"/>
+          <w:sz w:val="24"/>
+          <w:szCs w:val="24"/>
+        </w:rPr>
+      </w:pPr>
+    </w:p>
+    <w:p>
+      <w:pPr>
+        <w:ind w:firstLine="720"/>
+        <w:jc w:val="both"/>
+        <w:rPr>
+          <w:rFonts w:ascii="Garamond" w:hAnsi="Garamond"/>
+          <w:sz w:val="24"/>
+          <w:szCs w:val="24"/>
+        </w:rPr>
+      </w:pPr>
+    </w:p>
+    <w:p>
+      <w:pPr>
+        <w:ind w:firstLine="720"/>
+        <w:jc w:val="both"/>
+        <w:rPr>
+          <w:rFonts w:ascii="Garamond" w:hAnsi="Garamond"/>
+          <w:sz w:val="24"/>
+          <w:szCs w:val="24"/>
+        </w:rPr>
+      </w:pPr>
+    </w:p>
+    <w:p>
+      <w:pPr>
+        <w:ind w:firstLine="720"/>
+        <w:jc w:val="both"/>
+        <w:rPr>
+          <w:rFonts w:ascii="Garamond" w:hAnsi="Garamond"/>
+          <w:sz w:val="24"/>
+          <w:szCs w:val="24"/>
+        </w:rPr>
+      </w:pPr>
+    </w:p>
+    <w:p>
+      <w:pPr>
+        <w:ind w:firstLine="720"/>
+        <w:jc w:val="both"/>
+        <w:rPr>
+          <w:rFonts w:ascii="Garamond" w:hAnsi="Garamond"/>
+          <w:sz w:val="24"/>
+          <w:szCs w:val="24"/>
+        </w:rPr>
+      </w:pPr>
+    </w:p>
+    <w:p>
+      <w:pPr>
+        <w:ind w:firstLine="720"/>
+        <w:jc w:val="both"/>
+        <w:rPr>
+          <w:rFonts w:ascii="Garamond" w:hAnsi="Garamond"/>
+          <w:sz w:val="24"/>
+          <w:szCs w:val="24"/>
+        </w:rPr>
+      </w:pPr>
+      <w:r>
+        <w:rPr>
+          <w:rFonts w:ascii="Garamond" w:hAnsi="Garamond"/>
+          <w:sz w:val="24"/>
+          <w:szCs w:val="24"/>
+        </w:rPr>
+        <w:lastRenderedPageBreak/>
+        <w:t>XIII. Additional Considerations</w:t>
+      </w:r>
+    </w:p>
+    <w:p>
+      <w:pPr>
+        <w:ind w:firstLine="720"/>
+        <w:jc w:val="both"/>
+        <w:rPr>
+          <w:rFonts w:ascii="Garamond" w:hAnsi="Garamond"/>
+          <w:sz w:val="24"/>
+          <w:szCs w:val="24"/>
+        </w:rPr>
+      </w:pPr>
+    </w:p>
+    <w:p>
+      <w:pPr>
+        <w:ind w:firstLine="720"/>
+        <w:jc w:val="both"/>
+        <w:rPr>
+          <w:rFonts w:ascii="Garamond" w:hAnsi="Garamond"/>
+          <w:sz w:val="24"/>
+          <w:szCs w:val="24"/>
+        </w:rPr>
+      </w:pPr>
+      <w:r>
+        <w:rPr>
+          <w:rFonts w:ascii="Garamond" w:hAnsi="Garamond"/>
+          <w:sz w:val="24"/>
+          <w:szCs w:val="24"/>
+        </w:rPr>
+        <w:t>Documentation</w:t>
+      </w:r>
+    </w:p>
+    <w:p>
+      <w:pPr>
+        <w:ind w:firstLine="720"/>
+        <w:jc w:val="both"/>
+        <w:rPr>
+          <w:rFonts w:ascii="Garamond" w:hAnsi="Garamond"/>
+          <w:sz w:val="24"/>
+          <w:szCs w:val="24"/>
+        </w:rPr>
+      </w:pPr>
+      <w:r>
+        <w:rPr>
+          <w:rFonts w:ascii="Garamond" w:hAnsi="Garamond"/>
+          <w:sz w:val="24"/>
+          <w:szCs w:val="24"/>
+        </w:rPr>
+        <w:t>A documentation is schedule but not finished at the time of presenting this document.</w:t>
       </w:r>
     </w:p>
     <w:sectPr>

</xml_diff>

<commit_message>
Completed the english version on the specifications document
</commit_message>
<xml_diff>
--- a/cahier - og.docx
+++ b/cahier - og.docx
@@ -31,23 +31,7 @@
           <w:rFonts w:ascii="Garamond" w:hAnsi="Garamond"/>
           <w:lang w:val="fr-CA"/>
         </w:rPr>
-        <w:t>“</w:t>
-      </w:r>
-      <w:proofErr w:type="spellStart"/>
-      <w:r>
-        <w:rPr>
-          <w:rFonts w:ascii="Garamond" w:hAnsi="Garamond"/>
-          <w:lang w:val="fr-CA"/>
-        </w:rPr>
-        <w:t>photoStockage</w:t>
-      </w:r>
-      <w:proofErr w:type="spellEnd"/>
-      <w:r>
-        <w:rPr>
-          <w:rFonts w:ascii="Garamond" w:hAnsi="Garamond"/>
-          <w:lang w:val="fr-CA"/>
-        </w:rPr>
-        <w:t>”</w:t>
+        <w:t>“photoStockage”</w:t>
       </w:r>
     </w:p>
     <w:p>
@@ -187,20 +171,7 @@
           <w:rFonts w:ascii="Garamond" w:hAnsi="Garamond"/>
         </w:rPr>
         <w:tab/>
-      </w:r>
-      <w:proofErr w:type="spellStart"/>
-      <w:r>
-        <w:rPr>
-          <w:rFonts w:ascii="Garamond" w:hAnsi="Garamond"/>
-        </w:rPr>
-        <w:t>i</w:t>
-      </w:r>
-      <w:proofErr w:type="spellEnd"/>
-      <w:r>
-        <w:rPr>
-          <w:rFonts w:ascii="Garamond" w:hAnsi="Garamond"/>
-        </w:rPr>
-        <w:t>. Functional objectives</w:t>
+        <w:t>i. Functional objectives</w:t>
       </w:r>
     </w:p>
     <w:p>
@@ -247,20 +218,7 @@
           <w:rFonts w:ascii="Garamond" w:hAnsi="Garamond"/>
         </w:rPr>
         <w:tab/>
-      </w:r>
-      <w:proofErr w:type="spellStart"/>
-      <w:r>
-        <w:rPr>
-          <w:rFonts w:ascii="Garamond" w:hAnsi="Garamond"/>
-        </w:rPr>
-        <w:t>i</w:t>
-      </w:r>
-      <w:proofErr w:type="spellEnd"/>
-      <w:r>
-        <w:rPr>
-          <w:rFonts w:ascii="Garamond" w:hAnsi="Garamond"/>
-        </w:rPr>
-        <w:t>. Project Team</w:t>
+        <w:t>i. Project Team</w:t>
       </w:r>
     </w:p>
     <w:p>
@@ -307,20 +265,7 @@
           <w:rFonts w:ascii="Garamond" w:hAnsi="Garamond"/>
         </w:rPr>
         <w:tab/>
-      </w:r>
-      <w:proofErr w:type="spellStart"/>
-      <w:r>
-        <w:rPr>
-          <w:rFonts w:ascii="Garamond" w:hAnsi="Garamond"/>
-        </w:rPr>
-        <w:t>i</w:t>
-      </w:r>
-      <w:proofErr w:type="spellEnd"/>
-      <w:r>
-        <w:rPr>
-          <w:rFonts w:ascii="Garamond" w:hAnsi="Garamond"/>
-        </w:rPr>
-        <w:t>. Functional requirements</w:t>
+        <w:t>i. Functional requirements</w:t>
       </w:r>
     </w:p>
     <w:p>
@@ -367,20 +312,7 @@
           <w:rFonts w:ascii="Garamond" w:hAnsi="Garamond"/>
         </w:rPr>
         <w:tab/>
-      </w:r>
-      <w:proofErr w:type="spellStart"/>
-      <w:r>
-        <w:rPr>
-          <w:rFonts w:ascii="Garamond" w:hAnsi="Garamond"/>
-        </w:rPr>
-        <w:t>i</w:t>
-      </w:r>
-      <w:proofErr w:type="spellEnd"/>
-      <w:r>
-        <w:rPr>
-          <w:rFonts w:ascii="Garamond" w:hAnsi="Garamond"/>
-        </w:rPr>
-        <w:t>. Platforms</w:t>
+        <w:t>i. Platforms</w:t>
       </w:r>
     </w:p>
     <w:p>
@@ -577,20 +509,7 @@
           <w:rFonts w:ascii="Garamond" w:hAnsi="Garamond"/>
         </w:rPr>
         <w:tab/>
-      </w:r>
-      <w:proofErr w:type="spellStart"/>
-      <w:r>
-        <w:rPr>
-          <w:rFonts w:ascii="Garamond" w:hAnsi="Garamond"/>
-        </w:rPr>
-        <w:t>i</w:t>
-      </w:r>
-      <w:proofErr w:type="spellEnd"/>
-      <w:r>
-        <w:rPr>
-          <w:rFonts w:ascii="Garamond" w:hAnsi="Garamond"/>
-        </w:rPr>
-        <w:t>. Testing strategy</w:t>
+        <w:t>i. Testing strategy</w:t>
       </w:r>
     </w:p>
     <w:p>
@@ -631,20 +550,7 @@
           <w:rFonts w:ascii="Garamond" w:hAnsi="Garamond"/>
         </w:rPr>
         <w:tab/>
-      </w:r>
-      <w:proofErr w:type="spellStart"/>
-      <w:r>
-        <w:rPr>
-          <w:rFonts w:ascii="Garamond" w:hAnsi="Garamond"/>
-        </w:rPr>
-        <w:t>i</w:t>
-      </w:r>
-      <w:proofErr w:type="spellEnd"/>
-      <w:r>
-        <w:rPr>
-          <w:rFonts w:ascii="Garamond" w:hAnsi="Garamond"/>
-        </w:rPr>
-        <w:t>. Phases</w:t>
+        <w:t>i. Phases</w:t>
       </w:r>
     </w:p>
     <w:p>
@@ -699,20 +605,7 @@
           <w:rFonts w:ascii="Garamond" w:hAnsi="Garamond"/>
         </w:rPr>
         <w:tab/>
-      </w:r>
-      <w:proofErr w:type="spellStart"/>
-      <w:r>
-        <w:rPr>
-          <w:rFonts w:ascii="Garamond" w:hAnsi="Garamond"/>
-        </w:rPr>
-        <w:t>i</w:t>
-      </w:r>
-      <w:proofErr w:type="spellEnd"/>
-      <w:r>
-        <w:rPr>
-          <w:rFonts w:ascii="Garamond" w:hAnsi="Garamond"/>
-        </w:rPr>
-        <w:t>. Intellectual Property</w:t>
+        <w:t>i. Intellectual Property</w:t>
       </w:r>
     </w:p>
     <w:p>
@@ -753,20 +646,7 @@
           <w:rFonts w:ascii="Garamond" w:hAnsi="Garamond"/>
         </w:rPr>
         <w:tab/>
-      </w:r>
-      <w:proofErr w:type="spellStart"/>
-      <w:r>
-        <w:rPr>
-          <w:rFonts w:ascii="Garamond" w:hAnsi="Garamond"/>
-        </w:rPr>
-        <w:t>i</w:t>
-      </w:r>
-      <w:proofErr w:type="spellEnd"/>
-      <w:r>
-        <w:rPr>
-          <w:rFonts w:ascii="Garamond" w:hAnsi="Garamond"/>
-        </w:rPr>
-        <w:t>. Summary</w:t>
+        <w:t>i. Summary</w:t>
       </w:r>
     </w:p>
     <w:p>
@@ -781,44 +661,27 @@
           <w:rFonts w:ascii="Garamond" w:hAnsi="Garamond"/>
           <w:lang w:val="fr-FR"/>
         </w:rPr>
-        <w:t xml:space="preserve">XIII. </w:t>
-      </w:r>
-      <w:proofErr w:type="spellStart"/>
+        <w:t>XIII. Additional</w:t>
+      </w:r>
+    </w:p>
+    <w:p>
+      <w:pPr>
+        <w:rPr>
+          <w:rFonts w:ascii="Garamond" w:hAnsi="Garamond"/>
+        </w:rPr>
+      </w:pPr>
       <w:r>
         <w:rPr>
           <w:rFonts w:ascii="Garamond" w:hAnsi="Garamond"/>
           <w:lang w:val="fr-FR"/>
         </w:rPr>
-        <w:t>Additional</w:t>
-      </w:r>
-      <w:proofErr w:type="spellEnd"/>
-    </w:p>
-    <w:p>
-      <w:pPr>
-        <w:rPr>
-          <w:rFonts w:ascii="Garamond" w:hAnsi="Garamond"/>
-        </w:rPr>
-      </w:pPr>
-      <w:r>
-        <w:rPr>
-          <w:rFonts w:ascii="Garamond" w:hAnsi="Garamond"/>
-          <w:lang w:val="fr-FR"/>
-        </w:rPr>
         <w:tab/>
       </w:r>
-      <w:proofErr w:type="spellStart"/>
-      <w:r>
-        <w:rPr>
-          <w:rFonts w:ascii="Garamond" w:hAnsi="Garamond"/>
-        </w:rPr>
-        <w:t>i</w:t>
-      </w:r>
-      <w:proofErr w:type="spellEnd"/>
-      <w:r>
-        <w:rPr>
-          <w:rFonts w:ascii="Garamond" w:hAnsi="Garamond"/>
-        </w:rPr>
-        <w:t>. Documentation</w:t>
+      <w:r>
+        <w:rPr>
+          <w:rFonts w:ascii="Garamond" w:hAnsi="Garamond"/>
+        </w:rPr>
+        <w:t>i. Documentation</w:t>
       </w:r>
     </w:p>
     <w:p>
@@ -1039,16 +902,7 @@
           <w:sz w:val="24"/>
           <w:szCs w:val="24"/>
         </w:rPr>
-        <w:t>“</w:t>
-      </w:r>
-      <w:proofErr w:type="spellStart"/>
-      <w:r>
-        <w:rPr>
-          <w:rFonts w:ascii="Garamond" w:hAnsi="Garamond"/>
-          <w:sz w:val="24"/>
-          <w:szCs w:val="24"/>
-        </w:rPr>
-        <w:t>photoStock</w:t>
+        <w:t>“photoStock</w:t>
       </w:r>
       <w:r>
         <w:rPr>
@@ -1064,42 +918,15 @@
           <w:sz w:val="24"/>
           <w:szCs w:val="24"/>
         </w:rPr>
-        <w:t>ge</w:t>
-      </w:r>
-      <w:proofErr w:type="spellEnd"/>
-      <w:r>
-        <w:rPr>
-          <w:rFonts w:ascii="Garamond" w:hAnsi="Garamond"/>
-          <w:sz w:val="24"/>
-          <w:szCs w:val="24"/>
-        </w:rPr>
-        <w:t xml:space="preserve">” </w:t>
-      </w:r>
-      <w:r>
-        <w:rPr>
-          <w:rFonts w:ascii="Garamond" w:hAnsi="Garamond"/>
-          <w:sz w:val="24"/>
-          <w:szCs w:val="24"/>
-        </w:rPr>
-        <w:t>is a website / platform on which users can freely download and use high-quality photographs for any use they see fit. Users are also encouraged to upload and share their own photographs and experiences, creating a rich and diverse collection of images. The core functionality of “</w:t>
-      </w:r>
-      <w:proofErr w:type="spellStart"/>
-      <w:r>
-        <w:rPr>
-          <w:rFonts w:ascii="Garamond" w:hAnsi="Garamond"/>
-          <w:sz w:val="24"/>
-          <w:szCs w:val="24"/>
-        </w:rPr>
-        <w:t>photoStockage</w:t>
-      </w:r>
-      <w:proofErr w:type="spellEnd"/>
-      <w:r>
-        <w:rPr>
-          <w:rFonts w:ascii="Garamond" w:hAnsi="Garamond"/>
-          <w:sz w:val="24"/>
-          <w:szCs w:val="24"/>
-        </w:rPr>
-        <w:t>” includes</w:t>
+        <w:t xml:space="preserve">ge” </w:t>
+      </w:r>
+      <w:r>
+        <w:rPr>
+          <w:rFonts w:ascii="Garamond" w:hAnsi="Garamond"/>
+          <w:sz w:val="24"/>
+          <w:szCs w:val="24"/>
+        </w:rPr>
+        <w:t>is a website / platform on which users can freely download and use high-quality photographs for any use they see fit. Users are also encouraged to upload and share their own photographs and experiences, creating a rich and diverse collection of images. The core functionality of “photoStockage” includes</w:t>
       </w:r>
       <w:r>
         <w:rPr>
@@ -1126,61 +953,7 @@
           <w:sz w:val="24"/>
           <w:szCs w:val="24"/>
         </w:rPr>
-        <w:t>“</w:t>
-      </w:r>
-      <w:proofErr w:type="spellStart"/>
-      <w:r>
-        <w:rPr>
-          <w:rFonts w:ascii="Garamond" w:hAnsi="Garamond"/>
-          <w:sz w:val="24"/>
-          <w:szCs w:val="24"/>
-        </w:rPr>
-        <w:t>photoStockage</w:t>
-      </w:r>
-      <w:proofErr w:type="spellEnd"/>
-      <w:r>
-        <w:rPr>
-          <w:rFonts w:ascii="Garamond" w:hAnsi="Garamond"/>
-          <w:sz w:val="24"/>
-          <w:szCs w:val="24"/>
-        </w:rPr>
-        <w:t>” addresses the need for ease of accessibility to high quality photos without the need of expensive licenses or annoying crediting of websites and or creators. The service is free and it allows downloading and uploading of high-quality photos for personal and commercial use without legal complications. Many other websites charge for commercial usage, have heavy restrictions on the type of usage that is allowed and often have availability limitations. “</w:t>
-      </w:r>
-      <w:proofErr w:type="spellStart"/>
-      <w:r>
-        <w:rPr>
-          <w:rFonts w:ascii="Garamond" w:hAnsi="Garamond"/>
-          <w:sz w:val="24"/>
-          <w:szCs w:val="24"/>
-        </w:rPr>
-        <w:t>photoStockage</w:t>
-      </w:r>
-      <w:proofErr w:type="spellEnd"/>
-      <w:r>
-        <w:rPr>
-          <w:rFonts w:ascii="Garamond" w:hAnsi="Garamond"/>
-          <w:sz w:val="24"/>
-          <w:szCs w:val="24"/>
-        </w:rPr>
-        <w:t xml:space="preserve">” eliminates these barriers by providing a library of images that can be used freely, as long as the users agree to a legal usage (as stated in the terms of service. It </w:t>
-      </w:r>
-      <w:proofErr w:type="spellStart"/>
-      <w:r>
-        <w:rPr>
-          <w:rFonts w:ascii="Garamond" w:hAnsi="Garamond"/>
-          <w:sz w:val="24"/>
-          <w:szCs w:val="24"/>
-        </w:rPr>
-        <w:t>can not</w:t>
-      </w:r>
-      <w:proofErr w:type="spellEnd"/>
-      <w:r>
-        <w:rPr>
-          <w:rFonts w:ascii="Garamond" w:hAnsi="Garamond"/>
-          <w:sz w:val="24"/>
-          <w:szCs w:val="24"/>
-        </w:rPr>
-        <w:t xml:space="preserve"> effectively be enforced but the data of people that use photos of the website in unlawful ways will be given to the authorities.).</w:t>
+        <w:t>“photoStockage” addresses the need for ease of accessibility to high quality photos without the need of expensive licenses or annoying crediting of websites and or creators. The service is free and it allows downloading and uploading of high-quality photos for personal and commercial use without legal complications. Many other websites charge for commercial usage, have heavy restrictions on the type of usage that is allowed and often have availability limitations. “photoStockage” eliminates these barriers by providing a library of images that can be used freely, as long as the users agree to a legal usage (as stated in the terms of service. It can not effectively be enforced but the data of people that use photos of the website in unlawful ways will be given to the authorities.).</w:t>
       </w:r>
     </w:p>
     <w:p>
@@ -1218,25 +991,7 @@
           <w:sz w:val="24"/>
           <w:szCs w:val="24"/>
         </w:rPr>
-        <w:t>The main selling points of “</w:t>
-      </w:r>
-      <w:proofErr w:type="spellStart"/>
-      <w:r>
-        <w:rPr>
-          <w:rFonts w:ascii="Garamond" w:hAnsi="Garamond"/>
-          <w:sz w:val="24"/>
-          <w:szCs w:val="24"/>
-        </w:rPr>
-        <w:t>photoStockage</w:t>
-      </w:r>
-      <w:proofErr w:type="spellEnd"/>
-      <w:r>
-        <w:rPr>
-          <w:rFonts w:ascii="Garamond" w:hAnsi="Garamond"/>
-          <w:sz w:val="24"/>
-          <w:szCs w:val="24"/>
-        </w:rPr>
-        <w:t xml:space="preserve">” are the pricing of it, as already stated it is completely free for all types of usage. There are no hidden fees, no premium memberships or any memberships of any kind. Another selling point is its simplicity and its user-friendly </w:t>
+        <w:t xml:space="preserve">The main selling points of “photoStockage” are the pricing of it, as already stated it is completely free for all types of usage. There are no hidden fees, no premium memberships or any memberships of any kind. Another selling point is its simplicity and its user-friendly </w:t>
       </w:r>
       <w:r>
         <w:rPr>
@@ -1298,25 +1053,7 @@
           <w:sz w:val="24"/>
           <w:szCs w:val="24"/>
         </w:rPr>
-        <w:t>This project’s objectives are to promote the value of shared resources and open, truly free content, to establish “</w:t>
-      </w:r>
-      <w:proofErr w:type="spellStart"/>
-      <w:r>
-        <w:rPr>
-          <w:rFonts w:ascii="Garamond" w:hAnsi="Garamond"/>
-          <w:sz w:val="24"/>
-          <w:szCs w:val="24"/>
-        </w:rPr>
-        <w:t>photoStockage</w:t>
-      </w:r>
-      <w:proofErr w:type="spellEnd"/>
-      <w:r>
-        <w:rPr>
-          <w:rFonts w:ascii="Garamond" w:hAnsi="Garamond"/>
-          <w:sz w:val="24"/>
-          <w:szCs w:val="24"/>
-        </w:rPr>
-        <w:t>” as a leading, if not the leading, platform for free photo sharing, increasing brand visibility and recognition, to support the creative industry by providing a resource pool at no cost which will enhance brand loyalty and user engagement.</w:t>
+        <w:t>This project’s objectives are to promote the value of shared resources and open, truly free content, to establish “photoStockage” as a leading, if not the leading, platform for free photo sharing, increasing brand visibility and recognition, to support the creative industry by providing a resource pool at no cost which will enhance brand loyalty and user engagement.</w:t>
       </w:r>
     </w:p>
     <w:p>
@@ -1353,25 +1090,7 @@
           <w:szCs w:val="24"/>
         </w:rPr>
         <w:tab/>
-        <w:t xml:space="preserve">The platform’s features include the creation of user accounts / profiles, photo uploading, downloading, sharing and management, advanced searching and filtering options for photos, a legal agreement confirmation for photo usage on top of </w:t>
-      </w:r>
-      <w:proofErr w:type="spellStart"/>
-      <w:r>
-        <w:rPr>
-          <w:rFonts w:ascii="Garamond" w:hAnsi="Garamond"/>
-          <w:sz w:val="24"/>
-          <w:szCs w:val="24"/>
-        </w:rPr>
-        <w:t>gdpr</w:t>
-      </w:r>
-      <w:proofErr w:type="spellEnd"/>
-      <w:r>
-        <w:rPr>
-          <w:rFonts w:ascii="Garamond" w:hAnsi="Garamond"/>
-          <w:sz w:val="24"/>
-          <w:szCs w:val="24"/>
-        </w:rPr>
-        <w:t xml:space="preserve"> compliance, community features in the form of likes on photos and saving downloaded and liked photos and mobile-friendly design and responsiveness for usage on a variate of devices. </w:t>
+        <w:t xml:space="preserve">The platform’s features include the creation of user accounts / profiles, photo uploading, downloading, sharing and management, advanced searching and filtering options for photos, a legal agreement confirmation for photo usage on top of gdpr compliance, community features in the form of likes on photos and saving downloaded and liked photos and mobile-friendly design and responsiveness for usage on a variate of devices. </w:t>
       </w:r>
     </w:p>
     <w:p>
@@ -1391,25 +1110,7 @@
           <w:szCs w:val="24"/>
         </w:rPr>
         <w:lastRenderedPageBreak/>
-        <w:t xml:space="preserve">The target browsers include all major browsers like chrome, </w:t>
-      </w:r>
-      <w:proofErr w:type="spellStart"/>
-      <w:r>
-        <w:rPr>
-          <w:rFonts w:ascii="Garamond" w:hAnsi="Garamond"/>
-          <w:sz w:val="24"/>
-          <w:szCs w:val="24"/>
-        </w:rPr>
-        <w:t>firefox</w:t>
-      </w:r>
-      <w:proofErr w:type="spellEnd"/>
-      <w:r>
-        <w:rPr>
-          <w:rFonts w:ascii="Garamond" w:hAnsi="Garamond"/>
-          <w:sz w:val="24"/>
-          <w:szCs w:val="24"/>
-        </w:rPr>
-        <w:t>, edge as well as support for older versions of internet explorer. The mobile friendly user interface allows ease of use to both desktop and mobile users</w:t>
+        <w:t>The target browsers include all major browsers like chrome, firefox, edge as well as support for older versions of internet explorer. The mobile friendly user interface allows ease of use to both desktop and mobile users</w:t>
       </w:r>
       <w:r>
         <w:rPr>
@@ -2167,25 +1868,7 @@
           <w:sz w:val="24"/>
           <w:szCs w:val="24"/>
         </w:rPr>
-        <w:t xml:space="preserve">Performance, security and usability features </w:t>
-      </w:r>
-      <w:proofErr w:type="spellStart"/>
-      <w:r>
-        <w:rPr>
-          <w:rFonts w:ascii="Garamond" w:hAnsi="Garamond"/>
-          <w:sz w:val="24"/>
-          <w:szCs w:val="24"/>
-        </w:rPr>
-        <w:t>can not</w:t>
-      </w:r>
-      <w:proofErr w:type="spellEnd"/>
-      <w:r>
-        <w:rPr>
-          <w:rFonts w:ascii="Garamond" w:hAnsi="Garamond"/>
-          <w:sz w:val="24"/>
-          <w:szCs w:val="24"/>
-        </w:rPr>
-        <w:t xml:space="preserve"> be presented at the current state of the platform as they are not implemented!</w:t>
+        <w:t>Performance, security and usability features can not be presented at the current state of the platform as they are not implemented!</w:t>
       </w:r>
     </w:p>
     <w:p>
@@ -2275,25 +1958,7 @@
           <w:sz w:val="24"/>
           <w:szCs w:val="24"/>
         </w:rPr>
-        <w:t xml:space="preserve">, all photos will include automatically an alt tag for alternative text as well as the aria tag for the narrator. </w:t>
-      </w:r>
-      <w:proofErr w:type="spellStart"/>
-      <w:r>
-        <w:rPr>
-          <w:rFonts w:ascii="Garamond" w:hAnsi="Garamond"/>
-          <w:sz w:val="24"/>
-          <w:szCs w:val="24"/>
-        </w:rPr>
-        <w:t>Further more</w:t>
-      </w:r>
-      <w:proofErr w:type="spellEnd"/>
-      <w:r>
-        <w:rPr>
-          <w:rFonts w:ascii="Garamond" w:hAnsi="Garamond"/>
-          <w:sz w:val="24"/>
-          <w:szCs w:val="24"/>
-        </w:rPr>
-        <w:t xml:space="preserve"> users will be able to contact the administration to suggest their own changes to be implemented.</w:t>
+        <w:t>, all photos will include automatically an alt tag for alternative text as well as the aria tag for the narrator. Further more users will be able to contact the administration to suggest their own changes to be implemented.</w:t>
       </w:r>
     </w:p>
     <w:p>
@@ -3004,25 +2669,7 @@
           <w:sz w:val="24"/>
           <w:szCs w:val="24"/>
         </w:rPr>
-        <w:t>“</w:t>
-      </w:r>
-      <w:proofErr w:type="spellStart"/>
-      <w:r>
-        <w:rPr>
-          <w:rFonts w:ascii="Garamond" w:hAnsi="Garamond"/>
-          <w:sz w:val="24"/>
-          <w:szCs w:val="24"/>
-        </w:rPr>
-        <w:t>photoStockage</w:t>
-      </w:r>
-      <w:proofErr w:type="spellEnd"/>
-      <w:r>
-        <w:rPr>
-          <w:rFonts w:ascii="Garamond" w:hAnsi="Garamond"/>
-          <w:sz w:val="24"/>
-          <w:szCs w:val="24"/>
-        </w:rPr>
-        <w:t>” offers three different roles for its users: an administrative role, reserved for the developer and trusted members, a user role, for all registered members and finally the role of the guest for anyone wishing to browse and utilize the website without the need of an account.</w:t>
+        <w:t>“photoStockage” offers three different roles for its users: an administrative role, reserved for the developer and trusted members, a user role, for all registered members and finally the role of the guest for anyone wishing to browse and utilize the website without the need of an account.</w:t>
       </w:r>
     </w:p>
     <w:p>
@@ -3203,25 +2850,7 @@
           <w:sz w:val="24"/>
           <w:szCs w:val="24"/>
         </w:rPr>
-        <w:t xml:space="preserve">“upload” an image for uploading a new image, selecting their photo, filling in the forms detailing the name of the photo and its tags, choosing a photo and then clicking on the edit button which allows them to alter the name or the tags of the photo or even the photo itself and finally the delete button that prompts the user with a question asking them if they are </w:t>
-      </w:r>
-      <w:proofErr w:type="spellStart"/>
-      <w:r>
-        <w:rPr>
-          <w:rFonts w:ascii="Garamond" w:hAnsi="Garamond"/>
-          <w:sz w:val="24"/>
-          <w:szCs w:val="24"/>
-        </w:rPr>
-        <w:t>suer</w:t>
-      </w:r>
-      <w:proofErr w:type="spellEnd"/>
-      <w:r>
-        <w:rPr>
-          <w:rFonts w:ascii="Garamond" w:hAnsi="Garamond"/>
-          <w:sz w:val="24"/>
-          <w:szCs w:val="24"/>
-        </w:rPr>
-        <w:t xml:space="preserve"> they want to delete the image.</w:t>
+        <w:t>“upload” an image for uploading a new image, selecting their photo, filling in the forms detailing the name of the photo and its tags, choosing a photo and then clicking on the edit button which allows them to alter the name or the tags of the photo or even the photo itself and finally the delete button that prompts the user with a question asking them if they are suer they want to delete the image.</w:t>
       </w:r>
     </w:p>
     <w:p>
@@ -3657,25 +3286,7 @@
           <w:sz w:val="24"/>
           <w:szCs w:val="24"/>
         </w:rPr>
-        <w:t>“</w:t>
-      </w:r>
-      <w:proofErr w:type="spellStart"/>
-      <w:r>
-        <w:rPr>
-          <w:rFonts w:ascii="Garamond" w:hAnsi="Garamond"/>
-          <w:sz w:val="24"/>
-          <w:szCs w:val="24"/>
-        </w:rPr>
-        <w:t>photoStockage</w:t>
-      </w:r>
-      <w:proofErr w:type="spellEnd"/>
-      <w:r>
-        <w:rPr>
-          <w:rFonts w:ascii="Garamond" w:hAnsi="Garamond"/>
-          <w:sz w:val="24"/>
-          <w:szCs w:val="24"/>
-        </w:rPr>
-        <w:t>” aims to be used by any platform. The website’s content is available to be viewed and accessed by all browsers. It is made with consideration of smaller and bigger screens allowing it to be navigated by mobile devices, desktops and laptops. The site needs to be accessed online, meaning the user is required to have an internet connection with the relatively fast speeds for a smoother experience.</w:t>
+        <w:t>“photoStockage” aims to be used by any platform. The website’s content is available to be viewed and accessed by all browsers. It is made with consideration of smaller and bigger screens allowing it to be navigated by mobile devices, desktops and laptops. The site needs to be accessed online, meaning the user is required to have an internet connection with the relatively fast speeds for a smoother experience.</w:t>
       </w:r>
     </w:p>
     <w:p>
@@ -3735,98 +3346,26 @@
           <w:sz w:val="24"/>
           <w:szCs w:val="24"/>
         </w:rPr>
-        <w:t xml:space="preserve">The front-end of the platform is based on the meta-framework Next.js which is a </w:t>
-      </w:r>
-      <w:proofErr w:type="spellStart"/>
-      <w:r>
-        <w:rPr>
-          <w:rFonts w:ascii="Garamond" w:hAnsi="Garamond"/>
-          <w:sz w:val="24"/>
-          <w:szCs w:val="24"/>
-        </w:rPr>
-        <w:t>javascript</w:t>
-      </w:r>
-      <w:proofErr w:type="spellEnd"/>
-      <w:r>
-        <w:rPr>
-          <w:rFonts w:ascii="Garamond" w:hAnsi="Garamond"/>
-          <w:sz w:val="24"/>
-          <w:szCs w:val="24"/>
-        </w:rPr>
-        <w:t xml:space="preserve"> framework of the known </w:t>
-      </w:r>
-      <w:proofErr w:type="spellStart"/>
-      <w:r>
-        <w:rPr>
-          <w:rFonts w:ascii="Garamond" w:hAnsi="Garamond"/>
-          <w:sz w:val="24"/>
-          <w:szCs w:val="24"/>
-        </w:rPr>
-        <w:t>javascript</w:t>
-      </w:r>
-      <w:proofErr w:type="spellEnd"/>
-      <w:r>
-        <w:rPr>
-          <w:rFonts w:ascii="Garamond" w:hAnsi="Garamond"/>
-          <w:sz w:val="24"/>
-          <w:szCs w:val="24"/>
-        </w:rPr>
-        <w:t xml:space="preserve"> library React. Next.js enables a faster development process as well as developer friendly user experience and a community that includes members of the </w:t>
-      </w:r>
-      <w:proofErr w:type="spellStart"/>
-      <w:r>
-        <w:rPr>
-          <w:rFonts w:ascii="Garamond" w:hAnsi="Garamond"/>
-          <w:sz w:val="24"/>
-          <w:szCs w:val="24"/>
-        </w:rPr>
-        <w:t>javascript</w:t>
-      </w:r>
-      <w:proofErr w:type="spellEnd"/>
-      <w:r>
-        <w:rPr>
-          <w:rFonts w:ascii="Garamond" w:hAnsi="Garamond"/>
-          <w:sz w:val="24"/>
-          <w:szCs w:val="24"/>
-        </w:rPr>
-        <w:t xml:space="preserve"> ecosystem, react and next.js ecosystem making accessibility and availability issues of resources very limited. </w:t>
-      </w:r>
-    </w:p>
-    <w:p>
-      <w:pPr>
-        <w:ind w:firstLine="720"/>
-        <w:jc w:val="both"/>
-        <w:rPr>
-          <w:rFonts w:ascii="Garamond" w:hAnsi="Garamond"/>
-          <w:sz w:val="24"/>
-          <w:szCs w:val="24"/>
-        </w:rPr>
-      </w:pPr>
-      <w:r>
-        <w:rPr>
-          <w:rFonts w:ascii="Garamond" w:hAnsi="Garamond"/>
-          <w:sz w:val="24"/>
-          <w:szCs w:val="24"/>
-        </w:rPr>
-        <w:t xml:space="preserve">The back-end is consisted by node.js, another </w:t>
-      </w:r>
-      <w:proofErr w:type="spellStart"/>
-      <w:r>
-        <w:rPr>
-          <w:rFonts w:ascii="Garamond" w:hAnsi="Garamond"/>
-          <w:sz w:val="24"/>
-          <w:szCs w:val="24"/>
-        </w:rPr>
-        <w:t>javascript</w:t>
-      </w:r>
-      <w:proofErr w:type="spellEnd"/>
-      <w:r>
-        <w:rPr>
-          <w:rFonts w:ascii="Garamond" w:hAnsi="Garamond"/>
-          <w:sz w:val="24"/>
-          <w:szCs w:val="24"/>
-        </w:rPr>
-        <w:t xml:space="preserve"> framework that acts as the middle man between the front-end and the database, as well as other middleware like Clerk that handles user subscription and authentication.</w:t>
+        <w:t xml:space="preserve">The front-end of the platform is based on the meta-framework Next.js which is a javascript framework of the known javascript library React. Next.js enables a faster development process as well as developer friendly user experience and a community that includes members of the javascript ecosystem, react and next.js ecosystem making accessibility and availability issues of resources very limited. </w:t>
+      </w:r>
+    </w:p>
+    <w:p>
+      <w:pPr>
+        <w:ind w:firstLine="720"/>
+        <w:jc w:val="both"/>
+        <w:rPr>
+          <w:rFonts w:ascii="Garamond" w:hAnsi="Garamond"/>
+          <w:sz w:val="24"/>
+          <w:szCs w:val="24"/>
+        </w:rPr>
+      </w:pPr>
+      <w:r>
+        <w:rPr>
+          <w:rFonts w:ascii="Garamond" w:hAnsi="Garamond"/>
+          <w:sz w:val="24"/>
+          <w:szCs w:val="24"/>
+        </w:rPr>
+        <w:t>The back-end is consisted by node.js, another javascript framework that acts as the middle man between the front-end and the database, as well as other middleware like Clerk that handles user subscription and authentication.</w:t>
       </w:r>
     </w:p>
     <w:p>
@@ -3921,25 +3460,7 @@
           <w:sz w:val="24"/>
           <w:szCs w:val="24"/>
         </w:rPr>
-        <w:t xml:space="preserve">It is also important to mention the use of LLMs like ChatGPT, Llama3 and </w:t>
-      </w:r>
-      <w:proofErr w:type="spellStart"/>
-      <w:r>
-        <w:rPr>
-          <w:rFonts w:ascii="Garamond" w:hAnsi="Garamond"/>
-          <w:sz w:val="24"/>
-          <w:szCs w:val="24"/>
-        </w:rPr>
-        <w:t>Mixtral</w:t>
-      </w:r>
-      <w:proofErr w:type="spellEnd"/>
-      <w:r>
-        <w:rPr>
-          <w:rFonts w:ascii="Garamond" w:hAnsi="Garamond"/>
-          <w:sz w:val="24"/>
-          <w:szCs w:val="24"/>
-        </w:rPr>
-        <w:t xml:space="preserve"> as they are used for providing assistance whenever the resources mentioned above do not suffice.</w:t>
+        <w:t>It is also important to mention the use of LLMs like ChatGPT, Llama3 and Mixtral as they are used for providing assistance whenever the resources mentioned above do not suffice.</w:t>
       </w:r>
     </w:p>
     <w:p>
@@ -4332,25 +3853,7 @@
           <w:sz w:val="24"/>
           <w:szCs w:val="24"/>
         </w:rPr>
-        <w:t>The visual style throughout the website consists of simplicity and minimalistic values reflecting the goal and focus of “</w:t>
-      </w:r>
-      <w:proofErr w:type="spellStart"/>
-      <w:r>
-        <w:rPr>
-          <w:rFonts w:ascii="Garamond" w:hAnsi="Garamond"/>
-          <w:sz w:val="24"/>
-          <w:szCs w:val="24"/>
-        </w:rPr>
-        <w:t>photoStockage</w:t>
-      </w:r>
-      <w:proofErr w:type="spellEnd"/>
-      <w:r>
-        <w:rPr>
-          <w:rFonts w:ascii="Garamond" w:hAnsi="Garamond"/>
-          <w:sz w:val="24"/>
-          <w:szCs w:val="24"/>
-        </w:rPr>
-        <w:t>”.</w:t>
+        <w:t>The visual style throughout the website consists of simplicity and minimalistic values reflecting the goal and focus of “photoStockage”.</w:t>
       </w:r>
     </w:p>
     <w:p>
@@ -4658,97 +4161,7 @@
           <w:sz w:val="24"/>
           <w:szCs w:val="24"/>
         </w:rPr>
-        <w:t xml:space="preserve">The photos table includes six rows: p id, u id, p name, </w:t>
-      </w:r>
-      <w:proofErr w:type="spellStart"/>
-      <w:r>
-        <w:rPr>
-          <w:rFonts w:ascii="Garamond" w:hAnsi="Garamond"/>
-          <w:sz w:val="24"/>
-          <w:szCs w:val="24"/>
-        </w:rPr>
-        <w:t>url</w:t>
-      </w:r>
-      <w:proofErr w:type="spellEnd"/>
-      <w:r>
-        <w:rPr>
-          <w:rFonts w:ascii="Garamond" w:hAnsi="Garamond"/>
-          <w:sz w:val="24"/>
-          <w:szCs w:val="24"/>
-        </w:rPr>
-        <w:t xml:space="preserve">, </w:t>
-      </w:r>
-      <w:proofErr w:type="spellStart"/>
-      <w:r>
-        <w:rPr>
-          <w:rFonts w:ascii="Garamond" w:hAnsi="Garamond"/>
-          <w:sz w:val="24"/>
-          <w:szCs w:val="24"/>
-        </w:rPr>
-        <w:t>descr</w:t>
-      </w:r>
-      <w:proofErr w:type="spellEnd"/>
-      <w:r>
-        <w:rPr>
-          <w:rFonts w:ascii="Garamond" w:hAnsi="Garamond"/>
-          <w:sz w:val="24"/>
-          <w:szCs w:val="24"/>
-        </w:rPr>
-        <w:t xml:space="preserve"> and uploaded at. With the exception of the </w:t>
-      </w:r>
-      <w:proofErr w:type="spellStart"/>
-      <w:r>
-        <w:rPr>
-          <w:rFonts w:ascii="Garamond" w:hAnsi="Garamond"/>
-          <w:sz w:val="24"/>
-          <w:szCs w:val="24"/>
-        </w:rPr>
-        <w:t>descr</w:t>
-      </w:r>
-      <w:proofErr w:type="spellEnd"/>
-      <w:r>
-        <w:rPr>
-          <w:rFonts w:ascii="Garamond" w:hAnsi="Garamond"/>
-          <w:sz w:val="24"/>
-          <w:szCs w:val="24"/>
-        </w:rPr>
-        <w:t xml:space="preserve"> field all other rows are required. P id or photo id is used to identify stored photos, it is a number value and the primary key of the table, it is also automatically incremented. U id or user id is an imported field from the users table to identify the owner of the photo. P name or photo name is used to define a name for the photo and is a string. </w:t>
-      </w:r>
-      <w:proofErr w:type="spellStart"/>
-      <w:r>
-        <w:rPr>
-          <w:rFonts w:ascii="Garamond" w:hAnsi="Garamond"/>
-          <w:sz w:val="24"/>
-          <w:szCs w:val="24"/>
-        </w:rPr>
-        <w:t>Url</w:t>
-      </w:r>
-      <w:proofErr w:type="spellEnd"/>
-      <w:r>
-        <w:rPr>
-          <w:rFonts w:ascii="Garamond" w:hAnsi="Garamond"/>
-          <w:sz w:val="24"/>
-          <w:szCs w:val="24"/>
-        </w:rPr>
-        <w:t xml:space="preserve"> is the field that defines the path in which in the image is stored and is also string. </w:t>
-      </w:r>
-      <w:proofErr w:type="spellStart"/>
-      <w:r>
-        <w:rPr>
-          <w:rFonts w:ascii="Garamond" w:hAnsi="Garamond"/>
-          <w:sz w:val="24"/>
-          <w:szCs w:val="24"/>
-        </w:rPr>
-        <w:t>Descr</w:t>
-      </w:r>
-      <w:proofErr w:type="spellEnd"/>
-      <w:r>
-        <w:rPr>
-          <w:rFonts w:ascii="Garamond" w:hAnsi="Garamond"/>
-          <w:sz w:val="24"/>
-          <w:szCs w:val="24"/>
-        </w:rPr>
-        <w:t xml:space="preserve"> or description is a string field used to describe the photo. </w:t>
+        <w:t xml:space="preserve">The photos table includes six rows: p id, u id, p name, url, descr and uploaded at. With the exception of the descr field all other rows are required. P id or photo id is used to identify stored photos, it is a number value and the primary key of the table, it is also automatically incremented. U id or user id is an imported field from the users table to identify the owner of the photo. P name or photo name is used to define a name for the photo and is a string. Url is the field that defines the path in which in the image is stored and is also string. Descr or description is a string field used to describe the photo. </w:t>
       </w:r>
       <w:r>
         <w:rPr>
@@ -4775,25 +4188,7 @@
           <w:sz w:val="24"/>
           <w:szCs w:val="24"/>
         </w:rPr>
-        <w:t xml:space="preserve">The reactions user table consists of three rows: </w:t>
-      </w:r>
-      <w:proofErr w:type="spellStart"/>
-      <w:r>
-        <w:rPr>
-          <w:rFonts w:ascii="Garamond" w:hAnsi="Garamond"/>
-          <w:sz w:val="24"/>
-          <w:szCs w:val="24"/>
-        </w:rPr>
-        <w:t>ru</w:t>
-      </w:r>
-      <w:proofErr w:type="spellEnd"/>
-      <w:r>
-        <w:rPr>
-          <w:rFonts w:ascii="Garamond" w:hAnsi="Garamond"/>
-          <w:sz w:val="24"/>
-          <w:szCs w:val="24"/>
-        </w:rPr>
-        <w:t xml:space="preserve"> id, user id, p id. Ru id or reaction user id is the primary key and like other tables shares the same properties. The u id or user id is imported from the users table and the p id or photo id from the photos table.</w:t>
+        <w:t>The reactions user table consists of three rows: ru id, user id, p id. Ru id or reaction user id is the primary key and like other tables shares the same properties. The u id or user id is imported from the users table and the p id or photo id from the photos table.</w:t>
       </w:r>
     </w:p>
     <w:p>
@@ -4828,25 +4223,7 @@
           <w:sz w:val="24"/>
           <w:szCs w:val="24"/>
         </w:rPr>
-        <w:t xml:space="preserve"> are: album id, user id and album name. The first two are numbers with the album id being the primary key and user id an imported key from the </w:t>
-      </w:r>
-      <w:proofErr w:type="gramStart"/>
-      <w:r>
-        <w:rPr>
-          <w:rFonts w:ascii="Garamond" w:hAnsi="Garamond"/>
-          <w:sz w:val="24"/>
-          <w:szCs w:val="24"/>
-        </w:rPr>
-        <w:t>users</w:t>
-      </w:r>
-      <w:proofErr w:type="gramEnd"/>
-      <w:r>
-        <w:rPr>
-          <w:rFonts w:ascii="Garamond" w:hAnsi="Garamond"/>
-          <w:sz w:val="24"/>
-          <w:szCs w:val="24"/>
-        </w:rPr>
-        <w:t xml:space="preserve"> table. </w:t>
+        <w:t xml:space="preserve"> are: album id, user id and album name. The first two are numbers with the album id being the primary key and user id an imported key from the users table. </w:t>
       </w:r>
       <w:r>
         <w:rPr>
@@ -5603,14 +4980,6 @@
           <w:szCs w:val="24"/>
         </w:rPr>
         <w:lastRenderedPageBreak/>
-        <w:t>V</w:t>
-      </w:r>
-      <w:r>
-        <w:rPr>
-          <w:rFonts w:ascii="Garamond" w:hAnsi="Garamond"/>
-          <w:sz w:val="24"/>
-          <w:szCs w:val="24"/>
-        </w:rPr>
         <w:t>I</w:t>
       </w:r>
       <w:r>
@@ -6047,25 +5416,7 @@
           <w:sz w:val="24"/>
           <w:szCs w:val="24"/>
         </w:rPr>
-        <w:t xml:space="preserve">, as well as additional libraries for the improvement of the user interface and user experience. On the part of back-end, a middleware like Clerk is required for handling user authentication and another for creating the connection to the database alongside the use of Node.js. For the database, </w:t>
-      </w:r>
-      <w:proofErr w:type="spellStart"/>
-      <w:r>
-        <w:rPr>
-          <w:rFonts w:ascii="Garamond" w:hAnsi="Garamond"/>
-          <w:sz w:val="24"/>
-          <w:szCs w:val="24"/>
-        </w:rPr>
-        <w:t>MairaDB</w:t>
-      </w:r>
-      <w:proofErr w:type="spellEnd"/>
-      <w:r>
-        <w:rPr>
-          <w:rFonts w:ascii="Garamond" w:hAnsi="Garamond"/>
-          <w:sz w:val="24"/>
-          <w:szCs w:val="24"/>
-        </w:rPr>
-        <w:t xml:space="preserve"> is required (open source, free of charge), without the need of additional tools. None of the aforementioned tools adds to the total cost of the development of the platform.</w:t>
+        <w:t>, as well as additional libraries for the improvement of the user interface and user experience. On the part of back-end, a middleware like Clerk is required for handling user authentication and another for creating the connection to the database alongside the use of Node.js. For the database, MairaDB is required (open source, free of charge), without the need of additional tools. None of the aforementioned tools adds to the total cost of the development of the platform.</w:t>
       </w:r>
     </w:p>
     <w:p>
@@ -6288,25 +5639,7 @@
           <w:sz w:val="24"/>
           <w:szCs w:val="24"/>
         </w:rPr>
-        <w:t>The platform is owned by its developer and is licensed under the MIT license, the most open and non-restrictive license. The code is open source and available to be forked, pulled, copied and used by anyone that desires to do so and so is the design of “</w:t>
-      </w:r>
-      <w:proofErr w:type="spellStart"/>
-      <w:r>
-        <w:rPr>
-          <w:rFonts w:ascii="Garamond" w:hAnsi="Garamond"/>
-          <w:sz w:val="24"/>
-          <w:szCs w:val="24"/>
-        </w:rPr>
-        <w:t>photoStockage</w:t>
-      </w:r>
-      <w:proofErr w:type="spellEnd"/>
-      <w:r>
-        <w:rPr>
-          <w:rFonts w:ascii="Garamond" w:hAnsi="Garamond"/>
-          <w:sz w:val="24"/>
-          <w:szCs w:val="24"/>
-        </w:rPr>
-        <w:t>”.</w:t>
+        <w:t>The platform is owned by its developer and is licensed under the MIT license, the most open and non-restrictive license. The code is open source and available to be forked, pulled, copied and used by anyone that desires to do so and so is the design of “photoStockage”.</w:t>
       </w:r>
     </w:p>
     <w:p>
@@ -6385,25 +5718,7 @@
           <w:sz w:val="24"/>
           <w:szCs w:val="24"/>
         </w:rPr>
-        <w:t>“</w:t>
-      </w:r>
-      <w:proofErr w:type="spellStart"/>
-      <w:r>
-        <w:rPr>
-          <w:rFonts w:ascii="Garamond" w:hAnsi="Garamond"/>
-          <w:sz w:val="24"/>
-          <w:szCs w:val="24"/>
-        </w:rPr>
-        <w:t>photoStockage</w:t>
-      </w:r>
-      <w:proofErr w:type="spellEnd"/>
-      <w:r>
-        <w:rPr>
-          <w:rFonts w:ascii="Garamond" w:hAnsi="Garamond"/>
-          <w:sz w:val="24"/>
-          <w:szCs w:val="24"/>
-        </w:rPr>
-        <w:t>” respects privacy and personal data protection laws like GDPR and other European laws (it is based in France).</w:t>
+        <w:t>“photoStockage” respects privacy and personal data protection laws like GDPR and other European laws (it is based in France).</w:t>
       </w:r>
       <w:r>
         <w:rPr>
@@ -6623,25 +5938,7 @@
           <w:sz w:val="24"/>
           <w:szCs w:val="24"/>
         </w:rPr>
-        <w:t>In conclusion “</w:t>
-      </w:r>
-      <w:proofErr w:type="spellStart"/>
-      <w:r>
-        <w:rPr>
-          <w:rFonts w:ascii="Garamond" w:hAnsi="Garamond"/>
-          <w:sz w:val="24"/>
-          <w:szCs w:val="24"/>
-        </w:rPr>
-        <w:t>photoStoackage</w:t>
-      </w:r>
-      <w:proofErr w:type="spellEnd"/>
-      <w:r>
-        <w:rPr>
-          <w:rFonts w:ascii="Garamond" w:hAnsi="Garamond"/>
-          <w:sz w:val="24"/>
-          <w:szCs w:val="24"/>
-        </w:rPr>
-        <w:t>” brings a new resource to developers and content creators to help them speed up the creative process by providing a free of charge service that is fast, easy to use and available on all devices.</w:t>
+        <w:t>In conclusion “photoStoackage” brings a new resource to developers and content creators to help them speed up the creative process by providing a free of charge service that is fast, easy to use and available on all devices.</w:t>
       </w:r>
       <w:r>
         <w:rPr>
@@ -6668,25 +5965,7 @@
           <w:sz w:val="24"/>
           <w:szCs w:val="24"/>
         </w:rPr>
-        <w:t>“</w:t>
-      </w:r>
-      <w:proofErr w:type="spellStart"/>
-      <w:r>
-        <w:rPr>
-          <w:rFonts w:ascii="Garamond" w:hAnsi="Garamond"/>
-          <w:sz w:val="24"/>
-          <w:szCs w:val="24"/>
-        </w:rPr>
-        <w:t>photoStockage</w:t>
-      </w:r>
-      <w:proofErr w:type="spellEnd"/>
-      <w:r>
-        <w:rPr>
-          <w:rFonts w:ascii="Garamond" w:hAnsi="Garamond"/>
-          <w:sz w:val="24"/>
-          <w:szCs w:val="24"/>
-        </w:rPr>
-        <w:t>” is required to be fast and responsive, with as little as possible response times between user interaction and website reaction. The front-end needs to be clean, minimalistic and take in consideration accessibility issues. It needs to provide an enjoyable experience to all users, regardless of their device of choice. The back-end needs to be secure</w:t>
+        <w:t>“photoStockage” is required to be fast and responsive, with as little as possible response times between user interaction and website reaction. The front-end needs to be clean, minimalistic and take in consideration accessibility issues. It needs to provide an enjoyable experience to all users, regardless of their device of choice. The back-end needs to be secure</w:t>
       </w:r>
       <w:r>
         <w:rPr>

</xml_diff>